<commit_message>
updatet test docs en nummering
</commit_message>
<xml_diff>
--- a/Documentatie/KT2/ad.11.1_Functionele_test.docx
+++ b/Documentatie/KT2/ad.11.1_Functionele_test.docx
@@ -142,9 +142,8 @@
                                     <w:alias w:val="Datum"/>
                                     <w:tag w:val=""/>
                                     <w:id w:val="-650599894"/>
-                                    <w:showingPlcHdr/>
                                     <w:dataBinding w:prefixMappings="xmlns:ns0='http://schemas.microsoft.com/office/2006/coverPageProps' " w:xpath="/ns0:CoverPageProperties[1]/ns0:PublishDate[1]" w:storeItemID="{55AF091B-3C7A-41E3-B477-F2FDAA23CFDA}"/>
-                                    <w:date>
+                                    <w:date w:fullDate="2017-06-01T00:00:00Z">
                                       <w:dateFormat w:val="d-M-yyyy"/>
                                       <w:lid w:val="nl-NL"/>
                                       <w:storeMappedDataAs w:val="dateTime"/>
@@ -169,7 +168,7 @@
                                           <w:sz w:val="28"/>
                                           <w:szCs w:val="28"/>
                                         </w:rPr>
-                                        <w:t>[Datum]</w:t>
+                                        <w:t>1-6-2017</w:t>
                                       </w:r>
                                     </w:p>
                                   </w:sdtContent>
@@ -3456,9 +3455,8 @@
                               <w:alias w:val="Datum"/>
                               <w:tag w:val=""/>
                               <w:id w:val="-650599894"/>
-                              <w:showingPlcHdr/>
                               <w:dataBinding w:prefixMappings="xmlns:ns0='http://schemas.microsoft.com/office/2006/coverPageProps' " w:xpath="/ns0:CoverPageProperties[1]/ns0:PublishDate[1]" w:storeItemID="{55AF091B-3C7A-41E3-B477-F2FDAA23CFDA}"/>
-                              <w:date>
+                              <w:date w:fullDate="2017-06-01T00:00:00Z">
                                 <w:dateFormat w:val="d-M-yyyy"/>
                                 <w:lid w:val="nl-NL"/>
                                 <w:storeMappedDataAs w:val="dateTime"/>
@@ -3483,7 +3481,7 @@
                                     <w:sz w:val="28"/>
                                     <w:szCs w:val="28"/>
                                   </w:rPr>
-                                  <w:t>[Datum]</w:t>
+                                  <w:t>1-6-2017</w:t>
                                 </w:r>
                               </w:p>
                             </w:sdtContent>
@@ -3934,7 +3932,6 @@
                                     <w:alias w:val="Ondertitel"/>
                                     <w:tag w:val=""/>
                                     <w:id w:val="-1148361611"/>
-                                    <w:showingPlcHdr/>
                                     <w:dataBinding w:prefixMappings="xmlns:ns0='http://purl.org/dc/elements/1.1/' xmlns:ns1='http://schemas.openxmlformats.org/package/2006/metadata/core-properties' " w:xpath="/ns1:coreProperties[1]/ns0:subject[1]" w:storeItemID="{6C3C8BC8-F283-45AE-878A-BAB7291924A1}"/>
                                     <w:text/>
                                   </w:sdtPr>
@@ -3946,7 +3943,7 @@
                                         <w:sz w:val="36"/>
                                         <w:szCs w:val="36"/>
                                       </w:rPr>
-                                      <w:t>[Ondertitel van document]</w:t>
+                                      <w:t>Functionele test</w:t>
                                     </w:r>
                                   </w:sdtContent>
                                 </w:sdt>
@@ -4032,7 +4029,6 @@
                               <w:alias w:val="Ondertitel"/>
                               <w:tag w:val=""/>
                               <w:id w:val="-1148361611"/>
-                              <w:showingPlcHdr/>
                               <w:dataBinding w:prefixMappings="xmlns:ns0='http://purl.org/dc/elements/1.1/' xmlns:ns1='http://schemas.openxmlformats.org/package/2006/metadata/core-properties' " w:xpath="/ns1:coreProperties[1]/ns0:subject[1]" w:storeItemID="{6C3C8BC8-F283-45AE-878A-BAB7291924A1}"/>
                               <w:text/>
                             </w:sdtPr>
@@ -4044,7 +4040,7 @@
                                   <w:sz w:val="36"/>
                                   <w:szCs w:val="36"/>
                                 </w:rPr>
-                                <w:t>[Ondertitel van document]</w:t>
+                                <w:t>Functionele test</w:t>
                               </w:r>
                             </w:sdtContent>
                           </w:sdt>
@@ -4100,7 +4096,9 @@
               <w:tab w:val="right" w:leader="dot" w:pos="9062"/>
             </w:tabs>
             <w:rPr>
+              <w:rFonts w:eastAsiaTheme="minorEastAsia"/>
               <w:noProof/>
+              <w:lang w:eastAsia="nl-NL"/>
             </w:rPr>
           </w:pPr>
           <w:r>
@@ -4112,13 +4110,13 @@
           <w:r>
             <w:fldChar w:fldCharType="separate"/>
           </w:r>
-          <w:hyperlink w:anchor="_Toc479233568" w:history="1">
+          <w:hyperlink w:anchor="_Toc484076697" w:history="1">
             <w:r>
               <w:rPr>
                 <w:rStyle w:val="Hyperlink"/>
                 <w:noProof/>
               </w:rPr>
-              <w:t>Placeholder</w:t>
+              <w:t>De functionaliteit</w:t>
             </w:r>
             <w:r>
               <w:rPr>
@@ -4139,7 +4137,7 @@
                 <w:noProof/>
                 <w:webHidden/>
               </w:rPr>
-              <w:instrText xml:space="preserve"> PAGEREF _Toc479233568 \h </w:instrText>
+              <w:instrText xml:space="preserve"> PAGEREF _Toc484076697 \h </w:instrText>
             </w:r>
             <w:r>
               <w:rPr>
@@ -4160,6 +4158,146 @@
                 <w:webHidden/>
               </w:rPr>
               <w:t>2</w:t>
+            </w:r>
+            <w:r>
+              <w:rPr>
+                <w:noProof/>
+                <w:webHidden/>
+              </w:rPr>
+              <w:fldChar w:fldCharType="end"/>
+            </w:r>
+          </w:hyperlink>
+        </w:p>
+        <w:p>
+          <w:pPr>
+            <w:pStyle w:val="TOC1"/>
+            <w:tabs>
+              <w:tab w:val="right" w:leader="dot" w:pos="9062"/>
+            </w:tabs>
+            <w:rPr>
+              <w:rFonts w:eastAsiaTheme="minorEastAsia"/>
+              <w:noProof/>
+              <w:lang w:eastAsia="nl-NL"/>
+            </w:rPr>
+          </w:pPr>
+          <w:hyperlink w:anchor="_Toc484076698" w:history="1">
+            <w:r>
+              <w:rPr>
+                <w:rStyle w:val="Hyperlink"/>
+                <w:noProof/>
+              </w:rPr>
+              <w:t>De gebruiksvriendelijkheid</w:t>
+            </w:r>
+            <w:r>
+              <w:rPr>
+                <w:noProof/>
+                <w:webHidden/>
+              </w:rPr>
+              <w:tab/>
+            </w:r>
+            <w:r>
+              <w:rPr>
+                <w:noProof/>
+                <w:webHidden/>
+              </w:rPr>
+              <w:fldChar w:fldCharType="begin"/>
+            </w:r>
+            <w:r>
+              <w:rPr>
+                <w:noProof/>
+                <w:webHidden/>
+              </w:rPr>
+              <w:instrText xml:space="preserve"> PAGEREF _Toc484076698 \h </w:instrText>
+            </w:r>
+            <w:r>
+              <w:rPr>
+                <w:noProof/>
+                <w:webHidden/>
+              </w:rPr>
+            </w:r>
+            <w:r>
+              <w:rPr>
+                <w:noProof/>
+                <w:webHidden/>
+              </w:rPr>
+              <w:fldChar w:fldCharType="separate"/>
+            </w:r>
+            <w:r>
+              <w:rPr>
+                <w:noProof/>
+                <w:webHidden/>
+              </w:rPr>
+              <w:t>3</w:t>
+            </w:r>
+            <w:r>
+              <w:rPr>
+                <w:noProof/>
+                <w:webHidden/>
+              </w:rPr>
+              <w:fldChar w:fldCharType="end"/>
+            </w:r>
+          </w:hyperlink>
+        </w:p>
+        <w:p>
+          <w:pPr>
+            <w:pStyle w:val="TOC1"/>
+            <w:tabs>
+              <w:tab w:val="right" w:leader="dot" w:pos="9062"/>
+            </w:tabs>
+            <w:rPr>
+              <w:rFonts w:eastAsiaTheme="minorEastAsia"/>
+              <w:noProof/>
+              <w:lang w:eastAsia="nl-NL"/>
+            </w:rPr>
+          </w:pPr>
+          <w:hyperlink w:anchor="_Toc484076699" w:history="1">
+            <w:r>
+              <w:rPr>
+                <w:rStyle w:val="Hyperlink"/>
+                <w:noProof/>
+              </w:rPr>
+              <w:t>Revisies</w:t>
+            </w:r>
+            <w:r>
+              <w:rPr>
+                <w:noProof/>
+                <w:webHidden/>
+              </w:rPr>
+              <w:tab/>
+            </w:r>
+            <w:r>
+              <w:rPr>
+                <w:noProof/>
+                <w:webHidden/>
+              </w:rPr>
+              <w:fldChar w:fldCharType="begin"/>
+            </w:r>
+            <w:r>
+              <w:rPr>
+                <w:noProof/>
+                <w:webHidden/>
+              </w:rPr>
+              <w:instrText xml:space="preserve"> PAGEREF _Toc484076699 \h </w:instrText>
+            </w:r>
+            <w:r>
+              <w:rPr>
+                <w:noProof/>
+                <w:webHidden/>
+              </w:rPr>
+            </w:r>
+            <w:r>
+              <w:rPr>
+                <w:noProof/>
+                <w:webHidden/>
+              </w:rPr>
+              <w:fldChar w:fldCharType="separate"/>
+            </w:r>
+            <w:r>
+              <w:rPr>
+                <w:noProof/>
+                <w:webHidden/>
+              </w:rPr>
+              <w:t>4</w:t>
             </w:r>
             <w:r>
               <w:rPr>
@@ -4188,50 +4326,1292 @@
       <w:r>
         <w:br w:type="page"/>
       </w:r>
+      <w:bookmarkStart w:id="0" w:name="_GoBack"/>
+      <w:bookmarkEnd w:id="0"/>
     </w:p>
     <w:p>
       <w:pPr>
         <w:pStyle w:val="Heading1"/>
       </w:pPr>
+      <w:bookmarkStart w:id="1" w:name="_Toc484076697"/>
       <w:r>
         <w:lastRenderedPageBreak/>
-        <w:t>Inleiding</w:t>
+        <w:t>De functionaliteit</w:t>
       </w:r>
-    </w:p>
+      <w:bookmarkEnd w:id="1"/>
+    </w:p>
+    <w:tbl>
+      <w:tblPr>
+        <w:tblStyle w:val="GridTable4-Accent51"/>
+        <w:tblW w:w="0" w:type="auto"/>
+        <w:tblLook w:val="04A0" w:firstRow="1" w:lastRow="0" w:firstColumn="1" w:lastColumn="0" w:noHBand="0" w:noVBand="1"/>
+      </w:tblPr>
+      <w:tblGrid>
+        <w:gridCol w:w="4606"/>
+        <w:gridCol w:w="4606"/>
+      </w:tblGrid>
+      <w:tr>
+        <w:trPr>
+          <w:cnfStyle w:val="100000000000" w:firstRow="1" w:lastRow="0" w:firstColumn="0" w:lastColumn="0" w:oddVBand="0" w:evenVBand="0" w:oddHBand="0" w:evenHBand="0" w:firstRowFirstColumn="0" w:firstRowLastColumn="0" w:lastRowFirstColumn="0" w:lastRowLastColumn="0"/>
+        </w:trPr>
+        <w:tc>
+          <w:tcPr>
+            <w:cnfStyle w:val="001000000000" w:firstRow="0" w:lastRow="0" w:firstColumn="1" w:lastColumn="0" w:oddVBand="0" w:evenVBand="0" w:oddHBand="0" w:evenHBand="0" w:firstRowFirstColumn="0" w:firstRowLastColumn="0" w:lastRowFirstColumn="0" w:lastRowLastColumn="0"/>
+            <w:tcW w:w="4606" w:type="dxa"/>
+          </w:tcPr>
+          <w:p>
+            <w:pPr>
+              <w:pStyle w:val="NoSpacing"/>
+            </w:pPr>
+            <w:r>
+              <w:t>Functionaliteit</w:t>
+            </w:r>
+          </w:p>
+        </w:tc>
+        <w:tc>
+          <w:tcPr>
+            <w:tcW w:w="4606" w:type="dxa"/>
+          </w:tcPr>
+          <w:p>
+            <w:pPr>
+              <w:pStyle w:val="NoSpacing"/>
+              <w:cnfStyle w:val="100000000000" w:firstRow="1" w:lastRow="0" w:firstColumn="0" w:lastColumn="0" w:oddVBand="0" w:evenVBand="0" w:oddHBand="0" w:evenHBand="0" w:firstRowFirstColumn="0" w:firstRowLastColumn="0" w:lastRowFirstColumn="0" w:lastRowLastColumn="0"/>
+            </w:pPr>
+            <w:r>
+              <w:rPr>
+                <w:rFonts w:ascii="Segoe UI Symbol" w:hAnsi="Segoe UI Symbol" w:cs="Segoe UI Symbol"/>
+              </w:rPr>
+              <w:t>✔</w:t>
+            </w:r>
+            <w:r>
+              <w:t>/</w:t>
+            </w:r>
+            <w:r>
+              <w:rPr>
+                <w:rFonts w:ascii="Segoe UI Symbol" w:hAnsi="Segoe UI Symbol" w:cs="Segoe UI Symbol"/>
+              </w:rPr>
+              <w:t>✘</w:t>
+            </w:r>
+          </w:p>
+        </w:tc>
+      </w:tr>
+      <w:tr>
+        <w:trPr>
+          <w:cnfStyle w:val="000000100000" w:firstRow="0" w:lastRow="0" w:firstColumn="0" w:lastColumn="0" w:oddVBand="0" w:evenVBand="0" w:oddHBand="1" w:evenHBand="0" w:firstRowFirstColumn="0" w:firstRowLastColumn="0" w:lastRowFirstColumn="0" w:lastRowLastColumn="0"/>
+        </w:trPr>
+        <w:tc>
+          <w:tcPr>
+            <w:cnfStyle w:val="001000000000" w:firstRow="0" w:lastRow="0" w:firstColumn="1" w:lastColumn="0" w:oddVBand="0" w:evenVBand="0" w:oddHBand="0" w:evenHBand="0" w:firstRowFirstColumn="0" w:firstRowLastColumn="0" w:lastRowFirstColumn="0" w:lastRowLastColumn="0"/>
+            <w:tcW w:w="4606" w:type="dxa"/>
+          </w:tcPr>
+          <w:p>
+            <w:pPr>
+              <w:pStyle w:val="NoSpacing"/>
+              <w:rPr>
+                <w:b w:val="0"/>
+              </w:rPr>
+            </w:pPr>
+          </w:p>
+        </w:tc>
+        <w:tc>
+          <w:tcPr>
+            <w:tcW w:w="4606" w:type="dxa"/>
+          </w:tcPr>
+          <w:p>
+            <w:pPr>
+              <w:pStyle w:val="NoSpacing"/>
+              <w:cnfStyle w:val="000000100000" w:firstRow="0" w:lastRow="0" w:firstColumn="0" w:lastColumn="0" w:oddVBand="0" w:evenVBand="0" w:oddHBand="1" w:evenHBand="0" w:firstRowFirstColumn="0" w:firstRowLastColumn="0" w:lastRowFirstColumn="0" w:lastRowLastColumn="0"/>
+            </w:pPr>
+          </w:p>
+        </w:tc>
+      </w:tr>
+      <w:tr>
+        <w:tc>
+          <w:tcPr>
+            <w:cnfStyle w:val="001000000000" w:firstRow="0" w:lastRow="0" w:firstColumn="1" w:lastColumn="0" w:oddVBand="0" w:evenVBand="0" w:oddHBand="0" w:evenHBand="0" w:firstRowFirstColumn="0" w:firstRowLastColumn="0" w:lastRowFirstColumn="0" w:lastRowLastColumn="0"/>
+            <w:tcW w:w="4606" w:type="dxa"/>
+          </w:tcPr>
+          <w:p>
+            <w:pPr>
+              <w:pStyle w:val="NoSpacing"/>
+              <w:rPr>
+                <w:b w:val="0"/>
+              </w:rPr>
+            </w:pPr>
+          </w:p>
+        </w:tc>
+        <w:tc>
+          <w:tcPr>
+            <w:tcW w:w="4606" w:type="dxa"/>
+          </w:tcPr>
+          <w:p>
+            <w:pPr>
+              <w:pStyle w:val="NoSpacing"/>
+              <w:cnfStyle w:val="000000000000" w:firstRow="0" w:lastRow="0" w:firstColumn="0" w:lastColumn="0" w:oddVBand="0" w:evenVBand="0" w:oddHBand="0" w:evenHBand="0" w:firstRowFirstColumn="0" w:firstRowLastColumn="0" w:lastRowFirstColumn="0" w:lastRowLastColumn="0"/>
+            </w:pPr>
+          </w:p>
+        </w:tc>
+      </w:tr>
+      <w:tr>
+        <w:trPr>
+          <w:cnfStyle w:val="000000100000" w:firstRow="0" w:lastRow="0" w:firstColumn="0" w:lastColumn="0" w:oddVBand="0" w:evenVBand="0" w:oddHBand="1" w:evenHBand="0" w:firstRowFirstColumn="0" w:firstRowLastColumn="0" w:lastRowFirstColumn="0" w:lastRowLastColumn="0"/>
+        </w:trPr>
+        <w:tc>
+          <w:tcPr>
+            <w:cnfStyle w:val="001000000000" w:firstRow="0" w:lastRow="0" w:firstColumn="1" w:lastColumn="0" w:oddVBand="0" w:evenVBand="0" w:oddHBand="0" w:evenHBand="0" w:firstRowFirstColumn="0" w:firstRowLastColumn="0" w:lastRowFirstColumn="0" w:lastRowLastColumn="0"/>
+            <w:tcW w:w="4606" w:type="dxa"/>
+          </w:tcPr>
+          <w:p>
+            <w:pPr>
+              <w:pStyle w:val="NoSpacing"/>
+              <w:rPr>
+                <w:b w:val="0"/>
+              </w:rPr>
+            </w:pPr>
+          </w:p>
+        </w:tc>
+        <w:tc>
+          <w:tcPr>
+            <w:tcW w:w="4606" w:type="dxa"/>
+          </w:tcPr>
+          <w:p>
+            <w:pPr>
+              <w:pStyle w:val="NoSpacing"/>
+              <w:cnfStyle w:val="000000100000" w:firstRow="0" w:lastRow="0" w:firstColumn="0" w:lastColumn="0" w:oddVBand="0" w:evenVBand="0" w:oddHBand="1" w:evenHBand="0" w:firstRowFirstColumn="0" w:firstRowLastColumn="0" w:lastRowFirstColumn="0" w:lastRowLastColumn="0"/>
+            </w:pPr>
+          </w:p>
+        </w:tc>
+      </w:tr>
+      <w:tr>
+        <w:tc>
+          <w:tcPr>
+            <w:cnfStyle w:val="001000000000" w:firstRow="0" w:lastRow="0" w:firstColumn="1" w:lastColumn="0" w:oddVBand="0" w:evenVBand="0" w:oddHBand="0" w:evenHBand="0" w:firstRowFirstColumn="0" w:firstRowLastColumn="0" w:lastRowFirstColumn="0" w:lastRowLastColumn="0"/>
+            <w:tcW w:w="4606" w:type="dxa"/>
+          </w:tcPr>
+          <w:p>
+            <w:pPr>
+              <w:pStyle w:val="NoSpacing"/>
+              <w:rPr>
+                <w:b w:val="0"/>
+              </w:rPr>
+            </w:pPr>
+          </w:p>
+        </w:tc>
+        <w:tc>
+          <w:tcPr>
+            <w:tcW w:w="4606" w:type="dxa"/>
+          </w:tcPr>
+          <w:p>
+            <w:pPr>
+              <w:pStyle w:val="NoSpacing"/>
+              <w:cnfStyle w:val="000000000000" w:firstRow="0" w:lastRow="0" w:firstColumn="0" w:lastColumn="0" w:oddVBand="0" w:evenVBand="0" w:oddHBand="0" w:evenHBand="0" w:firstRowFirstColumn="0" w:firstRowLastColumn="0" w:lastRowFirstColumn="0" w:lastRowLastColumn="0"/>
+            </w:pPr>
+          </w:p>
+        </w:tc>
+      </w:tr>
+      <w:tr>
+        <w:trPr>
+          <w:cnfStyle w:val="000000100000" w:firstRow="0" w:lastRow="0" w:firstColumn="0" w:lastColumn="0" w:oddVBand="0" w:evenVBand="0" w:oddHBand="1" w:evenHBand="0" w:firstRowFirstColumn="0" w:firstRowLastColumn="0" w:lastRowFirstColumn="0" w:lastRowLastColumn="0"/>
+        </w:trPr>
+        <w:tc>
+          <w:tcPr>
+            <w:cnfStyle w:val="001000000000" w:firstRow="0" w:lastRow="0" w:firstColumn="1" w:lastColumn="0" w:oddVBand="0" w:evenVBand="0" w:oddHBand="0" w:evenHBand="0" w:firstRowFirstColumn="0" w:firstRowLastColumn="0" w:lastRowFirstColumn="0" w:lastRowLastColumn="0"/>
+            <w:tcW w:w="4606" w:type="dxa"/>
+          </w:tcPr>
+          <w:p>
+            <w:pPr>
+              <w:pStyle w:val="NoSpacing"/>
+              <w:rPr>
+                <w:b w:val="0"/>
+              </w:rPr>
+            </w:pPr>
+          </w:p>
+        </w:tc>
+        <w:tc>
+          <w:tcPr>
+            <w:tcW w:w="4606" w:type="dxa"/>
+          </w:tcPr>
+          <w:p>
+            <w:pPr>
+              <w:pStyle w:val="NoSpacing"/>
+              <w:cnfStyle w:val="000000100000" w:firstRow="0" w:lastRow="0" w:firstColumn="0" w:lastColumn="0" w:oddVBand="0" w:evenVBand="0" w:oddHBand="1" w:evenHBand="0" w:firstRowFirstColumn="0" w:firstRowLastColumn="0" w:lastRowFirstColumn="0" w:lastRowLastColumn="0"/>
+            </w:pPr>
+          </w:p>
+        </w:tc>
+      </w:tr>
+      <w:tr>
+        <w:tc>
+          <w:tcPr>
+            <w:cnfStyle w:val="001000000000" w:firstRow="0" w:lastRow="0" w:firstColumn="1" w:lastColumn="0" w:oddVBand="0" w:evenVBand="0" w:oddHBand="0" w:evenHBand="0" w:firstRowFirstColumn="0" w:firstRowLastColumn="0" w:lastRowFirstColumn="0" w:lastRowLastColumn="0"/>
+            <w:tcW w:w="4606" w:type="dxa"/>
+          </w:tcPr>
+          <w:p>
+            <w:pPr>
+              <w:pStyle w:val="NoSpacing"/>
+              <w:rPr>
+                <w:b w:val="0"/>
+              </w:rPr>
+            </w:pPr>
+          </w:p>
+        </w:tc>
+        <w:tc>
+          <w:tcPr>
+            <w:tcW w:w="4606" w:type="dxa"/>
+          </w:tcPr>
+          <w:p>
+            <w:pPr>
+              <w:pStyle w:val="NoSpacing"/>
+              <w:cnfStyle w:val="000000000000" w:firstRow="0" w:lastRow="0" w:firstColumn="0" w:lastColumn="0" w:oddVBand="0" w:evenVBand="0" w:oddHBand="0" w:evenHBand="0" w:firstRowFirstColumn="0" w:firstRowLastColumn="0" w:lastRowFirstColumn="0" w:lastRowLastColumn="0"/>
+            </w:pPr>
+          </w:p>
+        </w:tc>
+      </w:tr>
+      <w:tr>
+        <w:trPr>
+          <w:cnfStyle w:val="000000100000" w:firstRow="0" w:lastRow="0" w:firstColumn="0" w:lastColumn="0" w:oddVBand="0" w:evenVBand="0" w:oddHBand="1" w:evenHBand="0" w:firstRowFirstColumn="0" w:firstRowLastColumn="0" w:lastRowFirstColumn="0" w:lastRowLastColumn="0"/>
+        </w:trPr>
+        <w:tc>
+          <w:tcPr>
+            <w:cnfStyle w:val="001000000000" w:firstRow="0" w:lastRow="0" w:firstColumn="1" w:lastColumn="0" w:oddVBand="0" w:evenVBand="0" w:oddHBand="0" w:evenHBand="0" w:firstRowFirstColumn="0" w:firstRowLastColumn="0" w:lastRowFirstColumn="0" w:lastRowLastColumn="0"/>
+            <w:tcW w:w="4606" w:type="dxa"/>
+          </w:tcPr>
+          <w:p>
+            <w:pPr>
+              <w:pStyle w:val="NoSpacing"/>
+              <w:rPr>
+                <w:b w:val="0"/>
+              </w:rPr>
+            </w:pPr>
+          </w:p>
+        </w:tc>
+        <w:tc>
+          <w:tcPr>
+            <w:tcW w:w="4606" w:type="dxa"/>
+          </w:tcPr>
+          <w:p>
+            <w:pPr>
+              <w:pStyle w:val="NoSpacing"/>
+              <w:cnfStyle w:val="000000100000" w:firstRow="0" w:lastRow="0" w:firstColumn="0" w:lastColumn="0" w:oddVBand="0" w:evenVBand="0" w:oddHBand="1" w:evenHBand="0" w:firstRowFirstColumn="0" w:firstRowLastColumn="0" w:lastRowFirstColumn="0" w:lastRowLastColumn="0"/>
+            </w:pPr>
+          </w:p>
+        </w:tc>
+      </w:tr>
+    </w:tbl>
     <w:p>
       <w:pPr>
         <w:pStyle w:val="NoSpacing"/>
       </w:pPr>
+    </w:p>
+    <w:p>
+      <w:pPr>
+        <w:pStyle w:val="NoSpacing"/>
+      </w:pPr>
+    </w:p>
+    <w:p>
+      <w:pPr>
+        <w:pStyle w:val="NoSpacing"/>
+      </w:pPr>
       <w:r>
-        <w:t>S</w:t>
+        <w:t>Opmerkingen over de functionaliteit van het programma:</w:t>
       </w:r>
+    </w:p>
+    <w:p>
+      <w:pPr>
+        <w:pStyle w:val="NoSpacing"/>
+      </w:pPr>
       <w:r>
-        <w:t>ample</w:t>
+        <w:t>________________________________________________________________________________</w:t>
       </w:r>
     </w:p>
     <w:p>
       <w:pPr>
         <w:pStyle w:val="NoSpacing"/>
       </w:pPr>
+      <w:r>
+        <w:t>________________________________________________________________________________</w:t>
+      </w:r>
     </w:p>
     <w:p>
       <w:pPr>
         <w:pStyle w:val="NoSpacing"/>
       </w:pPr>
+      <w:r>
+        <w:t>________________________________________________________________________________</w:t>
+      </w:r>
+    </w:p>
+    <w:p>
+      <w:pPr>
+        <w:pStyle w:val="NoSpacing"/>
+      </w:pPr>
+      <w:r>
+        <w:t>________________________________________________________________________________</w:t>
+      </w:r>
+    </w:p>
+    <w:p>
+      <w:pPr>
+        <w:pStyle w:val="NoSpacing"/>
+      </w:pPr>
+      <w:r>
+        <w:t>________________________________________________________________________________</w:t>
+      </w:r>
+    </w:p>
+    <w:p>
+      <w:pPr>
+        <w:pStyle w:val="NoSpacing"/>
+      </w:pPr>
+    </w:p>
+    <w:p>
+      <w:pPr>
+        <w:pStyle w:val="NoSpacing"/>
+      </w:pPr>
+    </w:p>
+    <w:p>
+      <w:pPr>
+        <w:pStyle w:val="NoSpacing"/>
+      </w:pPr>
+      <w:r>
+        <w:t>Beschrijving gevonden bugs/fouten bij de functionaliteit:</w:t>
+      </w:r>
+    </w:p>
+    <w:p>
+      <w:pPr>
+        <w:pStyle w:val="NoSpacing"/>
+      </w:pPr>
+      <w:r>
+        <w:t>________________________________________________________________________________</w:t>
+      </w:r>
+    </w:p>
+    <w:p>
+      <w:pPr>
+        <w:pStyle w:val="NoSpacing"/>
+      </w:pPr>
+      <w:r>
+        <w:t>________________________________________________________________________________</w:t>
+      </w:r>
+    </w:p>
+    <w:p>
+      <w:pPr>
+        <w:pStyle w:val="NoSpacing"/>
+      </w:pPr>
+      <w:r>
+        <w:t>________________________________________________________________________________</w:t>
+      </w:r>
+    </w:p>
+    <w:p>
+      <w:pPr>
+        <w:pStyle w:val="NoSpacing"/>
+      </w:pPr>
+      <w:r>
+        <w:t>________________________________________________________________________________</w:t>
+      </w:r>
+    </w:p>
+    <w:p>
+      <w:pPr>
+        <w:pStyle w:val="NoSpacing"/>
+      </w:pPr>
+      <w:r>
+        <w:t>________________________________________________________________________________</w:t>
+      </w:r>
+    </w:p>
+    <w:p>
+      <w:pPr>
+        <w:pStyle w:val="NoSpacing"/>
+      </w:pPr>
+    </w:p>
+    <w:p>
+      <w:pPr>
+        <w:pStyle w:val="NoSpacing"/>
+      </w:pPr>
+    </w:p>
+    <w:p>
+      <w:pPr>
+        <w:pStyle w:val="NoSpacing"/>
+      </w:pPr>
+    </w:p>
+    <w:p>
+      <w:pPr>
+        <w:pStyle w:val="NoSpacing"/>
+      </w:pPr>
+    </w:p>
+    <w:p>
+      <w:pPr>
+        <w:pStyle w:val="NoSpacing"/>
+      </w:pPr>
+    </w:p>
+    <w:p>
+      <w:pPr>
+        <w:pStyle w:val="NoSpacing"/>
+      </w:pPr>
+    </w:p>
+    <w:p>
+      <w:pPr>
+        <w:pStyle w:val="NoSpacing"/>
+      </w:pPr>
+    </w:p>
+    <w:p>
+      <w:pPr>
+        <w:pStyle w:val="NoSpacing"/>
+      </w:pPr>
+    </w:p>
+    <w:p>
+      <w:pPr>
+        <w:pStyle w:val="NoSpacing"/>
+      </w:pPr>
+    </w:p>
+    <w:p>
+      <w:pPr>
+        <w:pStyle w:val="NoSpacing"/>
+      </w:pPr>
+    </w:p>
+    <w:p>
+      <w:pPr>
+        <w:pStyle w:val="NoSpacing"/>
+      </w:pPr>
+    </w:p>
+    <w:p>
+      <w:pPr>
+        <w:pStyle w:val="NoSpacing"/>
+      </w:pPr>
+    </w:p>
+    <w:p>
+      <w:pPr>
+        <w:pStyle w:val="NoSpacing"/>
+      </w:pPr>
+    </w:p>
+    <w:p>
+      <w:pPr>
+        <w:pStyle w:val="NoSpacing"/>
+      </w:pPr>
+    </w:p>
+    <w:p>
+      <w:pPr>
+        <w:pStyle w:val="NoSpacing"/>
+      </w:pPr>
+    </w:p>
+    <w:tbl>
+      <w:tblPr>
+        <w:tblStyle w:val="TableGrid"/>
+        <w:tblW w:w="0" w:type="auto"/>
+        <w:tblBorders>
+          <w:top w:val="none" w:sz="0" w:space="0" w:color="auto"/>
+          <w:left w:val="none" w:sz="0" w:space="0" w:color="auto"/>
+          <w:bottom w:val="none" w:sz="0" w:space="0" w:color="auto"/>
+          <w:right w:val="none" w:sz="0" w:space="0" w:color="auto"/>
+          <w:insideH w:val="none" w:sz="0" w:space="0" w:color="auto"/>
+          <w:insideV w:val="none" w:sz="0" w:space="0" w:color="auto"/>
+        </w:tblBorders>
+        <w:tblLook w:val="04A0" w:firstRow="1" w:lastRow="0" w:firstColumn="1" w:lastColumn="0" w:noHBand="0" w:noVBand="1"/>
+      </w:tblPr>
+      <w:tblGrid>
+        <w:gridCol w:w="4606"/>
+        <w:gridCol w:w="4606"/>
+      </w:tblGrid>
+      <w:tr>
+        <w:tc>
+          <w:tcPr>
+            <w:tcW w:w="4606" w:type="dxa"/>
+          </w:tcPr>
+          <w:p>
+            <w:pPr>
+              <w:pStyle w:val="NoSpacing"/>
+              <w:rPr>
+                <w:b/>
+              </w:rPr>
+            </w:pPr>
+            <w:r>
+              <w:rPr>
+                <w:b/>
+              </w:rPr>
+              <w:t>Groep tester:</w:t>
+            </w:r>
+          </w:p>
+          <w:p>
+            <w:pPr>
+              <w:pStyle w:val="NoSpacing"/>
+              <w:rPr>
+                <w:b/>
+              </w:rPr>
+            </w:pPr>
+          </w:p>
+          <w:p>
+            <w:pPr>
+              <w:pStyle w:val="NoSpacing"/>
+              <w:rPr>
+                <w:b/>
+              </w:rPr>
+            </w:pPr>
+          </w:p>
+        </w:tc>
+        <w:tc>
+          <w:tcPr>
+            <w:tcW w:w="4606" w:type="dxa"/>
+          </w:tcPr>
+          <w:p>
+            <w:pPr>
+              <w:pStyle w:val="NoSpacing"/>
+              <w:rPr>
+                <w:b/>
+              </w:rPr>
+            </w:pPr>
+            <w:r>
+              <w:rPr>
+                <w:b/>
+              </w:rPr>
+              <w:t>Naam tester:</w:t>
+            </w:r>
+          </w:p>
+          <w:p>
+            <w:pPr>
+              <w:pStyle w:val="NoSpacing"/>
+              <w:rPr>
+                <w:b/>
+              </w:rPr>
+            </w:pPr>
+          </w:p>
+          <w:p>
+            <w:pPr>
+              <w:pStyle w:val="NoSpacing"/>
+              <w:rPr>
+                <w:b/>
+              </w:rPr>
+            </w:pPr>
+          </w:p>
+        </w:tc>
+      </w:tr>
+      <w:tr>
+        <w:tc>
+          <w:tcPr>
+            <w:tcW w:w="4606" w:type="dxa"/>
+          </w:tcPr>
+          <w:p>
+            <w:pPr>
+              <w:pStyle w:val="NoSpacing"/>
+              <w:rPr>
+                <w:b/>
+              </w:rPr>
+            </w:pPr>
+            <w:r>
+              <w:rPr>
+                <w:b/>
+              </w:rPr>
+              <w:t>Handtekening tester:</w:t>
+            </w:r>
+          </w:p>
+        </w:tc>
+        <w:tc>
+          <w:tcPr>
+            <w:tcW w:w="4606" w:type="dxa"/>
+          </w:tcPr>
+          <w:p>
+            <w:pPr>
+              <w:pStyle w:val="NoSpacing"/>
+              <w:rPr>
+                <w:b/>
+              </w:rPr>
+            </w:pPr>
+            <w:r>
+              <w:rPr>
+                <w:b/>
+              </w:rPr>
+              <w:t xml:space="preserve">Goedgekeurd: </w:t>
+            </w:r>
+            <w:r>
+              <w:rPr>
+                <w:rFonts w:ascii="Segoe UI Symbol" w:hAnsi="Segoe UI Symbol" w:cs="Segoe UI Symbol"/>
+                <w:b/>
+              </w:rPr>
+              <w:t>✔</w:t>
+            </w:r>
+            <w:r>
+              <w:rPr>
+                <w:b/>
+              </w:rPr>
+              <w:t>/</w:t>
+            </w:r>
+            <w:r>
+              <w:rPr>
+                <w:rFonts w:ascii="Segoe UI Symbol" w:hAnsi="Segoe UI Symbol" w:cs="Segoe UI Symbol"/>
+                <w:b/>
+              </w:rPr>
+              <w:t>✘</w:t>
+            </w:r>
+          </w:p>
+          <w:p>
+            <w:pPr>
+              <w:pStyle w:val="NoSpacing"/>
+              <w:rPr>
+                <w:b/>
+              </w:rPr>
+            </w:pPr>
+          </w:p>
+        </w:tc>
+      </w:tr>
+    </w:tbl>
+    <w:p>
+      <w:pPr>
+        <w:pStyle w:val="NoSpacing"/>
+      </w:pPr>
+      <w:r>
+        <w:br w:type="page"/>
+      </w:r>
     </w:p>
     <w:p>
       <w:pPr>
         <w:pStyle w:val="Heading1"/>
       </w:pPr>
-      <w:bookmarkStart w:id="0" w:name="_Toc475434523"/>
-      <w:bookmarkStart w:id="1" w:name="_Toc475436311"/>
-      <w:bookmarkStart w:id="2" w:name="_Toc479241091"/>
+      <w:bookmarkStart w:id="2" w:name="_Toc484076698"/>
       <w:r>
+        <w:lastRenderedPageBreak/>
+        <w:t>De gebruiksvriendelijkheid</w:t>
+      </w:r>
+      <w:bookmarkEnd w:id="2"/>
+    </w:p>
+    <w:tbl>
+      <w:tblPr>
+        <w:tblStyle w:val="GridTable4-Accent51"/>
+        <w:tblW w:w="0" w:type="auto"/>
+        <w:tblLook w:val="04A0" w:firstRow="1" w:lastRow="0" w:firstColumn="1" w:lastColumn="0" w:noHBand="0" w:noVBand="1"/>
+      </w:tblPr>
+      <w:tblGrid>
+        <w:gridCol w:w="4606"/>
+        <w:gridCol w:w="4606"/>
+      </w:tblGrid>
+      <w:tr>
+        <w:trPr>
+          <w:cnfStyle w:val="100000000000" w:firstRow="1" w:lastRow="0" w:firstColumn="0" w:lastColumn="0" w:oddVBand="0" w:evenVBand="0" w:oddHBand="0" w:evenHBand="0" w:firstRowFirstColumn="0" w:firstRowLastColumn="0" w:lastRowFirstColumn="0" w:lastRowLastColumn="0"/>
+        </w:trPr>
+        <w:tc>
+          <w:tcPr>
+            <w:cnfStyle w:val="001000000000" w:firstRow="0" w:lastRow="0" w:firstColumn="1" w:lastColumn="0" w:oddVBand="0" w:evenVBand="0" w:oddHBand="0" w:evenHBand="0" w:firstRowFirstColumn="0" w:firstRowLastColumn="0" w:lastRowFirstColumn="0" w:lastRowLastColumn="0"/>
+            <w:tcW w:w="4606" w:type="dxa"/>
+          </w:tcPr>
+          <w:p>
+            <w:pPr>
+              <w:pStyle w:val="NoSpacing"/>
+            </w:pPr>
+            <w:r>
+              <w:t>Gebruiksvriendelijkheid</w:t>
+            </w:r>
+          </w:p>
+        </w:tc>
+        <w:tc>
+          <w:tcPr>
+            <w:tcW w:w="4606" w:type="dxa"/>
+          </w:tcPr>
+          <w:p>
+            <w:pPr>
+              <w:pStyle w:val="NoSpacing"/>
+              <w:cnfStyle w:val="100000000000" w:firstRow="1" w:lastRow="0" w:firstColumn="0" w:lastColumn="0" w:oddVBand="0" w:evenVBand="0" w:oddHBand="0" w:evenHBand="0" w:firstRowFirstColumn="0" w:firstRowLastColumn="0" w:lastRowFirstColumn="0" w:lastRowLastColumn="0"/>
+            </w:pPr>
+            <w:r>
+              <w:rPr>
+                <w:rFonts w:ascii="Segoe UI Symbol" w:hAnsi="Segoe UI Symbol" w:cs="Segoe UI Symbol"/>
+              </w:rPr>
+              <w:t>✔</w:t>
+            </w:r>
+            <w:r>
+              <w:t>/</w:t>
+            </w:r>
+            <w:r>
+              <w:rPr>
+                <w:rFonts w:ascii="Segoe UI Symbol" w:hAnsi="Segoe UI Symbol" w:cs="Segoe UI Symbol"/>
+              </w:rPr>
+              <w:t>✘</w:t>
+            </w:r>
+          </w:p>
+        </w:tc>
+      </w:tr>
+      <w:tr>
+        <w:trPr>
+          <w:cnfStyle w:val="000000100000" w:firstRow="0" w:lastRow="0" w:firstColumn="0" w:lastColumn="0" w:oddVBand="0" w:evenVBand="0" w:oddHBand="1" w:evenHBand="0" w:firstRowFirstColumn="0" w:firstRowLastColumn="0" w:lastRowFirstColumn="0" w:lastRowLastColumn="0"/>
+        </w:trPr>
+        <w:tc>
+          <w:tcPr>
+            <w:cnfStyle w:val="001000000000" w:firstRow="0" w:lastRow="0" w:firstColumn="1" w:lastColumn="0" w:oddVBand="0" w:evenVBand="0" w:oddHBand="0" w:evenHBand="0" w:firstRowFirstColumn="0" w:firstRowLastColumn="0" w:lastRowFirstColumn="0" w:lastRowLastColumn="0"/>
+            <w:tcW w:w="4606" w:type="dxa"/>
+          </w:tcPr>
+          <w:p>
+            <w:pPr>
+              <w:pStyle w:val="NoSpacing"/>
+              <w:rPr>
+                <w:b w:val="0"/>
+              </w:rPr>
+            </w:pPr>
+          </w:p>
+        </w:tc>
+        <w:tc>
+          <w:tcPr>
+            <w:tcW w:w="4606" w:type="dxa"/>
+          </w:tcPr>
+          <w:p>
+            <w:pPr>
+              <w:pStyle w:val="NoSpacing"/>
+              <w:cnfStyle w:val="000000100000" w:firstRow="0" w:lastRow="0" w:firstColumn="0" w:lastColumn="0" w:oddVBand="0" w:evenVBand="0" w:oddHBand="1" w:evenHBand="0" w:firstRowFirstColumn="0" w:firstRowLastColumn="0" w:lastRowFirstColumn="0" w:lastRowLastColumn="0"/>
+            </w:pPr>
+          </w:p>
+        </w:tc>
+      </w:tr>
+      <w:tr>
+        <w:tc>
+          <w:tcPr>
+            <w:cnfStyle w:val="001000000000" w:firstRow="0" w:lastRow="0" w:firstColumn="1" w:lastColumn="0" w:oddVBand="0" w:evenVBand="0" w:oddHBand="0" w:evenHBand="0" w:firstRowFirstColumn="0" w:firstRowLastColumn="0" w:lastRowFirstColumn="0" w:lastRowLastColumn="0"/>
+            <w:tcW w:w="4606" w:type="dxa"/>
+          </w:tcPr>
+          <w:p>
+            <w:pPr>
+              <w:pStyle w:val="NoSpacing"/>
+              <w:rPr>
+                <w:b w:val="0"/>
+              </w:rPr>
+            </w:pPr>
+          </w:p>
+        </w:tc>
+        <w:tc>
+          <w:tcPr>
+            <w:tcW w:w="4606" w:type="dxa"/>
+          </w:tcPr>
+          <w:p>
+            <w:pPr>
+              <w:pStyle w:val="NoSpacing"/>
+              <w:cnfStyle w:val="000000000000" w:firstRow="0" w:lastRow="0" w:firstColumn="0" w:lastColumn="0" w:oddVBand="0" w:evenVBand="0" w:oddHBand="0" w:evenHBand="0" w:firstRowFirstColumn="0" w:firstRowLastColumn="0" w:lastRowFirstColumn="0" w:lastRowLastColumn="0"/>
+            </w:pPr>
+          </w:p>
+        </w:tc>
+      </w:tr>
+      <w:tr>
+        <w:trPr>
+          <w:cnfStyle w:val="000000100000" w:firstRow="0" w:lastRow="0" w:firstColumn="0" w:lastColumn="0" w:oddVBand="0" w:evenVBand="0" w:oddHBand="1" w:evenHBand="0" w:firstRowFirstColumn="0" w:firstRowLastColumn="0" w:lastRowFirstColumn="0" w:lastRowLastColumn="0"/>
+        </w:trPr>
+        <w:tc>
+          <w:tcPr>
+            <w:cnfStyle w:val="001000000000" w:firstRow="0" w:lastRow="0" w:firstColumn="1" w:lastColumn="0" w:oddVBand="0" w:evenVBand="0" w:oddHBand="0" w:evenHBand="0" w:firstRowFirstColumn="0" w:firstRowLastColumn="0" w:lastRowFirstColumn="0" w:lastRowLastColumn="0"/>
+            <w:tcW w:w="4606" w:type="dxa"/>
+          </w:tcPr>
+          <w:p>
+            <w:pPr>
+              <w:pStyle w:val="NoSpacing"/>
+              <w:rPr>
+                <w:b w:val="0"/>
+              </w:rPr>
+            </w:pPr>
+          </w:p>
+        </w:tc>
+        <w:tc>
+          <w:tcPr>
+            <w:tcW w:w="4606" w:type="dxa"/>
+          </w:tcPr>
+          <w:p>
+            <w:pPr>
+              <w:pStyle w:val="NoSpacing"/>
+              <w:cnfStyle w:val="000000100000" w:firstRow="0" w:lastRow="0" w:firstColumn="0" w:lastColumn="0" w:oddVBand="0" w:evenVBand="0" w:oddHBand="1" w:evenHBand="0" w:firstRowFirstColumn="0" w:firstRowLastColumn="0" w:lastRowFirstColumn="0" w:lastRowLastColumn="0"/>
+            </w:pPr>
+          </w:p>
+        </w:tc>
+      </w:tr>
+      <w:tr>
+        <w:tc>
+          <w:tcPr>
+            <w:cnfStyle w:val="001000000000" w:firstRow="0" w:lastRow="0" w:firstColumn="1" w:lastColumn="0" w:oddVBand="0" w:evenVBand="0" w:oddHBand="0" w:evenHBand="0" w:firstRowFirstColumn="0" w:firstRowLastColumn="0" w:lastRowFirstColumn="0" w:lastRowLastColumn="0"/>
+            <w:tcW w:w="4606" w:type="dxa"/>
+          </w:tcPr>
+          <w:p>
+            <w:pPr>
+              <w:pStyle w:val="NoSpacing"/>
+              <w:rPr>
+                <w:b w:val="0"/>
+              </w:rPr>
+            </w:pPr>
+          </w:p>
+        </w:tc>
+        <w:tc>
+          <w:tcPr>
+            <w:tcW w:w="4606" w:type="dxa"/>
+          </w:tcPr>
+          <w:p>
+            <w:pPr>
+              <w:pStyle w:val="NoSpacing"/>
+              <w:cnfStyle w:val="000000000000" w:firstRow="0" w:lastRow="0" w:firstColumn="0" w:lastColumn="0" w:oddVBand="0" w:evenVBand="0" w:oddHBand="0" w:evenHBand="0" w:firstRowFirstColumn="0" w:firstRowLastColumn="0" w:lastRowFirstColumn="0" w:lastRowLastColumn="0"/>
+            </w:pPr>
+          </w:p>
+        </w:tc>
+      </w:tr>
+      <w:tr>
+        <w:trPr>
+          <w:cnfStyle w:val="000000100000" w:firstRow="0" w:lastRow="0" w:firstColumn="0" w:lastColumn="0" w:oddVBand="0" w:evenVBand="0" w:oddHBand="1" w:evenHBand="0" w:firstRowFirstColumn="0" w:firstRowLastColumn="0" w:lastRowFirstColumn="0" w:lastRowLastColumn="0"/>
+        </w:trPr>
+        <w:tc>
+          <w:tcPr>
+            <w:cnfStyle w:val="001000000000" w:firstRow="0" w:lastRow="0" w:firstColumn="1" w:lastColumn="0" w:oddVBand="0" w:evenVBand="0" w:oddHBand="0" w:evenHBand="0" w:firstRowFirstColumn="0" w:firstRowLastColumn="0" w:lastRowFirstColumn="0" w:lastRowLastColumn="0"/>
+            <w:tcW w:w="4606" w:type="dxa"/>
+          </w:tcPr>
+          <w:p>
+            <w:pPr>
+              <w:pStyle w:val="NoSpacing"/>
+              <w:rPr>
+                <w:b w:val="0"/>
+              </w:rPr>
+            </w:pPr>
+          </w:p>
+        </w:tc>
+        <w:tc>
+          <w:tcPr>
+            <w:tcW w:w="4606" w:type="dxa"/>
+          </w:tcPr>
+          <w:p>
+            <w:pPr>
+              <w:pStyle w:val="NoSpacing"/>
+              <w:cnfStyle w:val="000000100000" w:firstRow="0" w:lastRow="0" w:firstColumn="0" w:lastColumn="0" w:oddVBand="0" w:evenVBand="0" w:oddHBand="1" w:evenHBand="0" w:firstRowFirstColumn="0" w:firstRowLastColumn="0" w:lastRowFirstColumn="0" w:lastRowLastColumn="0"/>
+            </w:pPr>
+          </w:p>
+        </w:tc>
+      </w:tr>
+      <w:tr>
+        <w:tc>
+          <w:tcPr>
+            <w:cnfStyle w:val="001000000000" w:firstRow="0" w:lastRow="0" w:firstColumn="1" w:lastColumn="0" w:oddVBand="0" w:evenVBand="0" w:oddHBand="0" w:evenHBand="0" w:firstRowFirstColumn="0" w:firstRowLastColumn="0" w:lastRowFirstColumn="0" w:lastRowLastColumn="0"/>
+            <w:tcW w:w="4606" w:type="dxa"/>
+          </w:tcPr>
+          <w:p>
+            <w:pPr>
+              <w:pStyle w:val="NoSpacing"/>
+              <w:rPr>
+                <w:b w:val="0"/>
+              </w:rPr>
+            </w:pPr>
+          </w:p>
+        </w:tc>
+        <w:tc>
+          <w:tcPr>
+            <w:tcW w:w="4606" w:type="dxa"/>
+          </w:tcPr>
+          <w:p>
+            <w:pPr>
+              <w:pStyle w:val="NoSpacing"/>
+              <w:cnfStyle w:val="000000000000" w:firstRow="0" w:lastRow="0" w:firstColumn="0" w:lastColumn="0" w:oddVBand="0" w:evenVBand="0" w:oddHBand="0" w:evenHBand="0" w:firstRowFirstColumn="0" w:firstRowLastColumn="0" w:lastRowFirstColumn="0" w:lastRowLastColumn="0"/>
+            </w:pPr>
+          </w:p>
+        </w:tc>
+      </w:tr>
+      <w:tr>
+        <w:trPr>
+          <w:cnfStyle w:val="000000100000" w:firstRow="0" w:lastRow="0" w:firstColumn="0" w:lastColumn="0" w:oddVBand="0" w:evenVBand="0" w:oddHBand="1" w:evenHBand="0" w:firstRowFirstColumn="0" w:firstRowLastColumn="0" w:lastRowFirstColumn="0" w:lastRowLastColumn="0"/>
+        </w:trPr>
+        <w:tc>
+          <w:tcPr>
+            <w:cnfStyle w:val="001000000000" w:firstRow="0" w:lastRow="0" w:firstColumn="1" w:lastColumn="0" w:oddVBand="0" w:evenVBand="0" w:oddHBand="0" w:evenHBand="0" w:firstRowFirstColumn="0" w:firstRowLastColumn="0" w:lastRowFirstColumn="0" w:lastRowLastColumn="0"/>
+            <w:tcW w:w="4606" w:type="dxa"/>
+          </w:tcPr>
+          <w:p>
+            <w:pPr>
+              <w:pStyle w:val="NoSpacing"/>
+              <w:rPr>
+                <w:b w:val="0"/>
+              </w:rPr>
+            </w:pPr>
+          </w:p>
+        </w:tc>
+        <w:tc>
+          <w:tcPr>
+            <w:tcW w:w="4606" w:type="dxa"/>
+          </w:tcPr>
+          <w:p>
+            <w:pPr>
+              <w:pStyle w:val="NoSpacing"/>
+              <w:cnfStyle w:val="000000100000" w:firstRow="0" w:lastRow="0" w:firstColumn="0" w:lastColumn="0" w:oddVBand="0" w:evenVBand="0" w:oddHBand="1" w:evenHBand="0" w:firstRowFirstColumn="0" w:firstRowLastColumn="0" w:lastRowFirstColumn="0" w:lastRowLastColumn="0"/>
+            </w:pPr>
+          </w:p>
+        </w:tc>
+      </w:tr>
+    </w:tbl>
+    <w:p>
+      <w:pPr>
+        <w:pStyle w:val="NoSpacing"/>
+      </w:pPr>
+    </w:p>
+    <w:p>
+      <w:pPr>
+        <w:pStyle w:val="NoSpacing"/>
+      </w:pPr>
+    </w:p>
+    <w:p>
+      <w:pPr>
+        <w:pStyle w:val="NoSpacing"/>
+      </w:pPr>
+      <w:r>
+        <w:t>Opmerkingen over de gebruiksvriendelijkheid van het programma:</w:t>
+      </w:r>
+    </w:p>
+    <w:p>
+      <w:pPr>
+        <w:pStyle w:val="NoSpacing"/>
+      </w:pPr>
+      <w:r>
+        <w:t>________________________________________________________________________________</w:t>
+      </w:r>
+    </w:p>
+    <w:p>
+      <w:pPr>
+        <w:pStyle w:val="NoSpacing"/>
+      </w:pPr>
+      <w:r>
+        <w:t>________________________________________________________________________________</w:t>
+      </w:r>
+    </w:p>
+    <w:p>
+      <w:pPr>
+        <w:pStyle w:val="NoSpacing"/>
+      </w:pPr>
+      <w:r>
+        <w:t>________________________________________________________________________________</w:t>
+      </w:r>
+    </w:p>
+    <w:p>
+      <w:pPr>
+        <w:pStyle w:val="NoSpacing"/>
+      </w:pPr>
+      <w:r>
+        <w:t>________________________________________________________________________________</w:t>
+      </w:r>
+    </w:p>
+    <w:p>
+      <w:pPr>
+        <w:pStyle w:val="NoSpacing"/>
+      </w:pPr>
+      <w:r>
+        <w:t>________________________________________________________________________________</w:t>
+      </w:r>
+    </w:p>
+    <w:p>
+      <w:pPr>
+        <w:pStyle w:val="NoSpacing"/>
+      </w:pPr>
+    </w:p>
+    <w:p>
+      <w:pPr>
+        <w:pStyle w:val="NoSpacing"/>
+      </w:pPr>
+    </w:p>
+    <w:p>
+      <w:pPr>
+        <w:pStyle w:val="NoSpacing"/>
+      </w:pPr>
+      <w:r>
+        <w:t>Beschrijving gevonden bugs/fouten bij de gebruiksvriendelijkheid:</w:t>
+      </w:r>
+    </w:p>
+    <w:p>
+      <w:pPr>
+        <w:pStyle w:val="NoSpacing"/>
+      </w:pPr>
+      <w:r>
+        <w:t>________________________________________________________________________________</w:t>
+      </w:r>
+    </w:p>
+    <w:p>
+      <w:pPr>
+        <w:pStyle w:val="NoSpacing"/>
+      </w:pPr>
+      <w:r>
+        <w:t>________________________________________________________________________________</w:t>
+      </w:r>
+    </w:p>
+    <w:p>
+      <w:pPr>
+        <w:pStyle w:val="NoSpacing"/>
+      </w:pPr>
+      <w:r>
+        <w:t>________________________________________________________________________________</w:t>
+      </w:r>
+    </w:p>
+    <w:p>
+      <w:pPr>
+        <w:pStyle w:val="NoSpacing"/>
+      </w:pPr>
+      <w:r>
+        <w:t>________________________________________________________________________________</w:t>
+      </w:r>
+    </w:p>
+    <w:p>
+      <w:pPr>
+        <w:pStyle w:val="NoSpacing"/>
+      </w:pPr>
+      <w:r>
+        <w:t>________________________________________________________________________________</w:t>
+      </w:r>
+    </w:p>
+    <w:p>
+      <w:pPr>
+        <w:pStyle w:val="NoSpacing"/>
+      </w:pPr>
+    </w:p>
+    <w:p>
+      <w:pPr>
+        <w:pStyle w:val="NoSpacing"/>
+      </w:pPr>
+    </w:p>
+    <w:p>
+      <w:pPr>
+        <w:pStyle w:val="NoSpacing"/>
+      </w:pPr>
+    </w:p>
+    <w:p>
+      <w:pPr>
+        <w:pStyle w:val="NoSpacing"/>
+      </w:pPr>
+    </w:p>
+    <w:p>
+      <w:pPr>
+        <w:pStyle w:val="NoSpacing"/>
+      </w:pPr>
+    </w:p>
+    <w:p>
+      <w:pPr>
+        <w:pStyle w:val="NoSpacing"/>
+      </w:pPr>
+    </w:p>
+    <w:p>
+      <w:pPr>
+        <w:pStyle w:val="NoSpacing"/>
+      </w:pPr>
+    </w:p>
+    <w:p>
+      <w:pPr>
+        <w:pStyle w:val="NoSpacing"/>
+      </w:pPr>
+    </w:p>
+    <w:p>
+      <w:pPr>
+        <w:pStyle w:val="NoSpacing"/>
+      </w:pPr>
+    </w:p>
+    <w:p>
+      <w:pPr>
+        <w:pStyle w:val="NoSpacing"/>
+      </w:pPr>
+    </w:p>
+    <w:p>
+      <w:pPr>
+        <w:pStyle w:val="NoSpacing"/>
+      </w:pPr>
+    </w:p>
+    <w:p>
+      <w:pPr>
+        <w:pStyle w:val="NoSpacing"/>
+      </w:pPr>
+    </w:p>
+    <w:p>
+      <w:pPr>
+        <w:pStyle w:val="NoSpacing"/>
+      </w:pPr>
+    </w:p>
+    <w:p>
+      <w:pPr>
+        <w:pStyle w:val="NoSpacing"/>
+      </w:pPr>
+    </w:p>
+    <w:p>
+      <w:pPr>
+        <w:pStyle w:val="NoSpacing"/>
+      </w:pPr>
+    </w:p>
+    <w:p>
+      <w:pPr>
+        <w:pStyle w:val="NoSpacing"/>
+      </w:pPr>
+    </w:p>
+    <w:p>
+      <w:pPr>
+        <w:pStyle w:val="NoSpacing"/>
+      </w:pPr>
+    </w:p>
+    <w:p>
+      <w:pPr>
+        <w:pStyle w:val="NoSpacing"/>
+      </w:pPr>
+    </w:p>
+    <w:tbl>
+      <w:tblPr>
+        <w:tblStyle w:val="TableGrid"/>
+        <w:tblW w:w="0" w:type="auto"/>
+        <w:tblBorders>
+          <w:top w:val="none" w:sz="0" w:space="0" w:color="auto"/>
+          <w:left w:val="none" w:sz="0" w:space="0" w:color="auto"/>
+          <w:bottom w:val="none" w:sz="0" w:space="0" w:color="auto"/>
+          <w:right w:val="none" w:sz="0" w:space="0" w:color="auto"/>
+          <w:insideH w:val="none" w:sz="0" w:space="0" w:color="auto"/>
+          <w:insideV w:val="none" w:sz="0" w:space="0" w:color="auto"/>
+        </w:tblBorders>
+        <w:tblLook w:val="04A0" w:firstRow="1" w:lastRow="0" w:firstColumn="1" w:lastColumn="0" w:noHBand="0" w:noVBand="1"/>
+      </w:tblPr>
+      <w:tblGrid>
+        <w:gridCol w:w="4606"/>
+        <w:gridCol w:w="4606"/>
+      </w:tblGrid>
+      <w:tr>
+        <w:tc>
+          <w:tcPr>
+            <w:tcW w:w="4606" w:type="dxa"/>
+          </w:tcPr>
+          <w:p>
+            <w:pPr>
+              <w:pStyle w:val="NoSpacing"/>
+              <w:rPr>
+                <w:b/>
+              </w:rPr>
+            </w:pPr>
+            <w:r>
+              <w:rPr>
+                <w:b/>
+              </w:rPr>
+              <w:t>Groep tester:</w:t>
+            </w:r>
+          </w:p>
+          <w:p>
+            <w:pPr>
+              <w:pStyle w:val="NoSpacing"/>
+              <w:rPr>
+                <w:b/>
+              </w:rPr>
+            </w:pPr>
+          </w:p>
+          <w:p>
+            <w:pPr>
+              <w:pStyle w:val="NoSpacing"/>
+              <w:rPr>
+                <w:b/>
+              </w:rPr>
+            </w:pPr>
+          </w:p>
+        </w:tc>
+        <w:tc>
+          <w:tcPr>
+            <w:tcW w:w="4606" w:type="dxa"/>
+          </w:tcPr>
+          <w:p>
+            <w:pPr>
+              <w:pStyle w:val="NoSpacing"/>
+              <w:rPr>
+                <w:b/>
+              </w:rPr>
+            </w:pPr>
+            <w:r>
+              <w:rPr>
+                <w:b/>
+              </w:rPr>
+              <w:t>Naam tester:</w:t>
+            </w:r>
+          </w:p>
+          <w:p>
+            <w:pPr>
+              <w:pStyle w:val="NoSpacing"/>
+              <w:rPr>
+                <w:b/>
+              </w:rPr>
+            </w:pPr>
+          </w:p>
+          <w:p>
+            <w:pPr>
+              <w:pStyle w:val="NoSpacing"/>
+              <w:rPr>
+                <w:b/>
+              </w:rPr>
+            </w:pPr>
+          </w:p>
+        </w:tc>
+      </w:tr>
+      <w:tr>
+        <w:tc>
+          <w:tcPr>
+            <w:tcW w:w="4606" w:type="dxa"/>
+          </w:tcPr>
+          <w:p>
+            <w:pPr>
+              <w:pStyle w:val="NoSpacing"/>
+              <w:rPr>
+                <w:b/>
+              </w:rPr>
+            </w:pPr>
+            <w:r>
+              <w:rPr>
+                <w:b/>
+              </w:rPr>
+              <w:t>Handtekening tester:</w:t>
+            </w:r>
+          </w:p>
+        </w:tc>
+        <w:tc>
+          <w:tcPr>
+            <w:tcW w:w="4606" w:type="dxa"/>
+          </w:tcPr>
+          <w:p>
+            <w:pPr>
+              <w:pStyle w:val="NoSpacing"/>
+              <w:rPr>
+                <w:b/>
+              </w:rPr>
+            </w:pPr>
+            <w:r>
+              <w:rPr>
+                <w:b/>
+              </w:rPr>
+              <w:t xml:space="preserve">Goedgekeurd: </w:t>
+            </w:r>
+            <w:r>
+              <w:rPr>
+                <w:rFonts w:ascii="Segoe UI Symbol" w:hAnsi="Segoe UI Symbol" w:cs="Segoe UI Symbol"/>
+                <w:b/>
+              </w:rPr>
+              <w:t>✔</w:t>
+            </w:r>
+            <w:r>
+              <w:rPr>
+                <w:b/>
+              </w:rPr>
+              <w:t>/</w:t>
+            </w:r>
+            <w:r>
+              <w:rPr>
+                <w:rFonts w:ascii="Segoe UI Symbol" w:hAnsi="Segoe UI Symbol" w:cs="Segoe UI Symbol"/>
+                <w:b/>
+              </w:rPr>
+              <w:t>✘</w:t>
+            </w:r>
+          </w:p>
+          <w:p>
+            <w:pPr>
+              <w:pStyle w:val="NoSpacing"/>
+              <w:rPr>
+                <w:b/>
+              </w:rPr>
+            </w:pPr>
+          </w:p>
+        </w:tc>
+      </w:tr>
+    </w:tbl>
+    <w:p>
+      <w:pPr>
+        <w:pStyle w:val="NoSpacing"/>
+      </w:pPr>
+      <w:r>
+        <w:br w:type="page"/>
+      </w:r>
+    </w:p>
+    <w:p>
+      <w:pPr>
+        <w:pStyle w:val="Heading1"/>
+      </w:pPr>
+      <w:bookmarkStart w:id="3" w:name="_Toc475434523"/>
+      <w:bookmarkStart w:id="4" w:name="_Toc475436311"/>
+      <w:bookmarkStart w:id="5" w:name="_Toc479241091"/>
+      <w:bookmarkStart w:id="6" w:name="_Toc484076699"/>
+      <w:r>
+        <w:lastRenderedPageBreak/>
         <w:t>Revisies</w:t>
       </w:r>
-      <w:bookmarkEnd w:id="0"/>
-      <w:bookmarkEnd w:id="1"/>
-      <w:bookmarkEnd w:id="2"/>
+      <w:bookmarkEnd w:id="3"/>
+      <w:bookmarkEnd w:id="4"/>
+      <w:bookmarkEnd w:id="5"/>
+      <w:bookmarkEnd w:id="6"/>
     </w:p>
     <w:tbl>
       <w:tblPr>
@@ -4259,8 +5639,6 @@
             <w:pPr>
               <w:pStyle w:val="NoSpacing"/>
             </w:pPr>
-            <w:bookmarkStart w:id="3" w:name="_GoBack"/>
-            <w:bookmarkEnd w:id="3"/>
             <w:r>
               <w:t>Datum</w:t>
             </w:r>
@@ -4333,19 +5711,7 @@
               <w:pStyle w:val="NoSpacing"/>
             </w:pPr>
             <w:r>
-              <w:t>01</w:t>
-            </w:r>
-            <w:r>
-              <w:t>-0</w:t>
-            </w:r>
-            <w:r>
-              <w:t>1</w:t>
-            </w:r>
-            <w:r>
-              <w:t>-</w:t>
-            </w:r>
-            <w:r>
-              <w:t>0001</w:t>
+              <w:t>01-01-0001</w:t>
             </w:r>
           </w:p>
           <w:p>
@@ -4353,16 +5719,7 @@
               <w:pStyle w:val="NoSpacing"/>
             </w:pPr>
             <w:r>
-              <w:t>00</w:t>
-            </w:r>
-            <w:r>
-              <w:t>:</w:t>
-            </w:r>
-            <w:r>
-              <w:t>00</w:t>
-            </w:r>
-            <w:r>
-              <w:t xml:space="preserve"> CEST</w:t>
+              <w:t>00:00 CEST</w:t>
             </w:r>
           </w:p>
         </w:tc>
@@ -4419,10 +5776,7 @@
               <w:cnfStyle w:val="000000100000" w:firstRow="0" w:lastRow="0" w:firstColumn="0" w:lastColumn="0" w:oddVBand="0" w:evenVBand="0" w:oddHBand="1" w:evenHBand="0" w:firstRowFirstColumn="0" w:firstRowLastColumn="0" w:lastRowFirstColumn="0" w:lastRowLastColumn="0"/>
             </w:pPr>
             <w:r>
-              <w:t>0</w:t>
-            </w:r>
-            <w:r>
-              <w:t>.0.0</w:t>
+              <w:t>0.0.0</w:t>
             </w:r>
           </w:p>
         </w:tc>
@@ -4434,7 +5788,7 @@
       </w:pPr>
     </w:p>
     <w:sectPr>
-      <w:footerReference w:type="default" r:id="rId7"/>
+      <w:footerReference w:type="default" r:id="rId8"/>
       <w:pgSz w:w="11906" w:h="16838"/>
       <w:pgMar w:top="1417" w:right="1417" w:bottom="1417" w:left="1417" w:header="708" w:footer="708" w:gutter="0"/>
       <w:pgNumType w:start="0"/>
@@ -4498,13 +5852,7 @@
               <w:pStyle w:val="Footer"/>
             </w:pPr>
             <w:r>
-              <w:t>[</w:t>
-            </w:r>
-            <w:r>
-              <w:t>Titel</w:t>
-            </w:r>
-            <w:r>
-              <w:t>]</w:t>
+              <w:t>ad.11.1_Functionele_test.docx</w:t>
             </w:r>
           </w:p>
           <w:p>
@@ -4513,6 +5861,9 @@
             </w:pPr>
             <w:r>
               <w:t xml:space="preserve">Casusnummer: </w:t>
+            </w:r>
+            <w:r>
+              <w:t>KT2_02</w:t>
             </w:r>
           </w:p>
           <w:p>
@@ -4560,7 +5911,7 @@
                 <w:bCs/>
                 <w:noProof/>
               </w:rPr>
-              <w:t>2</w:t>
+              <w:t>1</w:t>
             </w:r>
             <w:r>
               <w:rPr>
@@ -4605,7 +5956,7 @@
                 <w:bCs/>
                 <w:noProof/>
               </w:rPr>
-              <w:t>2</w:t>
+              <w:t>4</w:t>
             </w:r>
             <w:r>
               <w:rPr>
@@ -5309,6 +6660,25 @@
       <w:szCs w:val="16"/>
     </w:rPr>
   </w:style>
+  <w:style w:type="table" w:styleId="TableGrid">
+    <w:name w:val="Table Grid"/>
+    <w:basedOn w:val="TableNormal"/>
+    <w:uiPriority w:val="39"/>
+    <w:rsid w:val="00605DAD"/>
+    <w:pPr>
+      <w:spacing w:after="0" w:line="240" w:lineRule="auto"/>
+    </w:pPr>
+    <w:tblPr>
+      <w:tblBorders>
+        <w:top w:val="single" w:sz="4" w:space="0" w:color="auto"/>
+        <w:left w:val="single" w:sz="4" w:space="0" w:color="auto"/>
+        <w:bottom w:val="single" w:sz="4" w:space="0" w:color="auto"/>
+        <w:right w:val="single" w:sz="4" w:space="0" w:color="auto"/>
+        <w:insideH w:val="single" w:sz="4" w:space="0" w:color="auto"/>
+        <w:insideV w:val="single" w:sz="4" w:space="0" w:color="auto"/>
+      </w:tblBorders>
+    </w:tblPr>
+  </w:style>
 </w:styles>
 </file>
 
@@ -5574,11 +6944,30 @@
 </file>
 
 <file path=customXml/item1.xml><?xml version="1.0" encoding="utf-8"?>
+<CoverPageProperties xmlns="http://schemas.microsoft.com/office/2006/coverPageProps">
+  <PublishDate>2017-06-01T00:00:00</PublishDate>
+  <Abstract/>
+  <CompanyAddress/>
+  <CompanyPhone/>
+  <CompanyFax/>
+  <CompanyEmail/>
+</CoverPageProperties>
+</file>
+
+<file path=customXml/item2.xml><?xml version="1.0" encoding="utf-8"?>
 <b:Sources xmlns:b="http://schemas.openxmlformats.org/officeDocument/2006/bibliography" xmlns="http://schemas.openxmlformats.org/officeDocument/2006/bibliography" SelectedStyle="\APASixthEditionOfficeOnline.xsl" StyleName="APA" Version="6"/>
 </file>
 
 <file path=customXml/itemProps1.xml><?xml version="1.0" encoding="utf-8"?>
-<ds:datastoreItem xmlns:ds="http://schemas.openxmlformats.org/officeDocument/2006/customXml" ds:itemID="{99279819-CCD2-4972-BF86-E2F8E3CBB680}">
+<ds:datastoreItem xmlns:ds="http://schemas.openxmlformats.org/officeDocument/2006/customXml" ds:itemID="{55AF091B-3C7A-41E3-B477-F2FDAA23CFDA}">
+  <ds:schemaRefs>
+    <ds:schemaRef ds:uri="http://schemas.microsoft.com/office/2006/coverPageProps"/>
+  </ds:schemaRefs>
+</ds:datastoreItem>
+</file>
+
+<file path=customXml/itemProps2.xml><?xml version="1.0" encoding="utf-8"?>
+<ds:datastoreItem xmlns:ds="http://schemas.openxmlformats.org/officeDocument/2006/customXml" ds:itemID="{2549E552-48B5-4B09-9AA2-B5085290512B}">
   <ds:schemaRefs>
     <ds:schemaRef ds:uri="http://schemas.openxmlformats.org/officeDocument/2006/bibliography"/>
   </ds:schemaRefs>

</xml_diff>

<commit_message>
Functionele Test + Appointment bugfix
</commit_message>
<xml_diff>
--- a/Documentatie/KT2/ad.11.1_Functionele_test.docx
+++ b/Documentatie/KT2/ad.11.1_Functionele_test.docx
@@ -1,6 +1,6 @@
 
 <file path=word/document.xml><?xml version="1.0" encoding="utf-8"?>
-<w:document xmlns:wpc="http://schemas.microsoft.com/office/word/2010/wordprocessingCanvas" xmlns:mc="http://schemas.openxmlformats.org/markup-compatibility/2006" xmlns:o="urn:schemas-microsoft-com:office:office" xmlns:r="http://schemas.openxmlformats.org/officeDocument/2006/relationships" xmlns:m="http://schemas.openxmlformats.org/officeDocument/2006/math" xmlns:v="urn:schemas-microsoft-com:vml" xmlns:wp14="http://schemas.microsoft.com/office/word/2010/wordprocessingDrawing" xmlns:wp="http://schemas.openxmlformats.org/drawingml/2006/wordprocessingDrawing" xmlns:w10="urn:schemas-microsoft-com:office:word" xmlns:w="http://schemas.openxmlformats.org/wordprocessingml/2006/main" xmlns:w14="http://schemas.microsoft.com/office/word/2010/wordml" xmlns:w15="http://schemas.microsoft.com/office/word/2012/wordml" xmlns:wpg="http://schemas.microsoft.com/office/word/2010/wordprocessingGroup" xmlns:wpi="http://schemas.microsoft.com/office/word/2010/wordprocessingInk" xmlns:wne="http://schemas.microsoft.com/office/word/2006/wordml" xmlns:wps="http://schemas.microsoft.com/office/word/2010/wordprocessingShape" mc:Ignorable="w14 w15 wp14">
+<w:document xmlns:wpc="http://schemas.microsoft.com/office/word/2010/wordprocessingCanvas" xmlns:mc="http://schemas.openxmlformats.org/markup-compatibility/2006" xmlns:o="urn:schemas-microsoft-com:office:office" xmlns:r="http://schemas.openxmlformats.org/officeDocument/2006/relationships" xmlns:m="http://schemas.openxmlformats.org/officeDocument/2006/math" xmlns:v="urn:schemas-microsoft-com:vml" xmlns:wp14="http://schemas.microsoft.com/office/word/2010/wordprocessingDrawing" xmlns:wp="http://schemas.openxmlformats.org/drawingml/2006/wordprocessingDrawing" xmlns:w10="urn:schemas-microsoft-com:office:word" xmlns:w="http://schemas.openxmlformats.org/wordprocessingml/2006/main" xmlns:w14="http://schemas.microsoft.com/office/word/2010/wordml" xmlns:wpg="http://schemas.microsoft.com/office/word/2010/wordprocessingGroup" xmlns:wpi="http://schemas.microsoft.com/office/word/2010/wordprocessingInk" xmlns:wne="http://schemas.microsoft.com/office/word/2006/wordml" xmlns:wps="http://schemas.microsoft.com/office/word/2010/wordprocessingShape" mc:Ignorable="w14 wp14">
   <w:body>
     <w:sdt>
       <w:sdtPr>
@@ -14,7 +14,7 @@
       <w:sdtContent>
         <w:p>
           <w:pPr>
-            <w:pStyle w:val="NoSpacing"/>
+            <w:pStyle w:val="Geenafstand"/>
           </w:pPr>
           <w:r>
             <w:rPr>
@@ -154,7 +154,7 @@
                                   <w:sdtContent>
                                     <w:p>
                                       <w:pPr>
-                                        <w:pStyle w:val="NoSpacing"/>
+                                        <w:pStyle w:val="Geenafstand"/>
                                         <w:jc w:val="right"/>
                                         <w:rPr>
                                           <w:color w:val="FFFFFF" w:themeColor="background1"/>
@@ -3427,7 +3427,7 @@
                   </wp:anchor>
                 </w:drawing>
               </mc:Choice>
-              <mc:Fallback>
+              <mc:Fallback xmlns:w15="http://schemas.microsoft.com/office/word/2012/wordml">
                 <w:pict>
                   <v:group id="Groep 2" o:spid="_x0000_s1026" style="position:absolute;margin-left:0;margin-top:0;width:172.8pt;height:718.55pt;z-index:-251657216;mso-width-percent:330;mso-height-percent:950;mso-left-percent:40;mso-position-horizontal-relative:page;mso-position-vertical:center;mso-position-vertical-relative:page;mso-width-percent:330;mso-height-percent:950;mso-left-percent:40" coordsize="21945,91257" o:gfxdata="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">
                     <v:rect id="Rechthoek 3" o:spid="_x0000_s1027" style="position:absolute;width:1945;height:91257;visibility:visible;mso-wrap-style:square;v-text-anchor:middle" o:gfxdata="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" fillcolor="#44546a [3215]" stroked="f" strokeweight="1pt"/>
@@ -3669,7 +3669,7 @@
                             <w:txbxContent>
                               <w:p>
                                 <w:pPr>
-                                  <w:pStyle w:val="NoSpacing"/>
+                                  <w:pStyle w:val="Geenafstand"/>
                                   <w:rPr>
                                     <w:color w:val="5B9BD5" w:themeColor="accent1"/>
                                     <w:sz w:val="26"/>
@@ -3704,7 +3704,7 @@
                               </w:p>
                               <w:p>
                                 <w:pPr>
-                                  <w:pStyle w:val="NoSpacing"/>
+                                  <w:pStyle w:val="Geenafstand"/>
                                   <w:rPr>
                                     <w:color w:val="5B9BD5" w:themeColor="accent1"/>
                                     <w:sz w:val="26"/>
@@ -3740,7 +3740,7 @@
                   </wp:anchor>
                 </w:drawing>
               </mc:Choice>
-              <mc:Fallback>
+              <mc:Fallback xmlns:w15="http://schemas.microsoft.com/office/word/2012/wordml">
                 <w:pict>
                   <v:shapetype id="_x0000_t202" coordsize="21600,21600" o:spt="202" path="m,l,21600r21600,l21600,xe">
                     <v:stroke joinstyle="miter"/>
@@ -3878,7 +3878,7 @@
                             <w:txbxContent>
                               <w:p>
                                 <w:pPr>
-                                  <w:pStyle w:val="NoSpacing"/>
+                                  <w:pStyle w:val="Geenafstand"/>
                                   <w:rPr>
                                     <w:rFonts w:asciiTheme="majorHAnsi" w:eastAsiaTheme="majorEastAsia" w:hAnsiTheme="majorHAnsi" w:cstheme="majorBidi"/>
                                     <w:color w:val="262626" w:themeColor="text1" w:themeTint="D9"/>
@@ -3968,7 +3968,7 @@
                   </wp:anchor>
                 </w:drawing>
               </mc:Choice>
-              <mc:Fallback>
+              <mc:Fallback xmlns:w15="http://schemas.microsoft.com/office/word/2012/wordml">
                 <w:pict>
                   <v:shape id="Tekstvak 1" o:spid="_x0000_s1056" type="#_x0000_t202" style="position:absolute;margin-left:293.05pt;margin-top:0;width:344.25pt;height:213pt;z-index:251660288;visibility:visible;mso-wrap-style:square;mso-width-percent:0;mso-height-percent:0;mso-top-percent:175;mso-wrap-distance-left:9pt;mso-wrap-distance-top:0;mso-wrap-distance-right:9pt;mso-wrap-distance-bottom:0;mso-position-horizontal:right;mso-position-horizontal-relative:page;mso-position-vertical-relative:page;mso-width-percent:0;mso-height-percent:0;mso-top-percent:175;mso-width-relative:page;mso-height-relative:margin;v-text-anchor:top" o:gfxdata="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" filled="f" stroked="f" strokeweight=".5pt">
                     <v:textbox inset="0,0,0,0">
@@ -4083,7 +4083,7 @@
       <w:sdtContent>
         <w:p>
           <w:pPr>
-            <w:pStyle w:val="TOCHeading"/>
+            <w:pStyle w:val="Kopvaninhoudsopgave"/>
           </w:pPr>
           <w:r>
             <w:t>Inhoudsopgave</w:t>
@@ -4091,7 +4091,7 @@
         </w:p>
         <w:p>
           <w:pPr>
-            <w:pStyle w:val="TOC1"/>
+            <w:pStyle w:val="Inhopg1"/>
             <w:tabs>
               <w:tab w:val="right" w:leader="dot" w:pos="9062"/>
             </w:tabs>
@@ -4170,7 +4170,7 @@
         </w:p>
         <w:p>
           <w:pPr>
-            <w:pStyle w:val="TOC1"/>
+            <w:pStyle w:val="Inhopg1"/>
             <w:tabs>
               <w:tab w:val="right" w:leader="dot" w:pos="9062"/>
             </w:tabs>
@@ -4240,7 +4240,7 @@
         </w:p>
         <w:p>
           <w:pPr>
-            <w:pStyle w:val="TOC1"/>
+            <w:pStyle w:val="Inhopg1"/>
             <w:tabs>
               <w:tab w:val="right" w:leader="dot" w:pos="9062"/>
             </w:tabs>
@@ -4321,24 +4321,22 @@
     </w:sdt>
     <w:p>
       <w:pPr>
-        <w:pStyle w:val="NoSpacing"/>
+        <w:pStyle w:val="Geenafstand"/>
       </w:pPr>
       <w:r>
         <w:br w:type="page"/>
       </w:r>
-      <w:bookmarkStart w:id="0" w:name="_GoBack"/>
-      <w:bookmarkEnd w:id="0"/>
     </w:p>
     <w:p>
       <w:pPr>
-        <w:pStyle w:val="Heading1"/>
+        <w:pStyle w:val="Kop1"/>
       </w:pPr>
-      <w:bookmarkStart w:id="1" w:name="_Toc484076697"/>
+      <w:bookmarkStart w:id="0" w:name="_Toc484076697"/>
       <w:r>
         <w:lastRenderedPageBreak/>
         <w:t>De functionaliteit</w:t>
       </w:r>
-      <w:bookmarkEnd w:id="1"/>
+      <w:bookmarkEnd w:id="0"/>
     </w:p>
     <w:tbl>
       <w:tblPr>
@@ -4361,7 +4359,7 @@
           </w:tcPr>
           <w:p>
             <w:pPr>
-              <w:pStyle w:val="NoSpacing"/>
+              <w:pStyle w:val="Geenafstand"/>
             </w:pPr>
             <w:r>
               <w:t>Functionaliteit</w:t>
@@ -4374,7 +4372,7 @@
           </w:tcPr>
           <w:p>
             <w:pPr>
-              <w:pStyle w:val="NoSpacing"/>
+              <w:pStyle w:val="Geenafstand"/>
               <w:cnfStyle w:val="100000000000" w:firstRow="1" w:lastRow="0" w:firstColumn="0" w:lastColumn="0" w:oddVBand="0" w:evenVBand="0" w:oddHBand="0" w:evenHBand="0" w:firstRowFirstColumn="0" w:firstRowLastColumn="0" w:lastRowFirstColumn="0" w:lastRowLastColumn="0"/>
             </w:pPr>
             <w:r>
@@ -4406,11 +4404,17 @@
           </w:tcPr>
           <w:p>
             <w:pPr>
-              <w:pStyle w:val="NoSpacing"/>
+              <w:pStyle w:val="Geenafstand"/>
               <w:rPr>
                 <w:b w:val="0"/>
               </w:rPr>
             </w:pPr>
+            <w:r>
+              <w:rPr>
+                <w:b w:val="0"/>
+              </w:rPr>
+              <w:t>Alles is weergegeven in het Nederlands</w:t>
+            </w:r>
           </w:p>
         </w:tc>
         <w:tc>
@@ -4419,7 +4423,7 @@
           </w:tcPr>
           <w:p>
             <w:pPr>
-              <w:pStyle w:val="NoSpacing"/>
+              <w:pStyle w:val="Geenafstand"/>
               <w:cnfStyle w:val="000000100000" w:firstRow="0" w:lastRow="0" w:firstColumn="0" w:lastColumn="0" w:oddVBand="0" w:evenVBand="0" w:oddHBand="1" w:evenHBand="0" w:firstRowFirstColumn="0" w:firstRowLastColumn="0" w:lastRowFirstColumn="0" w:lastRowLastColumn="0"/>
             </w:pPr>
           </w:p>
@@ -4433,11 +4437,17 @@
           </w:tcPr>
           <w:p>
             <w:pPr>
-              <w:pStyle w:val="NoSpacing"/>
+              <w:pStyle w:val="Geenafstand"/>
               <w:rPr>
                 <w:b w:val="0"/>
               </w:rPr>
             </w:pPr>
+            <w:r>
+              <w:rPr>
+                <w:b w:val="0"/>
+              </w:rPr>
+              <w:t>Het design, lettertype en het logo moet overeen komen met de website van de opdrachtgever.</w:t>
+            </w:r>
           </w:p>
         </w:tc>
         <w:tc>
@@ -4446,7 +4456,7 @@
           </w:tcPr>
           <w:p>
             <w:pPr>
-              <w:pStyle w:val="NoSpacing"/>
+              <w:pStyle w:val="Geenafstand"/>
               <w:cnfStyle w:val="000000000000" w:firstRow="0" w:lastRow="0" w:firstColumn="0" w:lastColumn="0" w:oddVBand="0" w:evenVBand="0" w:oddHBand="0" w:evenHBand="0" w:firstRowFirstColumn="0" w:firstRowLastColumn="0" w:lastRowFirstColumn="0" w:lastRowLastColumn="0"/>
             </w:pPr>
           </w:p>
@@ -4463,11 +4473,17 @@
           </w:tcPr>
           <w:p>
             <w:pPr>
-              <w:pStyle w:val="NoSpacing"/>
+              <w:pStyle w:val="Geenafstand"/>
               <w:rPr>
                 <w:b w:val="0"/>
               </w:rPr>
             </w:pPr>
+            <w:r>
+              <w:rPr>
+                <w:b w:val="0"/>
+              </w:rPr>
+              <w:t>Je kan een nieuwe gebruiker registreren</w:t>
+            </w:r>
           </w:p>
         </w:tc>
         <w:tc>
@@ -4476,7 +4492,7 @@
           </w:tcPr>
           <w:p>
             <w:pPr>
-              <w:pStyle w:val="NoSpacing"/>
+              <w:pStyle w:val="Geenafstand"/>
               <w:cnfStyle w:val="000000100000" w:firstRow="0" w:lastRow="0" w:firstColumn="0" w:lastColumn="0" w:oddVBand="0" w:evenVBand="0" w:oddHBand="1" w:evenHBand="0" w:firstRowFirstColumn="0" w:firstRowLastColumn="0" w:lastRowFirstColumn="0" w:lastRowLastColumn="0"/>
             </w:pPr>
           </w:p>
@@ -4490,11 +4506,23 @@
           </w:tcPr>
           <w:p>
             <w:pPr>
-              <w:pStyle w:val="NoSpacing"/>
+              <w:pStyle w:val="Geenafstand"/>
               <w:rPr>
                 <w:b w:val="0"/>
               </w:rPr>
             </w:pPr>
+            <w:r>
+              <w:rPr>
+                <w:b w:val="0"/>
+              </w:rPr>
+              <w:t>Je kan een bestaande gebruiker inloggen</w:t>
+            </w:r>
+            <w:r>
+              <w:rPr>
+                <w:b w:val="0"/>
+              </w:rPr>
+              <w:t xml:space="preserve"> en uitloggen.</w:t>
+            </w:r>
           </w:p>
         </w:tc>
         <w:tc>
@@ -4503,7 +4531,7 @@
           </w:tcPr>
           <w:p>
             <w:pPr>
-              <w:pStyle w:val="NoSpacing"/>
+              <w:pStyle w:val="Geenafstand"/>
               <w:cnfStyle w:val="000000000000" w:firstRow="0" w:lastRow="0" w:firstColumn="0" w:lastColumn="0" w:oddVBand="0" w:evenVBand="0" w:oddHBand="0" w:evenHBand="0" w:firstRowFirstColumn="0" w:firstRowLastColumn="0" w:lastRowFirstColumn="0" w:lastRowLastColumn="0"/>
             </w:pPr>
           </w:p>
@@ -4520,11 +4548,17 @@
           </w:tcPr>
           <w:p>
             <w:pPr>
-              <w:pStyle w:val="NoSpacing"/>
+              <w:pStyle w:val="Geenafstand"/>
               <w:rPr>
                 <w:b w:val="0"/>
               </w:rPr>
             </w:pPr>
+            <w:r>
+              <w:rPr>
+                <w:b w:val="0"/>
+              </w:rPr>
+              <w:t>Een rooster dat werkt voor elke week.</w:t>
+            </w:r>
           </w:p>
         </w:tc>
         <w:tc>
@@ -4533,7 +4567,7 @@
           </w:tcPr>
           <w:p>
             <w:pPr>
-              <w:pStyle w:val="NoSpacing"/>
+              <w:pStyle w:val="Geenafstand"/>
               <w:cnfStyle w:val="000000100000" w:firstRow="0" w:lastRow="0" w:firstColumn="0" w:lastColumn="0" w:oddVBand="0" w:evenVBand="0" w:oddHBand="1" w:evenHBand="0" w:firstRowFirstColumn="0" w:firstRowLastColumn="0" w:lastRowFirstColumn="0" w:lastRowLastColumn="0"/>
             </w:pPr>
           </w:p>
@@ -4547,11 +4581,35 @@
           </w:tcPr>
           <w:p>
             <w:pPr>
-              <w:pStyle w:val="NoSpacing"/>
+              <w:pStyle w:val="Geenafstand"/>
               <w:rPr>
                 <w:b w:val="0"/>
               </w:rPr>
             </w:pPr>
+            <w:r>
+              <w:rPr>
+                <w:b w:val="0"/>
+              </w:rPr>
+              <w:t xml:space="preserve">Programma </w:t>
+            </w:r>
+            <w:r>
+              <w:rPr>
+                <w:b w:val="0"/>
+              </w:rPr>
+              <w:t>hoort</w:t>
+            </w:r>
+            <w:r>
+              <w:rPr>
+                <w:b w:val="0"/>
+              </w:rPr>
+              <w:t xml:space="preserve"> een tabblad</w:t>
+            </w:r>
+            <w:r>
+              <w:rPr>
+                <w:b w:val="0"/>
+              </w:rPr>
+              <w:t xml:space="preserve"> vakken te hebben waarin je een taak kan toevoegen</w:t>
+            </w:r>
           </w:p>
         </w:tc>
         <w:tc>
@@ -4560,7 +4618,7 @@
           </w:tcPr>
           <w:p>
             <w:pPr>
-              <w:pStyle w:val="NoSpacing"/>
+              <w:pStyle w:val="Geenafstand"/>
               <w:cnfStyle w:val="000000000000" w:firstRow="0" w:lastRow="0" w:firstColumn="0" w:lastColumn="0" w:oddVBand="0" w:evenVBand="0" w:oddHBand="0" w:evenHBand="0" w:firstRowFirstColumn="0" w:firstRowLastColumn="0" w:lastRowFirstColumn="0" w:lastRowLastColumn="0"/>
             </w:pPr>
           </w:p>
@@ -4577,11 +4635,17 @@
           </w:tcPr>
           <w:p>
             <w:pPr>
-              <w:pStyle w:val="NoSpacing"/>
+              <w:pStyle w:val="Geenafstand"/>
               <w:rPr>
                 <w:b w:val="0"/>
               </w:rPr>
             </w:pPr>
+            <w:r>
+              <w:rPr>
+                <w:b w:val="0"/>
+              </w:rPr>
+              <w:t xml:space="preserve">Programma hoort een tabblad te hebben waar je je (school)cijfers kan noteren. </w:t>
+            </w:r>
           </w:p>
         </w:tc>
         <w:tc>
@@ -4590,8 +4654,541 @@
           </w:tcPr>
           <w:p>
             <w:pPr>
-              <w:pStyle w:val="NoSpacing"/>
+              <w:pStyle w:val="Geenafstand"/>
               <w:cnfStyle w:val="000000100000" w:firstRow="0" w:lastRow="0" w:firstColumn="0" w:lastColumn="0" w:oddVBand="0" w:evenVBand="0" w:oddHBand="1" w:evenHBand="0" w:firstRowFirstColumn="0" w:firstRowLastColumn="0" w:lastRowFirstColumn="0" w:lastRowLastColumn="0"/>
+            </w:pPr>
+          </w:p>
+        </w:tc>
+      </w:tr>
+      <w:tr>
+        <w:tc>
+          <w:tcPr>
+            <w:cnfStyle w:val="001000000000" w:firstRow="0" w:lastRow="0" w:firstColumn="1" w:lastColumn="0" w:oddVBand="0" w:evenVBand="0" w:oddHBand="0" w:evenHBand="0" w:firstRowFirstColumn="0" w:firstRowLastColumn="0" w:lastRowFirstColumn="0" w:lastRowLastColumn="0"/>
+            <w:tcW w:w="4606" w:type="dxa"/>
+          </w:tcPr>
+          <w:p>
+            <w:pPr>
+              <w:pStyle w:val="Geenafstand"/>
+              <w:rPr>
+                <w:b w:val="0"/>
+              </w:rPr>
+            </w:pPr>
+            <w:r>
+              <w:rPr>
+                <w:b w:val="0"/>
+              </w:rPr>
+              <w:t>Programma hoort een tabblad te hebben waar je belangrijke afspraken waarvoor je vooruit moet plannen.</w:t>
+            </w:r>
+          </w:p>
+        </w:tc>
+        <w:tc>
+          <w:tcPr>
+            <w:tcW w:w="4606" w:type="dxa"/>
+          </w:tcPr>
+          <w:p>
+            <w:pPr>
+              <w:pStyle w:val="Geenafstand"/>
+              <w:cnfStyle w:val="000000000000" w:firstRow="0" w:lastRow="0" w:firstColumn="0" w:lastColumn="0" w:oddVBand="0" w:evenVBand="0" w:oddHBand="0" w:evenHBand="0" w:firstRowFirstColumn="0" w:firstRowLastColumn="0" w:lastRowFirstColumn="0" w:lastRowLastColumn="0"/>
+            </w:pPr>
+          </w:p>
+        </w:tc>
+      </w:tr>
+      <w:tr>
+        <w:trPr>
+          <w:cnfStyle w:val="000000100000" w:firstRow="0" w:lastRow="0" w:firstColumn="0" w:lastColumn="0" w:oddVBand="0" w:evenVBand="0" w:oddHBand="1" w:evenHBand="0" w:firstRowFirstColumn="0" w:firstRowLastColumn="0" w:lastRowFirstColumn="0" w:lastRowLastColumn="0"/>
+        </w:trPr>
+        <w:tc>
+          <w:tcPr>
+            <w:cnfStyle w:val="001000000000" w:firstRow="0" w:lastRow="0" w:firstColumn="1" w:lastColumn="0" w:oddVBand="0" w:evenVBand="0" w:oddHBand="0" w:evenHBand="0" w:firstRowFirstColumn="0" w:firstRowLastColumn="0" w:lastRowFirstColumn="0" w:lastRowLastColumn="0"/>
+            <w:tcW w:w="4606" w:type="dxa"/>
+          </w:tcPr>
+          <w:p>
+            <w:pPr>
+              <w:pStyle w:val="Geenafstand"/>
+              <w:rPr>
+                <w:b w:val="0"/>
+              </w:rPr>
+            </w:pPr>
+            <w:r>
+              <w:rPr>
+                <w:b w:val="0"/>
+              </w:rPr>
+              <w:t>Mogelijkheid dat iemand anders, (de begeleider) ook naar de roosters van anderen kan kijken.</w:t>
+            </w:r>
+          </w:p>
+        </w:tc>
+        <w:tc>
+          <w:tcPr>
+            <w:tcW w:w="4606" w:type="dxa"/>
+          </w:tcPr>
+          <w:p>
+            <w:pPr>
+              <w:pStyle w:val="Geenafstand"/>
+              <w:cnfStyle w:val="000000100000" w:firstRow="0" w:lastRow="0" w:firstColumn="0" w:lastColumn="0" w:oddVBand="0" w:evenVBand="0" w:oddHBand="1" w:evenHBand="0" w:firstRowFirstColumn="0" w:firstRowLastColumn="0" w:lastRowFirstColumn="0" w:lastRowLastColumn="0"/>
+            </w:pPr>
+          </w:p>
+        </w:tc>
+      </w:tr>
+      <w:tr>
+        <w:tc>
+          <w:tcPr>
+            <w:cnfStyle w:val="001000000000" w:firstRow="0" w:lastRow="0" w:firstColumn="1" w:lastColumn="0" w:oddVBand="0" w:evenVBand="0" w:oddHBand="0" w:evenHBand="0" w:firstRowFirstColumn="0" w:firstRowLastColumn="0" w:lastRowFirstColumn="0" w:lastRowLastColumn="0"/>
+            <w:tcW w:w="4606" w:type="dxa"/>
+          </w:tcPr>
+          <w:p>
+            <w:pPr>
+              <w:pStyle w:val="Geenafstand"/>
+              <w:rPr>
+                <w:b w:val="0"/>
+              </w:rPr>
+            </w:pPr>
+            <w:r>
+              <w:rPr>
+                <w:b w:val="0"/>
+              </w:rPr>
+              <w:t>Maakt gebruik van een online database</w:t>
+            </w:r>
+          </w:p>
+        </w:tc>
+        <w:tc>
+          <w:tcPr>
+            <w:tcW w:w="4606" w:type="dxa"/>
+          </w:tcPr>
+          <w:p>
+            <w:pPr>
+              <w:pStyle w:val="Geenafstand"/>
+              <w:cnfStyle w:val="000000000000" w:firstRow="0" w:lastRow="0" w:firstColumn="0" w:lastColumn="0" w:oddVBand="0" w:evenVBand="0" w:oddHBand="0" w:evenHBand="0" w:firstRowFirstColumn="0" w:firstRowLastColumn="0" w:lastRowFirstColumn="0" w:lastRowLastColumn="0"/>
+            </w:pPr>
+          </w:p>
+        </w:tc>
+      </w:tr>
+      <w:tr>
+        <w:trPr>
+          <w:cnfStyle w:val="000000100000" w:firstRow="0" w:lastRow="0" w:firstColumn="0" w:lastColumn="0" w:oddVBand="0" w:evenVBand="0" w:oddHBand="1" w:evenHBand="0" w:firstRowFirstColumn="0" w:firstRowLastColumn="0" w:lastRowFirstColumn="0" w:lastRowLastColumn="0"/>
+        </w:trPr>
+        <w:tc>
+          <w:tcPr>
+            <w:cnfStyle w:val="001000000000" w:firstRow="0" w:lastRow="0" w:firstColumn="1" w:lastColumn="0" w:oddVBand="0" w:evenVBand="0" w:oddHBand="0" w:evenHBand="0" w:firstRowFirstColumn="0" w:firstRowLastColumn="0" w:lastRowFirstColumn="0" w:lastRowLastColumn="0"/>
+            <w:tcW w:w="4606" w:type="dxa"/>
+          </w:tcPr>
+          <w:p>
+            <w:pPr>
+              <w:pStyle w:val="Geenafstand"/>
+              <w:rPr>
+                <w:b w:val="0"/>
+              </w:rPr>
+            </w:pPr>
+            <w:r>
+              <w:rPr>
+                <w:b w:val="0"/>
+              </w:rPr>
+              <w:t>Gemaakt in Windows Forms</w:t>
+            </w:r>
+          </w:p>
+        </w:tc>
+        <w:tc>
+          <w:tcPr>
+            <w:tcW w:w="4606" w:type="dxa"/>
+          </w:tcPr>
+          <w:p>
+            <w:pPr>
+              <w:pStyle w:val="Geenafstand"/>
+              <w:cnfStyle w:val="000000100000" w:firstRow="0" w:lastRow="0" w:firstColumn="0" w:lastColumn="0" w:oddVBand="0" w:evenVBand="0" w:oddHBand="1" w:evenHBand="0" w:firstRowFirstColumn="0" w:firstRowLastColumn="0" w:lastRowFirstColumn="0" w:lastRowLastColumn="0"/>
+            </w:pPr>
+          </w:p>
+        </w:tc>
+      </w:tr>
+      <w:tr>
+        <w:tc>
+          <w:tcPr>
+            <w:cnfStyle w:val="001000000000" w:firstRow="0" w:lastRow="0" w:firstColumn="1" w:lastColumn="0" w:oddVBand="0" w:evenVBand="0" w:oddHBand="0" w:evenHBand="0" w:firstRowFirstColumn="0" w:firstRowLastColumn="0" w:lastRowFirstColumn="0" w:lastRowLastColumn="0"/>
+            <w:tcW w:w="4606" w:type="dxa"/>
+          </w:tcPr>
+          <w:p>
+            <w:pPr>
+              <w:pStyle w:val="Geenafstand"/>
+              <w:rPr>
+                <w:b w:val="0"/>
+              </w:rPr>
+            </w:pPr>
+            <w:r>
+              <w:rPr>
+                <w:b w:val="0"/>
+              </w:rPr>
+              <w:t>Wachtwoorden worden beveiligt en versleuteld.</w:t>
+            </w:r>
+          </w:p>
+        </w:tc>
+        <w:tc>
+          <w:tcPr>
+            <w:tcW w:w="4606" w:type="dxa"/>
+          </w:tcPr>
+          <w:p>
+            <w:pPr>
+              <w:pStyle w:val="Geenafstand"/>
+              <w:cnfStyle w:val="000000000000" w:firstRow="0" w:lastRow="0" w:firstColumn="0" w:lastColumn="0" w:oddVBand="0" w:evenVBand="0" w:oddHBand="0" w:evenHBand="0" w:firstRowFirstColumn="0" w:firstRowLastColumn="0" w:lastRowFirstColumn="0" w:lastRowLastColumn="0"/>
+            </w:pPr>
+          </w:p>
+        </w:tc>
+      </w:tr>
+      <w:tr>
+        <w:trPr>
+          <w:cnfStyle w:val="000000100000" w:firstRow="0" w:lastRow="0" w:firstColumn="0" w:lastColumn="0" w:oddVBand="0" w:evenVBand="0" w:oddHBand="1" w:evenHBand="0" w:firstRowFirstColumn="0" w:firstRowLastColumn="0" w:lastRowFirstColumn="0" w:lastRowLastColumn="0"/>
+        </w:trPr>
+        <w:tc>
+          <w:tcPr>
+            <w:cnfStyle w:val="001000000000" w:firstRow="0" w:lastRow="0" w:firstColumn="1" w:lastColumn="0" w:oddVBand="0" w:evenVBand="0" w:oddHBand="0" w:evenHBand="0" w:firstRowFirstColumn="0" w:firstRowLastColumn="0" w:lastRowFirstColumn="0" w:lastRowLastColumn="0"/>
+            <w:tcW w:w="4606" w:type="dxa"/>
+          </w:tcPr>
+          <w:p>
+            <w:pPr>
+              <w:pStyle w:val="Geenafstand"/>
+              <w:rPr>
+                <w:b w:val="0"/>
+              </w:rPr>
+            </w:pPr>
+            <w:r>
+              <w:rPr>
+                <w:b w:val="0"/>
+              </w:rPr>
+              <w:t>Vorige en Volgende knoppen om een week terug/verder te bladeren door de weekbladen</w:t>
+            </w:r>
+          </w:p>
+        </w:tc>
+        <w:tc>
+          <w:tcPr>
+            <w:tcW w:w="4606" w:type="dxa"/>
+          </w:tcPr>
+          <w:p>
+            <w:pPr>
+              <w:pStyle w:val="Geenafstand"/>
+              <w:cnfStyle w:val="000000100000" w:firstRow="0" w:lastRow="0" w:firstColumn="0" w:lastColumn="0" w:oddVBand="0" w:evenVBand="0" w:oddHBand="1" w:evenHBand="0" w:firstRowFirstColumn="0" w:firstRowLastColumn="0" w:lastRowFirstColumn="0" w:lastRowLastColumn="0"/>
+            </w:pPr>
+          </w:p>
+        </w:tc>
+      </w:tr>
+      <w:tr>
+        <w:tc>
+          <w:tcPr>
+            <w:cnfStyle w:val="001000000000" w:firstRow="0" w:lastRow="0" w:firstColumn="1" w:lastColumn="0" w:oddVBand="0" w:evenVBand="0" w:oddHBand="0" w:evenHBand="0" w:firstRowFirstColumn="0" w:firstRowLastColumn="0" w:lastRowFirstColumn="0" w:lastRowLastColumn="0"/>
+            <w:tcW w:w="4606" w:type="dxa"/>
+          </w:tcPr>
+          <w:p>
+            <w:pPr>
+              <w:pStyle w:val="Geenafstand"/>
+              <w:rPr>
+                <w:b w:val="0"/>
+              </w:rPr>
+            </w:pPr>
+            <w:r>
+              <w:rPr>
+                <w:b w:val="0"/>
+              </w:rPr>
+              <w:t>Taken, Cijfers en Afspraken kunnen worden toegevoegd, gewijzigd en verwijderd met gemak.</w:t>
+            </w:r>
+          </w:p>
+        </w:tc>
+        <w:tc>
+          <w:tcPr>
+            <w:tcW w:w="4606" w:type="dxa"/>
+          </w:tcPr>
+          <w:p>
+            <w:pPr>
+              <w:pStyle w:val="Geenafstand"/>
+              <w:cnfStyle w:val="000000000000" w:firstRow="0" w:lastRow="0" w:firstColumn="0" w:lastColumn="0" w:oddVBand="0" w:evenVBand="0" w:oddHBand="0" w:evenHBand="0" w:firstRowFirstColumn="0" w:firstRowLastColumn="0" w:lastRowFirstColumn="0" w:lastRowLastColumn="0"/>
+            </w:pPr>
+          </w:p>
+        </w:tc>
+      </w:tr>
+      <w:tr>
+        <w:trPr>
+          <w:cnfStyle w:val="000000100000" w:firstRow="0" w:lastRow="0" w:firstColumn="0" w:lastColumn="0" w:oddVBand="0" w:evenVBand="0" w:oddHBand="1" w:evenHBand="0" w:firstRowFirstColumn="0" w:firstRowLastColumn="0" w:lastRowFirstColumn="0" w:lastRowLastColumn="0"/>
+        </w:trPr>
+        <w:tc>
+          <w:tcPr>
+            <w:cnfStyle w:val="001000000000" w:firstRow="0" w:lastRow="0" w:firstColumn="1" w:lastColumn="0" w:oddVBand="0" w:evenVBand="0" w:oddHBand="0" w:evenHBand="0" w:firstRowFirstColumn="0" w:firstRowLastColumn="0" w:lastRowFirstColumn="0" w:lastRowLastColumn="0"/>
+            <w:tcW w:w="4606" w:type="dxa"/>
+          </w:tcPr>
+          <w:p>
+            <w:pPr>
+              <w:pStyle w:val="Geenafstand"/>
+              <w:rPr>
+                <w:b w:val="0"/>
+              </w:rPr>
+            </w:pPr>
+            <w:r>
+              <w:rPr>
+                <w:b w:val="0"/>
+              </w:rPr>
+              <w:t>Het programma is snel en gemakkelijk te gebruiken.</w:t>
+            </w:r>
+          </w:p>
+        </w:tc>
+        <w:tc>
+          <w:tcPr>
+            <w:tcW w:w="4606" w:type="dxa"/>
+          </w:tcPr>
+          <w:p>
+            <w:pPr>
+              <w:pStyle w:val="Geenafstand"/>
+              <w:cnfStyle w:val="000000100000" w:firstRow="0" w:lastRow="0" w:firstColumn="0" w:lastColumn="0" w:oddVBand="0" w:evenVBand="0" w:oddHBand="1" w:evenHBand="0" w:firstRowFirstColumn="0" w:firstRowLastColumn="0" w:lastRowFirstColumn="0" w:lastRowLastColumn="0"/>
+            </w:pPr>
+          </w:p>
+        </w:tc>
+      </w:tr>
+      <w:tr>
+        <w:tc>
+          <w:tcPr>
+            <w:cnfStyle w:val="001000000000" w:firstRow="0" w:lastRow="0" w:firstColumn="1" w:lastColumn="0" w:oddVBand="0" w:evenVBand="0" w:oddHBand="0" w:evenHBand="0" w:firstRowFirstColumn="0" w:firstRowLastColumn="0" w:lastRowFirstColumn="0" w:lastRowLastColumn="0"/>
+            <w:tcW w:w="4606" w:type="dxa"/>
+          </w:tcPr>
+          <w:p>
+            <w:pPr>
+              <w:pStyle w:val="Geenafstand"/>
+              <w:rPr>
+                <w:b w:val="0"/>
+              </w:rPr>
+            </w:pPr>
+            <w:bookmarkStart w:id="1" w:name="_GoBack"/>
+            <w:bookmarkEnd w:id="1"/>
+          </w:p>
+        </w:tc>
+        <w:tc>
+          <w:tcPr>
+            <w:tcW w:w="4606" w:type="dxa"/>
+          </w:tcPr>
+          <w:p>
+            <w:pPr>
+              <w:pStyle w:val="Geenafstand"/>
+              <w:cnfStyle w:val="000000000000" w:firstRow="0" w:lastRow="0" w:firstColumn="0" w:lastColumn="0" w:oddVBand="0" w:evenVBand="0" w:oddHBand="0" w:evenHBand="0" w:firstRowFirstColumn="0" w:firstRowLastColumn="0" w:lastRowFirstColumn="0" w:lastRowLastColumn="0"/>
+            </w:pPr>
+          </w:p>
+        </w:tc>
+      </w:tr>
+      <w:tr>
+        <w:trPr>
+          <w:cnfStyle w:val="000000100000" w:firstRow="0" w:lastRow="0" w:firstColumn="0" w:lastColumn="0" w:oddVBand="0" w:evenVBand="0" w:oddHBand="1" w:evenHBand="0" w:firstRowFirstColumn="0" w:firstRowLastColumn="0" w:lastRowFirstColumn="0" w:lastRowLastColumn="0"/>
+        </w:trPr>
+        <w:tc>
+          <w:tcPr>
+            <w:cnfStyle w:val="001000000000" w:firstRow="0" w:lastRow="0" w:firstColumn="1" w:lastColumn="0" w:oddVBand="0" w:evenVBand="0" w:oddHBand="0" w:evenHBand="0" w:firstRowFirstColumn="0" w:firstRowLastColumn="0" w:lastRowFirstColumn="0" w:lastRowLastColumn="0"/>
+            <w:tcW w:w="4606" w:type="dxa"/>
+          </w:tcPr>
+          <w:p>
+            <w:pPr>
+              <w:pStyle w:val="Geenafstand"/>
+              <w:rPr>
+                <w:b w:val="0"/>
+              </w:rPr>
+            </w:pPr>
+          </w:p>
+        </w:tc>
+        <w:tc>
+          <w:tcPr>
+            <w:tcW w:w="4606" w:type="dxa"/>
+          </w:tcPr>
+          <w:p>
+            <w:pPr>
+              <w:pStyle w:val="Geenafstand"/>
+              <w:cnfStyle w:val="000000100000" w:firstRow="0" w:lastRow="0" w:firstColumn="0" w:lastColumn="0" w:oddVBand="0" w:evenVBand="0" w:oddHBand="1" w:evenHBand="0" w:firstRowFirstColumn="0" w:firstRowLastColumn="0" w:lastRowFirstColumn="0" w:lastRowLastColumn="0"/>
+            </w:pPr>
+          </w:p>
+        </w:tc>
+      </w:tr>
+      <w:tr>
+        <w:tc>
+          <w:tcPr>
+            <w:cnfStyle w:val="001000000000" w:firstRow="0" w:lastRow="0" w:firstColumn="1" w:lastColumn="0" w:oddVBand="0" w:evenVBand="0" w:oddHBand="0" w:evenHBand="0" w:firstRowFirstColumn="0" w:firstRowLastColumn="0" w:lastRowFirstColumn="0" w:lastRowLastColumn="0"/>
+            <w:tcW w:w="4606" w:type="dxa"/>
+          </w:tcPr>
+          <w:p>
+            <w:pPr>
+              <w:pStyle w:val="Geenafstand"/>
+              <w:rPr>
+                <w:b w:val="0"/>
+              </w:rPr>
+            </w:pPr>
+          </w:p>
+        </w:tc>
+        <w:tc>
+          <w:tcPr>
+            <w:tcW w:w="4606" w:type="dxa"/>
+          </w:tcPr>
+          <w:p>
+            <w:pPr>
+              <w:pStyle w:val="Geenafstand"/>
+              <w:cnfStyle w:val="000000000000" w:firstRow="0" w:lastRow="0" w:firstColumn="0" w:lastColumn="0" w:oddVBand="0" w:evenVBand="0" w:oddHBand="0" w:evenHBand="0" w:firstRowFirstColumn="0" w:firstRowLastColumn="0" w:lastRowFirstColumn="0" w:lastRowLastColumn="0"/>
+            </w:pPr>
+          </w:p>
+        </w:tc>
+      </w:tr>
+      <w:tr>
+        <w:trPr>
+          <w:cnfStyle w:val="000000100000" w:firstRow="0" w:lastRow="0" w:firstColumn="0" w:lastColumn="0" w:oddVBand="0" w:evenVBand="0" w:oddHBand="1" w:evenHBand="0" w:firstRowFirstColumn="0" w:firstRowLastColumn="0" w:lastRowFirstColumn="0" w:lastRowLastColumn="0"/>
+        </w:trPr>
+        <w:tc>
+          <w:tcPr>
+            <w:cnfStyle w:val="001000000000" w:firstRow="0" w:lastRow="0" w:firstColumn="1" w:lastColumn="0" w:oddVBand="0" w:evenVBand="0" w:oddHBand="0" w:evenHBand="0" w:firstRowFirstColumn="0" w:firstRowLastColumn="0" w:lastRowFirstColumn="0" w:lastRowLastColumn="0"/>
+            <w:tcW w:w="4606" w:type="dxa"/>
+          </w:tcPr>
+          <w:p>
+            <w:pPr>
+              <w:pStyle w:val="Geenafstand"/>
+              <w:rPr>
+                <w:b w:val="0"/>
+              </w:rPr>
+            </w:pPr>
+          </w:p>
+        </w:tc>
+        <w:tc>
+          <w:tcPr>
+            <w:tcW w:w="4606" w:type="dxa"/>
+          </w:tcPr>
+          <w:p>
+            <w:pPr>
+              <w:pStyle w:val="Geenafstand"/>
+              <w:cnfStyle w:val="000000100000" w:firstRow="0" w:lastRow="0" w:firstColumn="0" w:lastColumn="0" w:oddVBand="0" w:evenVBand="0" w:oddHBand="1" w:evenHBand="0" w:firstRowFirstColumn="0" w:firstRowLastColumn="0" w:lastRowFirstColumn="0" w:lastRowLastColumn="0"/>
+            </w:pPr>
+          </w:p>
+        </w:tc>
+      </w:tr>
+      <w:tr>
+        <w:tc>
+          <w:tcPr>
+            <w:cnfStyle w:val="001000000000" w:firstRow="0" w:lastRow="0" w:firstColumn="1" w:lastColumn="0" w:oddVBand="0" w:evenVBand="0" w:oddHBand="0" w:evenHBand="0" w:firstRowFirstColumn="0" w:firstRowLastColumn="0" w:lastRowFirstColumn="0" w:lastRowLastColumn="0"/>
+            <w:tcW w:w="4606" w:type="dxa"/>
+          </w:tcPr>
+          <w:p>
+            <w:pPr>
+              <w:pStyle w:val="Geenafstand"/>
+              <w:rPr>
+                <w:b w:val="0"/>
+              </w:rPr>
+            </w:pPr>
+          </w:p>
+        </w:tc>
+        <w:tc>
+          <w:tcPr>
+            <w:tcW w:w="4606" w:type="dxa"/>
+          </w:tcPr>
+          <w:p>
+            <w:pPr>
+              <w:pStyle w:val="Geenafstand"/>
+              <w:cnfStyle w:val="000000000000" w:firstRow="0" w:lastRow="0" w:firstColumn="0" w:lastColumn="0" w:oddVBand="0" w:evenVBand="0" w:oddHBand="0" w:evenHBand="0" w:firstRowFirstColumn="0" w:firstRowLastColumn="0" w:lastRowFirstColumn="0" w:lastRowLastColumn="0"/>
+            </w:pPr>
+          </w:p>
+        </w:tc>
+      </w:tr>
+      <w:tr>
+        <w:trPr>
+          <w:cnfStyle w:val="000000100000" w:firstRow="0" w:lastRow="0" w:firstColumn="0" w:lastColumn="0" w:oddVBand="0" w:evenVBand="0" w:oddHBand="1" w:evenHBand="0" w:firstRowFirstColumn="0" w:firstRowLastColumn="0" w:lastRowFirstColumn="0" w:lastRowLastColumn="0"/>
+        </w:trPr>
+        <w:tc>
+          <w:tcPr>
+            <w:cnfStyle w:val="001000000000" w:firstRow="0" w:lastRow="0" w:firstColumn="1" w:lastColumn="0" w:oddVBand="0" w:evenVBand="0" w:oddHBand="0" w:evenHBand="0" w:firstRowFirstColumn="0" w:firstRowLastColumn="0" w:lastRowFirstColumn="0" w:lastRowLastColumn="0"/>
+            <w:tcW w:w="4606" w:type="dxa"/>
+          </w:tcPr>
+          <w:p>
+            <w:pPr>
+              <w:pStyle w:val="Geenafstand"/>
+              <w:rPr>
+                <w:b w:val="0"/>
+              </w:rPr>
+            </w:pPr>
+          </w:p>
+        </w:tc>
+        <w:tc>
+          <w:tcPr>
+            <w:tcW w:w="4606" w:type="dxa"/>
+          </w:tcPr>
+          <w:p>
+            <w:pPr>
+              <w:pStyle w:val="Geenafstand"/>
+              <w:cnfStyle w:val="000000100000" w:firstRow="0" w:lastRow="0" w:firstColumn="0" w:lastColumn="0" w:oddVBand="0" w:evenVBand="0" w:oddHBand="1" w:evenHBand="0" w:firstRowFirstColumn="0" w:firstRowLastColumn="0" w:lastRowFirstColumn="0" w:lastRowLastColumn="0"/>
+            </w:pPr>
+          </w:p>
+        </w:tc>
+      </w:tr>
+      <w:tr>
+        <w:tc>
+          <w:tcPr>
+            <w:cnfStyle w:val="001000000000" w:firstRow="0" w:lastRow="0" w:firstColumn="1" w:lastColumn="0" w:oddVBand="0" w:evenVBand="0" w:oddHBand="0" w:evenHBand="0" w:firstRowFirstColumn="0" w:firstRowLastColumn="0" w:lastRowFirstColumn="0" w:lastRowLastColumn="0"/>
+            <w:tcW w:w="4606" w:type="dxa"/>
+          </w:tcPr>
+          <w:p>
+            <w:pPr>
+              <w:pStyle w:val="Geenafstand"/>
+              <w:rPr>
+                <w:b w:val="0"/>
+              </w:rPr>
+            </w:pPr>
+          </w:p>
+        </w:tc>
+        <w:tc>
+          <w:tcPr>
+            <w:tcW w:w="4606" w:type="dxa"/>
+          </w:tcPr>
+          <w:p>
+            <w:pPr>
+              <w:pStyle w:val="Geenafstand"/>
+              <w:cnfStyle w:val="000000000000" w:firstRow="0" w:lastRow="0" w:firstColumn="0" w:lastColumn="0" w:oddVBand="0" w:evenVBand="0" w:oddHBand="0" w:evenHBand="0" w:firstRowFirstColumn="0" w:firstRowLastColumn="0" w:lastRowFirstColumn="0" w:lastRowLastColumn="0"/>
+            </w:pPr>
+          </w:p>
+        </w:tc>
+      </w:tr>
+      <w:tr>
+        <w:trPr>
+          <w:cnfStyle w:val="000000100000" w:firstRow="0" w:lastRow="0" w:firstColumn="0" w:lastColumn="0" w:oddVBand="0" w:evenVBand="0" w:oddHBand="1" w:evenHBand="0" w:firstRowFirstColumn="0" w:firstRowLastColumn="0" w:lastRowFirstColumn="0" w:lastRowLastColumn="0"/>
+        </w:trPr>
+        <w:tc>
+          <w:tcPr>
+            <w:cnfStyle w:val="001000000000" w:firstRow="0" w:lastRow="0" w:firstColumn="1" w:lastColumn="0" w:oddVBand="0" w:evenVBand="0" w:oddHBand="0" w:evenHBand="0" w:firstRowFirstColumn="0" w:firstRowLastColumn="0" w:lastRowFirstColumn="0" w:lastRowLastColumn="0"/>
+            <w:tcW w:w="4606" w:type="dxa"/>
+          </w:tcPr>
+          <w:p>
+            <w:pPr>
+              <w:pStyle w:val="Geenafstand"/>
+              <w:rPr>
+                <w:b w:val="0"/>
+              </w:rPr>
+            </w:pPr>
+          </w:p>
+        </w:tc>
+        <w:tc>
+          <w:tcPr>
+            <w:tcW w:w="4606" w:type="dxa"/>
+          </w:tcPr>
+          <w:p>
+            <w:pPr>
+              <w:pStyle w:val="Geenafstand"/>
+              <w:cnfStyle w:val="000000100000" w:firstRow="0" w:lastRow="0" w:firstColumn="0" w:lastColumn="0" w:oddVBand="0" w:evenVBand="0" w:oddHBand="1" w:evenHBand="0" w:firstRowFirstColumn="0" w:firstRowLastColumn="0" w:lastRowFirstColumn="0" w:lastRowLastColumn="0"/>
+            </w:pPr>
+          </w:p>
+        </w:tc>
+      </w:tr>
+      <w:tr>
+        <w:tc>
+          <w:tcPr>
+            <w:cnfStyle w:val="001000000000" w:firstRow="0" w:lastRow="0" w:firstColumn="1" w:lastColumn="0" w:oddVBand="0" w:evenVBand="0" w:oddHBand="0" w:evenHBand="0" w:firstRowFirstColumn="0" w:firstRowLastColumn="0" w:lastRowFirstColumn="0" w:lastRowLastColumn="0"/>
+            <w:tcW w:w="4606" w:type="dxa"/>
+          </w:tcPr>
+          <w:p>
+            <w:pPr>
+              <w:pStyle w:val="Geenafstand"/>
+              <w:rPr>
+                <w:b w:val="0"/>
+              </w:rPr>
+            </w:pPr>
+          </w:p>
+        </w:tc>
+        <w:tc>
+          <w:tcPr>
+            <w:tcW w:w="4606" w:type="dxa"/>
+          </w:tcPr>
+          <w:p>
+            <w:pPr>
+              <w:pStyle w:val="Geenafstand"/>
+              <w:cnfStyle w:val="000000000000" w:firstRow="0" w:lastRow="0" w:firstColumn="0" w:lastColumn="0" w:oddVBand="0" w:evenVBand="0" w:oddHBand="0" w:evenHBand="0" w:firstRowFirstColumn="0" w:firstRowLastColumn="0" w:lastRowFirstColumn="0" w:lastRowLastColumn="0"/>
             </w:pPr>
           </w:p>
         </w:tc>
@@ -4599,17 +5196,17 @@
     </w:tbl>
     <w:p>
       <w:pPr>
-        <w:pStyle w:val="NoSpacing"/>
+        <w:pStyle w:val="Geenafstand"/>
       </w:pPr>
     </w:p>
     <w:p>
       <w:pPr>
-        <w:pStyle w:val="NoSpacing"/>
+        <w:pStyle w:val="Geenafstand"/>
       </w:pPr>
     </w:p>
     <w:p>
       <w:pPr>
-        <w:pStyle w:val="NoSpacing"/>
+        <w:pStyle w:val="Geenafstand"/>
       </w:pPr>
       <w:r>
         <w:t>Opmerkingen over de functionaliteit van het programma:</w:t>
@@ -4617,7 +5214,7 @@
     </w:p>
     <w:p>
       <w:pPr>
-        <w:pStyle w:val="NoSpacing"/>
+        <w:pStyle w:val="Geenafstand"/>
       </w:pPr>
       <w:r>
         <w:t>________________________________________________________________________________</w:t>
@@ -4625,7 +5222,7 @@
     </w:p>
     <w:p>
       <w:pPr>
-        <w:pStyle w:val="NoSpacing"/>
+        <w:pStyle w:val="Geenafstand"/>
       </w:pPr>
       <w:r>
         <w:t>________________________________________________________________________________</w:t>
@@ -4633,7 +5230,7 @@
     </w:p>
     <w:p>
       <w:pPr>
-        <w:pStyle w:val="NoSpacing"/>
+        <w:pStyle w:val="Geenafstand"/>
       </w:pPr>
       <w:r>
         <w:t>________________________________________________________________________________</w:t>
@@ -4641,7 +5238,7 @@
     </w:p>
     <w:p>
       <w:pPr>
-        <w:pStyle w:val="NoSpacing"/>
+        <w:pStyle w:val="Geenafstand"/>
       </w:pPr>
       <w:r>
         <w:t>________________________________________________________________________________</w:t>
@@ -4649,7 +5246,7 @@
     </w:p>
     <w:p>
       <w:pPr>
-        <w:pStyle w:val="NoSpacing"/>
+        <w:pStyle w:val="Geenafstand"/>
       </w:pPr>
       <w:r>
         <w:t>________________________________________________________________________________</w:t>
@@ -4657,17 +5254,17 @@
     </w:p>
     <w:p>
       <w:pPr>
-        <w:pStyle w:val="NoSpacing"/>
+        <w:pStyle w:val="Geenafstand"/>
       </w:pPr>
     </w:p>
     <w:p>
       <w:pPr>
-        <w:pStyle w:val="NoSpacing"/>
+        <w:pStyle w:val="Geenafstand"/>
       </w:pPr>
     </w:p>
     <w:p>
       <w:pPr>
-        <w:pStyle w:val="NoSpacing"/>
+        <w:pStyle w:val="Geenafstand"/>
       </w:pPr>
       <w:r>
         <w:t>Beschrijving gevonden bugs/fouten bij de functionaliteit:</w:t>
@@ -4675,7 +5272,7 @@
     </w:p>
     <w:p>
       <w:pPr>
-        <w:pStyle w:val="NoSpacing"/>
+        <w:pStyle w:val="Geenafstand"/>
       </w:pPr>
       <w:r>
         <w:t>________________________________________________________________________________</w:t>
@@ -4683,7 +5280,7 @@
     </w:p>
     <w:p>
       <w:pPr>
-        <w:pStyle w:val="NoSpacing"/>
+        <w:pStyle w:val="Geenafstand"/>
       </w:pPr>
       <w:r>
         <w:t>________________________________________________________________________________</w:t>
@@ -4691,7 +5288,7 @@
     </w:p>
     <w:p>
       <w:pPr>
-        <w:pStyle w:val="NoSpacing"/>
+        <w:pStyle w:val="Geenafstand"/>
       </w:pPr>
       <w:r>
         <w:t>________________________________________________________________________________</w:t>
@@ -4699,7 +5296,16 @@
     </w:p>
     <w:p>
       <w:pPr>
-        <w:pStyle w:val="NoSpacing"/>
+        <w:pStyle w:val="Geenafstand"/>
+      </w:pPr>
+      <w:r>
+        <w:lastRenderedPageBreak/>
+        <w:t>________________________________________________________________________________</w:t>
+      </w:r>
+    </w:p>
+    <w:p>
+      <w:pPr>
+        <w:pStyle w:val="Geenafstand"/>
       </w:pPr>
       <w:r>
         <w:t>________________________________________________________________________________</w:t>
@@ -4707,90 +5313,82 @@
     </w:p>
     <w:p>
       <w:pPr>
-        <w:pStyle w:val="NoSpacing"/>
-      </w:pPr>
-      <w:r>
-        <w:t>________________________________________________________________________________</w:t>
-      </w:r>
-    </w:p>
-    <w:p>
-      <w:pPr>
-        <w:pStyle w:val="NoSpacing"/>
+        <w:pStyle w:val="Geenafstand"/>
       </w:pPr>
     </w:p>
     <w:p>
       <w:pPr>
-        <w:pStyle w:val="NoSpacing"/>
+        <w:pStyle w:val="Geenafstand"/>
       </w:pPr>
     </w:p>
     <w:p>
       <w:pPr>
-        <w:pStyle w:val="NoSpacing"/>
+        <w:pStyle w:val="Geenafstand"/>
       </w:pPr>
     </w:p>
     <w:p>
       <w:pPr>
-        <w:pStyle w:val="NoSpacing"/>
+        <w:pStyle w:val="Geenafstand"/>
       </w:pPr>
     </w:p>
     <w:p>
       <w:pPr>
-        <w:pStyle w:val="NoSpacing"/>
+        <w:pStyle w:val="Geenafstand"/>
       </w:pPr>
     </w:p>
     <w:p>
       <w:pPr>
-        <w:pStyle w:val="NoSpacing"/>
+        <w:pStyle w:val="Geenafstand"/>
       </w:pPr>
     </w:p>
     <w:p>
       <w:pPr>
-        <w:pStyle w:val="NoSpacing"/>
+        <w:pStyle w:val="Geenafstand"/>
       </w:pPr>
     </w:p>
     <w:p>
       <w:pPr>
-        <w:pStyle w:val="NoSpacing"/>
+        <w:pStyle w:val="Geenafstand"/>
       </w:pPr>
     </w:p>
     <w:p>
       <w:pPr>
-        <w:pStyle w:val="NoSpacing"/>
+        <w:pStyle w:val="Geenafstand"/>
       </w:pPr>
     </w:p>
     <w:p>
       <w:pPr>
-        <w:pStyle w:val="NoSpacing"/>
+        <w:pStyle w:val="Geenafstand"/>
       </w:pPr>
     </w:p>
     <w:p>
       <w:pPr>
-        <w:pStyle w:val="NoSpacing"/>
+        <w:pStyle w:val="Geenafstand"/>
       </w:pPr>
     </w:p>
     <w:p>
       <w:pPr>
-        <w:pStyle w:val="NoSpacing"/>
+        <w:pStyle w:val="Geenafstand"/>
       </w:pPr>
     </w:p>
     <w:p>
       <w:pPr>
-        <w:pStyle w:val="NoSpacing"/>
+        <w:pStyle w:val="Geenafstand"/>
       </w:pPr>
     </w:p>
     <w:p>
       <w:pPr>
-        <w:pStyle w:val="NoSpacing"/>
+        <w:pStyle w:val="Geenafstand"/>
       </w:pPr>
     </w:p>
     <w:p>
       <w:pPr>
-        <w:pStyle w:val="NoSpacing"/>
+        <w:pStyle w:val="Geenafstand"/>
       </w:pPr>
     </w:p>
     <w:tbl>
       <w:tblPr>
-        <w:tblStyle w:val="TableGrid"/>
+        <w:tblStyle w:val="Tabelraster"/>
         <w:tblW w:w="0" w:type="auto"/>
         <w:tblBorders>
           <w:top w:val="none" w:sz="0" w:space="0" w:color="auto"/>
@@ -4813,7 +5411,7 @@
           </w:tcPr>
           <w:p>
             <w:pPr>
-              <w:pStyle w:val="NoSpacing"/>
+              <w:pStyle w:val="Geenafstand"/>
               <w:rPr>
                 <w:b/>
               </w:rPr>
@@ -4827,7 +5425,7 @@
           </w:p>
           <w:p>
             <w:pPr>
-              <w:pStyle w:val="NoSpacing"/>
+              <w:pStyle w:val="Geenafstand"/>
               <w:rPr>
                 <w:b/>
               </w:rPr>
@@ -4835,7 +5433,7 @@
           </w:p>
           <w:p>
             <w:pPr>
-              <w:pStyle w:val="NoSpacing"/>
+              <w:pStyle w:val="Geenafstand"/>
               <w:rPr>
                 <w:b/>
               </w:rPr>
@@ -4848,7 +5446,7 @@
           </w:tcPr>
           <w:p>
             <w:pPr>
-              <w:pStyle w:val="NoSpacing"/>
+              <w:pStyle w:val="Geenafstand"/>
               <w:rPr>
                 <w:b/>
               </w:rPr>
@@ -4862,7 +5460,7 @@
           </w:p>
           <w:p>
             <w:pPr>
-              <w:pStyle w:val="NoSpacing"/>
+              <w:pStyle w:val="Geenafstand"/>
               <w:rPr>
                 <w:b/>
               </w:rPr>
@@ -4870,7 +5468,7 @@
           </w:p>
           <w:p>
             <w:pPr>
-              <w:pStyle w:val="NoSpacing"/>
+              <w:pStyle w:val="Geenafstand"/>
               <w:rPr>
                 <w:b/>
               </w:rPr>
@@ -4885,7 +5483,7 @@
           </w:tcPr>
           <w:p>
             <w:pPr>
-              <w:pStyle w:val="NoSpacing"/>
+              <w:pStyle w:val="Geenafstand"/>
               <w:rPr>
                 <w:b/>
               </w:rPr>
@@ -4904,7 +5502,7 @@
           </w:tcPr>
           <w:p>
             <w:pPr>
-              <w:pStyle w:val="NoSpacing"/>
+              <w:pStyle w:val="Geenafstand"/>
               <w:rPr>
                 <w:b/>
               </w:rPr>
@@ -4938,7 +5536,7 @@
           </w:p>
           <w:p>
             <w:pPr>
-              <w:pStyle w:val="NoSpacing"/>
+              <w:pStyle w:val="Geenafstand"/>
               <w:rPr>
                 <w:b/>
               </w:rPr>
@@ -4949,7 +5547,7 @@
     </w:tbl>
     <w:p>
       <w:pPr>
-        <w:pStyle w:val="NoSpacing"/>
+        <w:pStyle w:val="Geenafstand"/>
       </w:pPr>
       <w:r>
         <w:br w:type="page"/>
@@ -4957,7 +5555,7 @@
     </w:p>
     <w:p>
       <w:pPr>
-        <w:pStyle w:val="Heading1"/>
+        <w:pStyle w:val="Kop1"/>
       </w:pPr>
       <w:bookmarkStart w:id="2" w:name="_Toc484076698"/>
       <w:r>
@@ -4987,7 +5585,7 @@
           </w:tcPr>
           <w:p>
             <w:pPr>
-              <w:pStyle w:val="NoSpacing"/>
+              <w:pStyle w:val="Geenafstand"/>
             </w:pPr>
             <w:r>
               <w:t>Gebruiksvriendelijkheid</w:t>
@@ -5000,7 +5598,7 @@
           </w:tcPr>
           <w:p>
             <w:pPr>
-              <w:pStyle w:val="NoSpacing"/>
+              <w:pStyle w:val="Geenafstand"/>
               <w:cnfStyle w:val="100000000000" w:firstRow="1" w:lastRow="0" w:firstColumn="0" w:lastColumn="0" w:oddVBand="0" w:evenVBand="0" w:oddHBand="0" w:evenHBand="0" w:firstRowFirstColumn="0" w:firstRowLastColumn="0" w:lastRowFirstColumn="0" w:lastRowLastColumn="0"/>
             </w:pPr>
             <w:r>
@@ -5032,7 +5630,7 @@
           </w:tcPr>
           <w:p>
             <w:pPr>
-              <w:pStyle w:val="NoSpacing"/>
+              <w:pStyle w:val="Geenafstand"/>
               <w:rPr>
                 <w:b w:val="0"/>
               </w:rPr>
@@ -5045,7 +5643,7 @@
           </w:tcPr>
           <w:p>
             <w:pPr>
-              <w:pStyle w:val="NoSpacing"/>
+              <w:pStyle w:val="Geenafstand"/>
               <w:cnfStyle w:val="000000100000" w:firstRow="0" w:lastRow="0" w:firstColumn="0" w:lastColumn="0" w:oddVBand="0" w:evenVBand="0" w:oddHBand="1" w:evenHBand="0" w:firstRowFirstColumn="0" w:firstRowLastColumn="0" w:lastRowFirstColumn="0" w:lastRowLastColumn="0"/>
             </w:pPr>
           </w:p>
@@ -5059,7 +5657,7 @@
           </w:tcPr>
           <w:p>
             <w:pPr>
-              <w:pStyle w:val="NoSpacing"/>
+              <w:pStyle w:val="Geenafstand"/>
               <w:rPr>
                 <w:b w:val="0"/>
               </w:rPr>
@@ -5072,7 +5670,7 @@
           </w:tcPr>
           <w:p>
             <w:pPr>
-              <w:pStyle w:val="NoSpacing"/>
+              <w:pStyle w:val="Geenafstand"/>
               <w:cnfStyle w:val="000000000000" w:firstRow="0" w:lastRow="0" w:firstColumn="0" w:lastColumn="0" w:oddVBand="0" w:evenVBand="0" w:oddHBand="0" w:evenHBand="0" w:firstRowFirstColumn="0" w:firstRowLastColumn="0" w:lastRowFirstColumn="0" w:lastRowLastColumn="0"/>
             </w:pPr>
           </w:p>
@@ -5089,7 +5687,7 @@
           </w:tcPr>
           <w:p>
             <w:pPr>
-              <w:pStyle w:val="NoSpacing"/>
+              <w:pStyle w:val="Geenafstand"/>
               <w:rPr>
                 <w:b w:val="0"/>
               </w:rPr>
@@ -5102,7 +5700,7 @@
           </w:tcPr>
           <w:p>
             <w:pPr>
-              <w:pStyle w:val="NoSpacing"/>
+              <w:pStyle w:val="Geenafstand"/>
               <w:cnfStyle w:val="000000100000" w:firstRow="0" w:lastRow="0" w:firstColumn="0" w:lastColumn="0" w:oddVBand="0" w:evenVBand="0" w:oddHBand="1" w:evenHBand="0" w:firstRowFirstColumn="0" w:firstRowLastColumn="0" w:lastRowFirstColumn="0" w:lastRowLastColumn="0"/>
             </w:pPr>
           </w:p>
@@ -5116,7 +5714,7 @@
           </w:tcPr>
           <w:p>
             <w:pPr>
-              <w:pStyle w:val="NoSpacing"/>
+              <w:pStyle w:val="Geenafstand"/>
               <w:rPr>
                 <w:b w:val="0"/>
               </w:rPr>
@@ -5129,7 +5727,7 @@
           </w:tcPr>
           <w:p>
             <w:pPr>
-              <w:pStyle w:val="NoSpacing"/>
+              <w:pStyle w:val="Geenafstand"/>
               <w:cnfStyle w:val="000000000000" w:firstRow="0" w:lastRow="0" w:firstColumn="0" w:lastColumn="0" w:oddVBand="0" w:evenVBand="0" w:oddHBand="0" w:evenHBand="0" w:firstRowFirstColumn="0" w:firstRowLastColumn="0" w:lastRowFirstColumn="0" w:lastRowLastColumn="0"/>
             </w:pPr>
           </w:p>
@@ -5146,7 +5744,7 @@
           </w:tcPr>
           <w:p>
             <w:pPr>
-              <w:pStyle w:val="NoSpacing"/>
+              <w:pStyle w:val="Geenafstand"/>
               <w:rPr>
                 <w:b w:val="0"/>
               </w:rPr>
@@ -5159,7 +5757,7 @@
           </w:tcPr>
           <w:p>
             <w:pPr>
-              <w:pStyle w:val="NoSpacing"/>
+              <w:pStyle w:val="Geenafstand"/>
               <w:cnfStyle w:val="000000100000" w:firstRow="0" w:lastRow="0" w:firstColumn="0" w:lastColumn="0" w:oddVBand="0" w:evenVBand="0" w:oddHBand="1" w:evenHBand="0" w:firstRowFirstColumn="0" w:firstRowLastColumn="0" w:lastRowFirstColumn="0" w:lastRowLastColumn="0"/>
             </w:pPr>
           </w:p>
@@ -5173,7 +5771,7 @@
           </w:tcPr>
           <w:p>
             <w:pPr>
-              <w:pStyle w:val="NoSpacing"/>
+              <w:pStyle w:val="Geenafstand"/>
               <w:rPr>
                 <w:b w:val="0"/>
               </w:rPr>
@@ -5186,7 +5784,7 @@
           </w:tcPr>
           <w:p>
             <w:pPr>
-              <w:pStyle w:val="NoSpacing"/>
+              <w:pStyle w:val="Geenafstand"/>
               <w:cnfStyle w:val="000000000000" w:firstRow="0" w:lastRow="0" w:firstColumn="0" w:lastColumn="0" w:oddVBand="0" w:evenVBand="0" w:oddHBand="0" w:evenHBand="0" w:firstRowFirstColumn="0" w:firstRowLastColumn="0" w:lastRowFirstColumn="0" w:lastRowLastColumn="0"/>
             </w:pPr>
           </w:p>
@@ -5203,7 +5801,7 @@
           </w:tcPr>
           <w:p>
             <w:pPr>
-              <w:pStyle w:val="NoSpacing"/>
+              <w:pStyle w:val="Geenafstand"/>
               <w:rPr>
                 <w:b w:val="0"/>
               </w:rPr>
@@ -5216,7 +5814,7 @@
           </w:tcPr>
           <w:p>
             <w:pPr>
-              <w:pStyle w:val="NoSpacing"/>
+              <w:pStyle w:val="Geenafstand"/>
               <w:cnfStyle w:val="000000100000" w:firstRow="0" w:lastRow="0" w:firstColumn="0" w:lastColumn="0" w:oddVBand="0" w:evenVBand="0" w:oddHBand="1" w:evenHBand="0" w:firstRowFirstColumn="0" w:firstRowLastColumn="0" w:lastRowFirstColumn="0" w:lastRowLastColumn="0"/>
             </w:pPr>
           </w:p>
@@ -5225,17 +5823,17 @@
     </w:tbl>
     <w:p>
       <w:pPr>
-        <w:pStyle w:val="NoSpacing"/>
+        <w:pStyle w:val="Geenafstand"/>
       </w:pPr>
     </w:p>
     <w:p>
       <w:pPr>
-        <w:pStyle w:val="NoSpacing"/>
+        <w:pStyle w:val="Geenafstand"/>
       </w:pPr>
     </w:p>
     <w:p>
       <w:pPr>
-        <w:pStyle w:val="NoSpacing"/>
+        <w:pStyle w:val="Geenafstand"/>
       </w:pPr>
       <w:r>
         <w:t>Opmerkingen over de gebruiksvriendelijkheid van het programma:</w:t>
@@ -5243,7 +5841,7 @@
     </w:p>
     <w:p>
       <w:pPr>
-        <w:pStyle w:val="NoSpacing"/>
+        <w:pStyle w:val="Geenafstand"/>
       </w:pPr>
       <w:r>
         <w:t>________________________________________________________________________________</w:t>
@@ -5251,7 +5849,7 @@
     </w:p>
     <w:p>
       <w:pPr>
-        <w:pStyle w:val="NoSpacing"/>
+        <w:pStyle w:val="Geenafstand"/>
       </w:pPr>
       <w:r>
         <w:t>________________________________________________________________________________</w:t>
@@ -5259,7 +5857,7 @@
     </w:p>
     <w:p>
       <w:pPr>
-        <w:pStyle w:val="NoSpacing"/>
+        <w:pStyle w:val="Geenafstand"/>
       </w:pPr>
       <w:r>
         <w:t>________________________________________________________________________________</w:t>
@@ -5267,7 +5865,7 @@
     </w:p>
     <w:p>
       <w:pPr>
-        <w:pStyle w:val="NoSpacing"/>
+        <w:pStyle w:val="Geenafstand"/>
       </w:pPr>
       <w:r>
         <w:t>________________________________________________________________________________</w:t>
@@ -5275,7 +5873,7 @@
     </w:p>
     <w:p>
       <w:pPr>
-        <w:pStyle w:val="NoSpacing"/>
+        <w:pStyle w:val="Geenafstand"/>
       </w:pPr>
       <w:r>
         <w:t>________________________________________________________________________________</w:t>
@@ -5283,17 +5881,17 @@
     </w:p>
     <w:p>
       <w:pPr>
-        <w:pStyle w:val="NoSpacing"/>
+        <w:pStyle w:val="Geenafstand"/>
       </w:pPr>
     </w:p>
     <w:p>
       <w:pPr>
-        <w:pStyle w:val="NoSpacing"/>
+        <w:pStyle w:val="Geenafstand"/>
       </w:pPr>
     </w:p>
     <w:p>
       <w:pPr>
-        <w:pStyle w:val="NoSpacing"/>
+        <w:pStyle w:val="Geenafstand"/>
       </w:pPr>
       <w:r>
         <w:t>Beschrijving gevonden bugs/fouten bij de gebruiksvriendelijkheid:</w:t>
@@ -5301,7 +5899,7 @@
     </w:p>
     <w:p>
       <w:pPr>
-        <w:pStyle w:val="NoSpacing"/>
+        <w:pStyle w:val="Geenafstand"/>
       </w:pPr>
       <w:r>
         <w:t>________________________________________________________________________________</w:t>
@@ -5309,7 +5907,7 @@
     </w:p>
     <w:p>
       <w:pPr>
-        <w:pStyle w:val="NoSpacing"/>
+        <w:pStyle w:val="Geenafstand"/>
       </w:pPr>
       <w:r>
         <w:t>________________________________________________________________________________</w:t>
@@ -5317,7 +5915,7 @@
     </w:p>
     <w:p>
       <w:pPr>
-        <w:pStyle w:val="NoSpacing"/>
+        <w:pStyle w:val="Geenafstand"/>
       </w:pPr>
       <w:r>
         <w:t>________________________________________________________________________________</w:t>
@@ -5325,7 +5923,7 @@
     </w:p>
     <w:p>
       <w:pPr>
-        <w:pStyle w:val="NoSpacing"/>
+        <w:pStyle w:val="Geenafstand"/>
       </w:pPr>
       <w:r>
         <w:t>________________________________________________________________________________</w:t>
@@ -5333,7 +5931,7 @@
     </w:p>
     <w:p>
       <w:pPr>
-        <w:pStyle w:val="NoSpacing"/>
+        <w:pStyle w:val="Geenafstand"/>
       </w:pPr>
       <w:r>
         <w:t>________________________________________________________________________________</w:t>
@@ -5341,97 +5939,97 @@
     </w:p>
     <w:p>
       <w:pPr>
-        <w:pStyle w:val="NoSpacing"/>
+        <w:pStyle w:val="Geenafstand"/>
       </w:pPr>
     </w:p>
     <w:p>
       <w:pPr>
-        <w:pStyle w:val="NoSpacing"/>
+        <w:pStyle w:val="Geenafstand"/>
       </w:pPr>
     </w:p>
     <w:p>
       <w:pPr>
-        <w:pStyle w:val="NoSpacing"/>
+        <w:pStyle w:val="Geenafstand"/>
       </w:pPr>
     </w:p>
     <w:p>
       <w:pPr>
-        <w:pStyle w:val="NoSpacing"/>
+        <w:pStyle w:val="Geenafstand"/>
       </w:pPr>
     </w:p>
     <w:p>
       <w:pPr>
-        <w:pStyle w:val="NoSpacing"/>
+        <w:pStyle w:val="Geenafstand"/>
       </w:pPr>
     </w:p>
     <w:p>
       <w:pPr>
-        <w:pStyle w:val="NoSpacing"/>
+        <w:pStyle w:val="Geenafstand"/>
       </w:pPr>
     </w:p>
     <w:p>
       <w:pPr>
-        <w:pStyle w:val="NoSpacing"/>
+        <w:pStyle w:val="Geenafstand"/>
       </w:pPr>
     </w:p>
     <w:p>
       <w:pPr>
-        <w:pStyle w:val="NoSpacing"/>
+        <w:pStyle w:val="Geenafstand"/>
       </w:pPr>
     </w:p>
     <w:p>
       <w:pPr>
-        <w:pStyle w:val="NoSpacing"/>
+        <w:pStyle w:val="Geenafstand"/>
       </w:pPr>
     </w:p>
     <w:p>
       <w:pPr>
-        <w:pStyle w:val="NoSpacing"/>
+        <w:pStyle w:val="Geenafstand"/>
       </w:pPr>
     </w:p>
     <w:p>
       <w:pPr>
-        <w:pStyle w:val="NoSpacing"/>
+        <w:pStyle w:val="Geenafstand"/>
       </w:pPr>
     </w:p>
     <w:p>
       <w:pPr>
-        <w:pStyle w:val="NoSpacing"/>
+        <w:pStyle w:val="Geenafstand"/>
       </w:pPr>
     </w:p>
     <w:p>
       <w:pPr>
-        <w:pStyle w:val="NoSpacing"/>
+        <w:pStyle w:val="Geenafstand"/>
       </w:pPr>
     </w:p>
     <w:p>
       <w:pPr>
-        <w:pStyle w:val="NoSpacing"/>
+        <w:pStyle w:val="Geenafstand"/>
       </w:pPr>
     </w:p>
     <w:p>
       <w:pPr>
-        <w:pStyle w:val="NoSpacing"/>
+        <w:pStyle w:val="Geenafstand"/>
       </w:pPr>
     </w:p>
     <w:p>
       <w:pPr>
-        <w:pStyle w:val="NoSpacing"/>
+        <w:pStyle w:val="Geenafstand"/>
       </w:pPr>
     </w:p>
     <w:p>
       <w:pPr>
-        <w:pStyle w:val="NoSpacing"/>
+        <w:pStyle w:val="Geenafstand"/>
       </w:pPr>
     </w:p>
     <w:p>
       <w:pPr>
-        <w:pStyle w:val="NoSpacing"/>
+        <w:pStyle w:val="Geenafstand"/>
       </w:pPr>
     </w:p>
     <w:tbl>
       <w:tblPr>
-        <w:tblStyle w:val="TableGrid"/>
+        <w:tblStyle w:val="Tabelraster"/>
         <w:tblW w:w="0" w:type="auto"/>
         <w:tblBorders>
           <w:top w:val="none" w:sz="0" w:space="0" w:color="auto"/>
@@ -5454,7 +6052,7 @@
           </w:tcPr>
           <w:p>
             <w:pPr>
-              <w:pStyle w:val="NoSpacing"/>
+              <w:pStyle w:val="Geenafstand"/>
               <w:rPr>
                 <w:b/>
               </w:rPr>
@@ -5468,7 +6066,7 @@
           </w:p>
           <w:p>
             <w:pPr>
-              <w:pStyle w:val="NoSpacing"/>
+              <w:pStyle w:val="Geenafstand"/>
               <w:rPr>
                 <w:b/>
               </w:rPr>
@@ -5476,7 +6074,7 @@
           </w:p>
           <w:p>
             <w:pPr>
-              <w:pStyle w:val="NoSpacing"/>
+              <w:pStyle w:val="Geenafstand"/>
               <w:rPr>
                 <w:b/>
               </w:rPr>
@@ -5489,7 +6087,7 @@
           </w:tcPr>
           <w:p>
             <w:pPr>
-              <w:pStyle w:val="NoSpacing"/>
+              <w:pStyle w:val="Geenafstand"/>
               <w:rPr>
                 <w:b/>
               </w:rPr>
@@ -5503,7 +6101,7 @@
           </w:p>
           <w:p>
             <w:pPr>
-              <w:pStyle w:val="NoSpacing"/>
+              <w:pStyle w:val="Geenafstand"/>
               <w:rPr>
                 <w:b/>
               </w:rPr>
@@ -5511,7 +6109,7 @@
           </w:p>
           <w:p>
             <w:pPr>
-              <w:pStyle w:val="NoSpacing"/>
+              <w:pStyle w:val="Geenafstand"/>
               <w:rPr>
                 <w:b/>
               </w:rPr>
@@ -5526,7 +6124,7 @@
           </w:tcPr>
           <w:p>
             <w:pPr>
-              <w:pStyle w:val="NoSpacing"/>
+              <w:pStyle w:val="Geenafstand"/>
               <w:rPr>
                 <w:b/>
               </w:rPr>
@@ -5545,7 +6143,7 @@
           </w:tcPr>
           <w:p>
             <w:pPr>
-              <w:pStyle w:val="NoSpacing"/>
+              <w:pStyle w:val="Geenafstand"/>
               <w:rPr>
                 <w:b/>
               </w:rPr>
@@ -5579,7 +6177,7 @@
           </w:p>
           <w:p>
             <w:pPr>
-              <w:pStyle w:val="NoSpacing"/>
+              <w:pStyle w:val="Geenafstand"/>
               <w:rPr>
                 <w:b/>
               </w:rPr>
@@ -5590,7 +6188,7 @@
     </w:tbl>
     <w:p>
       <w:pPr>
-        <w:pStyle w:val="NoSpacing"/>
+        <w:pStyle w:val="Geenafstand"/>
       </w:pPr>
       <w:r>
         <w:br w:type="page"/>
@@ -5598,7 +6196,7 @@
     </w:p>
     <w:p>
       <w:pPr>
-        <w:pStyle w:val="Heading1"/>
+        <w:pStyle w:val="Kop1"/>
       </w:pPr>
       <w:bookmarkStart w:id="3" w:name="_Toc475434523"/>
       <w:bookmarkStart w:id="4" w:name="_Toc475436311"/>
@@ -5637,7 +6235,7 @@
           </w:tcPr>
           <w:p>
             <w:pPr>
-              <w:pStyle w:val="NoSpacing"/>
+              <w:pStyle w:val="Geenafstand"/>
             </w:pPr>
             <w:r>
               <w:t>Datum</w:t>
@@ -5651,7 +6249,7 @@
           </w:tcPr>
           <w:p>
             <w:pPr>
-              <w:pStyle w:val="NoSpacing"/>
+              <w:pStyle w:val="Geenafstand"/>
               <w:cnfStyle w:val="100000000000" w:firstRow="1" w:lastRow="0" w:firstColumn="0" w:lastColumn="0" w:oddVBand="0" w:evenVBand="0" w:oddHBand="0" w:evenHBand="0" w:firstRowFirstColumn="0" w:firstRowLastColumn="0" w:lastRowFirstColumn="0" w:lastRowLastColumn="0"/>
             </w:pPr>
             <w:r>
@@ -5666,7 +6264,7 @@
           </w:tcPr>
           <w:p>
             <w:pPr>
-              <w:pStyle w:val="NoSpacing"/>
+              <w:pStyle w:val="Geenafstand"/>
               <w:cnfStyle w:val="100000000000" w:firstRow="1" w:lastRow="0" w:firstColumn="0" w:lastColumn="0" w:oddVBand="0" w:evenVBand="0" w:oddHBand="0" w:evenHBand="0" w:firstRowFirstColumn="0" w:firstRowLastColumn="0" w:lastRowFirstColumn="0" w:lastRowLastColumn="0"/>
             </w:pPr>
             <w:r>
@@ -5681,7 +6279,7 @@
           </w:tcPr>
           <w:p>
             <w:pPr>
-              <w:pStyle w:val="NoSpacing"/>
+              <w:pStyle w:val="Geenafstand"/>
               <w:cnfStyle w:val="100000000000" w:firstRow="1" w:lastRow="0" w:firstColumn="0" w:lastColumn="0" w:oddVBand="0" w:evenVBand="0" w:oddHBand="0" w:evenHBand="0" w:firstRowFirstColumn="0" w:firstRowLastColumn="0" w:lastRowFirstColumn="0" w:lastRowLastColumn="0"/>
             </w:pPr>
             <w:r>
@@ -5708,7 +6306,7 @@
           </w:tcPr>
           <w:p>
             <w:pPr>
-              <w:pStyle w:val="NoSpacing"/>
+              <w:pStyle w:val="Geenafstand"/>
             </w:pPr>
             <w:r>
               <w:t>01-01-0001</w:t>
@@ -5716,7 +6314,7 @@
           </w:p>
           <w:p>
             <w:pPr>
-              <w:pStyle w:val="NoSpacing"/>
+              <w:pStyle w:val="Geenafstand"/>
             </w:pPr>
             <w:r>
               <w:t>00:00 CEST</w:t>
@@ -5736,7 +6334,7 @@
           </w:tcPr>
           <w:p>
             <w:pPr>
-              <w:pStyle w:val="NoSpacing"/>
+              <w:pStyle w:val="Geenafstand"/>
               <w:cnfStyle w:val="000000100000" w:firstRow="0" w:lastRow="0" w:firstColumn="0" w:lastColumn="0" w:oddVBand="0" w:evenVBand="0" w:oddHBand="1" w:evenHBand="0" w:firstRowFirstColumn="0" w:firstRowLastColumn="0" w:lastRowFirstColumn="0" w:lastRowLastColumn="0"/>
             </w:pPr>
           </w:p>
@@ -5754,7 +6352,7 @@
           </w:tcPr>
           <w:p>
             <w:pPr>
-              <w:pStyle w:val="NoSpacing"/>
+              <w:pStyle w:val="Geenafstand"/>
               <w:cnfStyle w:val="000000100000" w:firstRow="0" w:lastRow="0" w:firstColumn="0" w:lastColumn="0" w:oddVBand="0" w:evenVBand="0" w:oddHBand="1" w:evenHBand="0" w:firstRowFirstColumn="0" w:firstRowLastColumn="0" w:lastRowFirstColumn="0" w:lastRowLastColumn="0"/>
             </w:pPr>
           </w:p>
@@ -5772,7 +6370,7 @@
           </w:tcPr>
           <w:p>
             <w:pPr>
-              <w:pStyle w:val="NoSpacing"/>
+              <w:pStyle w:val="Geenafstand"/>
               <w:cnfStyle w:val="000000100000" w:firstRow="0" w:lastRow="0" w:firstColumn="0" w:lastColumn="0" w:oddVBand="0" w:evenVBand="0" w:oddHBand="1" w:evenHBand="0" w:firstRowFirstColumn="0" w:firstRowLastColumn="0" w:lastRowFirstColumn="0" w:lastRowLastColumn="0"/>
             </w:pPr>
             <w:r>
@@ -5784,11 +6382,11 @@
     </w:tbl>
     <w:p>
       <w:pPr>
-        <w:pStyle w:val="NoSpacing"/>
+        <w:pStyle w:val="Geenafstand"/>
       </w:pPr>
     </w:p>
     <w:sectPr>
-      <w:footerReference w:type="default" r:id="rId8"/>
+      <w:footerReference w:type="default" r:id="rId9"/>
       <w:pgSz w:w="11906" w:h="16838"/>
       <w:pgMar w:top="1417" w:right="1417" w:bottom="1417" w:left="1417" w:header="708" w:footer="708" w:gutter="0"/>
       <w:pgNumType w:start="0"/>
@@ -5801,7 +6399,7 @@
 </file>
 
 <file path=word/endnotes.xml><?xml version="1.0" encoding="utf-8"?>
-<w:endnotes xmlns:wpc="http://schemas.microsoft.com/office/word/2010/wordprocessingCanvas" xmlns:mc="http://schemas.openxmlformats.org/markup-compatibility/2006" xmlns:o="urn:schemas-microsoft-com:office:office" xmlns:r="http://schemas.openxmlformats.org/officeDocument/2006/relationships" xmlns:m="http://schemas.openxmlformats.org/officeDocument/2006/math" xmlns:v="urn:schemas-microsoft-com:vml" xmlns:wp14="http://schemas.microsoft.com/office/word/2010/wordprocessingDrawing" xmlns:wp="http://schemas.openxmlformats.org/drawingml/2006/wordprocessingDrawing" xmlns:w10="urn:schemas-microsoft-com:office:word" xmlns:w="http://schemas.openxmlformats.org/wordprocessingml/2006/main" xmlns:w14="http://schemas.microsoft.com/office/word/2010/wordml" xmlns:w15="http://schemas.microsoft.com/office/word/2012/wordml" xmlns:wpg="http://schemas.microsoft.com/office/word/2010/wordprocessingGroup" xmlns:wpi="http://schemas.microsoft.com/office/word/2010/wordprocessingInk" xmlns:wne="http://schemas.microsoft.com/office/word/2006/wordml" xmlns:wps="http://schemas.microsoft.com/office/word/2010/wordprocessingShape" mc:Ignorable="w14 w15 wp14">
+<w:endnotes xmlns:wpc="http://schemas.microsoft.com/office/word/2010/wordprocessingCanvas" xmlns:mc="http://schemas.openxmlformats.org/markup-compatibility/2006" xmlns:o="urn:schemas-microsoft-com:office:office" xmlns:r="http://schemas.openxmlformats.org/officeDocument/2006/relationships" xmlns:m="http://schemas.openxmlformats.org/officeDocument/2006/math" xmlns:v="urn:schemas-microsoft-com:vml" xmlns:wp14="http://schemas.microsoft.com/office/word/2010/wordprocessingDrawing" xmlns:wp="http://schemas.openxmlformats.org/drawingml/2006/wordprocessingDrawing" xmlns:w10="urn:schemas-microsoft-com:office:word" xmlns:w="http://schemas.openxmlformats.org/wordprocessingml/2006/main" xmlns:w14="http://schemas.microsoft.com/office/word/2010/wordml" xmlns:wpg="http://schemas.microsoft.com/office/word/2010/wordprocessingGroup" xmlns:wpi="http://schemas.microsoft.com/office/word/2010/wordprocessingInk" xmlns:wne="http://schemas.microsoft.com/office/word/2006/wordml" xmlns:wps="http://schemas.microsoft.com/office/word/2010/wordprocessingShape" mc:Ignorable="w14 wp14">
   <w:endnote w:type="separator" w:id="-1">
     <w:p>
       <w:pPr>
@@ -5826,7 +6424,7 @@
 </file>
 
 <file path=word/footer1.xml><?xml version="1.0" encoding="utf-8"?>
-<w:ftr xmlns:wpc="http://schemas.microsoft.com/office/word/2010/wordprocessingCanvas" xmlns:mc="http://schemas.openxmlformats.org/markup-compatibility/2006" xmlns:o="urn:schemas-microsoft-com:office:office" xmlns:r="http://schemas.openxmlformats.org/officeDocument/2006/relationships" xmlns:m="http://schemas.openxmlformats.org/officeDocument/2006/math" xmlns:v="urn:schemas-microsoft-com:vml" xmlns:wp14="http://schemas.microsoft.com/office/word/2010/wordprocessingDrawing" xmlns:wp="http://schemas.openxmlformats.org/drawingml/2006/wordprocessingDrawing" xmlns:w10="urn:schemas-microsoft-com:office:word" xmlns:w="http://schemas.openxmlformats.org/wordprocessingml/2006/main" xmlns:w14="http://schemas.microsoft.com/office/word/2010/wordml" xmlns:w15="http://schemas.microsoft.com/office/word/2012/wordml" xmlns:wpg="http://schemas.microsoft.com/office/word/2010/wordprocessingGroup" xmlns:wpi="http://schemas.microsoft.com/office/word/2010/wordprocessingInk" xmlns:wne="http://schemas.microsoft.com/office/word/2006/wordml" xmlns:wps="http://schemas.microsoft.com/office/word/2010/wordprocessingShape" mc:Ignorable="w14 w15 wp14">
+<w:ftr xmlns:wpc="http://schemas.microsoft.com/office/word/2010/wordprocessingCanvas" xmlns:mc="http://schemas.openxmlformats.org/markup-compatibility/2006" xmlns:o="urn:schemas-microsoft-com:office:office" xmlns:r="http://schemas.openxmlformats.org/officeDocument/2006/relationships" xmlns:m="http://schemas.openxmlformats.org/officeDocument/2006/math" xmlns:v="urn:schemas-microsoft-com:vml" xmlns:wp14="http://schemas.microsoft.com/office/word/2010/wordprocessingDrawing" xmlns:wp="http://schemas.openxmlformats.org/drawingml/2006/wordprocessingDrawing" xmlns:w10="urn:schemas-microsoft-com:office:word" xmlns:w="http://schemas.openxmlformats.org/wordprocessingml/2006/main" xmlns:w14="http://schemas.microsoft.com/office/word/2010/wordml" xmlns:wpg="http://schemas.microsoft.com/office/word/2010/wordprocessingGroup" xmlns:wpi="http://schemas.microsoft.com/office/word/2010/wordprocessingInk" xmlns:wne="http://schemas.microsoft.com/office/word/2006/wordml" xmlns:wps="http://schemas.microsoft.com/office/word/2010/wordprocessingShape" mc:Ignorable="w14 wp14">
   <w:sdt>
     <w:sdtPr>
       <w:id w:val="829867845"/>
@@ -5849,26 +6447,49 @@
         <w:sdtContent>
           <w:p>
             <w:pPr>
-              <w:pStyle w:val="Footer"/>
-            </w:pPr>
-            <w:r>
+              <w:pStyle w:val="Voettekst"/>
+              <w:rPr>
+                <w:lang w:val="en-US"/>
+              </w:rPr>
+            </w:pPr>
+            <w:r>
+              <w:rPr>
+                <w:lang w:val="en-US"/>
+              </w:rPr>
               <w:t>ad.11.1_Functionele_test.docx</w:t>
             </w:r>
           </w:p>
           <w:p>
             <w:pPr>
-              <w:pStyle w:val="Footer"/>
-            </w:pPr>
-            <w:r>
-              <w:t xml:space="preserve">Casusnummer: </w:t>
-            </w:r>
-            <w:r>
+              <w:pStyle w:val="Voettekst"/>
+              <w:rPr>
+                <w:lang w:val="en-US"/>
+              </w:rPr>
+            </w:pPr>
+            <w:proofErr w:type="spellStart"/>
+            <w:r>
+              <w:rPr>
+                <w:lang w:val="en-US"/>
+              </w:rPr>
+              <w:t>Casusnummer</w:t>
+            </w:r>
+            <w:proofErr w:type="spellEnd"/>
+            <w:r>
+              <w:rPr>
+                <w:lang w:val="en-US"/>
+              </w:rPr>
+              <w:t xml:space="preserve">: </w:t>
+            </w:r>
+            <w:r>
+              <w:rPr>
+                <w:lang w:val="en-US"/>
+              </w:rPr>
               <w:t>KT2_02</w:t>
             </w:r>
           </w:p>
           <w:p>
             <w:pPr>
-              <w:pStyle w:val="Footer"/>
+              <w:pStyle w:val="Voettekst"/>
             </w:pPr>
             <w:r>
               <w:t>Patrick van Batenburg, Steven Logghe</w:t>
@@ -5911,7 +6532,7 @@
                 <w:bCs/>
                 <w:noProof/>
               </w:rPr>
-              <w:t>1</w:t>
+              <w:t>2</w:t>
             </w:r>
             <w:r>
               <w:rPr>
@@ -5956,7 +6577,7 @@
                 <w:bCs/>
                 <w:noProof/>
               </w:rPr>
-              <w:t>4</w:t>
+              <w:t>5</w:t>
             </w:r>
             <w:r>
               <w:rPr>
@@ -5976,7 +6597,7 @@
 </file>
 
 <file path=word/footnotes.xml><?xml version="1.0" encoding="utf-8"?>
-<w:footnotes xmlns:wpc="http://schemas.microsoft.com/office/word/2010/wordprocessingCanvas" xmlns:mc="http://schemas.openxmlformats.org/markup-compatibility/2006" xmlns:o="urn:schemas-microsoft-com:office:office" xmlns:r="http://schemas.openxmlformats.org/officeDocument/2006/relationships" xmlns:m="http://schemas.openxmlformats.org/officeDocument/2006/math" xmlns:v="urn:schemas-microsoft-com:vml" xmlns:wp14="http://schemas.microsoft.com/office/word/2010/wordprocessingDrawing" xmlns:wp="http://schemas.openxmlformats.org/drawingml/2006/wordprocessingDrawing" xmlns:w10="urn:schemas-microsoft-com:office:word" xmlns:w="http://schemas.openxmlformats.org/wordprocessingml/2006/main" xmlns:w14="http://schemas.microsoft.com/office/word/2010/wordml" xmlns:w15="http://schemas.microsoft.com/office/word/2012/wordml" xmlns:wpg="http://schemas.microsoft.com/office/word/2010/wordprocessingGroup" xmlns:wpi="http://schemas.microsoft.com/office/word/2010/wordprocessingInk" xmlns:wne="http://schemas.microsoft.com/office/word/2006/wordml" xmlns:wps="http://schemas.microsoft.com/office/word/2010/wordprocessingShape" mc:Ignorable="w14 w15 wp14">
+<w:footnotes xmlns:wpc="http://schemas.microsoft.com/office/word/2010/wordprocessingCanvas" xmlns:mc="http://schemas.openxmlformats.org/markup-compatibility/2006" xmlns:o="urn:schemas-microsoft-com:office:office" xmlns:r="http://schemas.openxmlformats.org/officeDocument/2006/relationships" xmlns:m="http://schemas.openxmlformats.org/officeDocument/2006/math" xmlns:v="urn:schemas-microsoft-com:vml" xmlns:wp14="http://schemas.microsoft.com/office/word/2010/wordprocessingDrawing" xmlns:wp="http://schemas.openxmlformats.org/drawingml/2006/wordprocessingDrawing" xmlns:w10="urn:schemas-microsoft-com:office:word" xmlns:w="http://schemas.openxmlformats.org/wordprocessingml/2006/main" xmlns:w14="http://schemas.microsoft.com/office/word/2010/wordml" xmlns:wpg="http://schemas.microsoft.com/office/word/2010/wordprocessingGroup" xmlns:wpi="http://schemas.microsoft.com/office/word/2010/wordprocessingInk" xmlns:wne="http://schemas.microsoft.com/office/word/2006/wordml" xmlns:wps="http://schemas.microsoft.com/office/word/2010/wordprocessingShape" mc:Ignorable="w14 wp14">
   <w:footnote w:type="separator" w:id="-1">
     <w:p>
       <w:pPr>
@@ -6001,7 +6622,7 @@
 </file>
 
 <file path=word/styles.xml><?xml version="1.0" encoding="utf-8"?>
-<w:styles xmlns:mc="http://schemas.openxmlformats.org/markup-compatibility/2006" xmlns:r="http://schemas.openxmlformats.org/officeDocument/2006/relationships" xmlns:w="http://schemas.openxmlformats.org/wordprocessingml/2006/main" xmlns:w14="http://schemas.microsoft.com/office/word/2010/wordml" xmlns:w15="http://schemas.microsoft.com/office/word/2012/wordml" mc:Ignorable="w14 w15">
+<w:styles xmlns:mc="http://schemas.openxmlformats.org/markup-compatibility/2006" xmlns:r="http://schemas.openxmlformats.org/officeDocument/2006/relationships" xmlns:w="http://schemas.openxmlformats.org/wordprocessingml/2006/main" xmlns:w14="http://schemas.microsoft.com/office/word/2010/wordml" mc:Ignorable="w14">
   <w:docDefaults>
     <w:rPrDefault>
       <w:rPr>
@@ -6017,388 +6638,154 @@
       </w:pPr>
     </w:pPrDefault>
   </w:docDefaults>
-  <w:latentStyles w:defLockedState="0" w:defUIPriority="99" w:defSemiHidden="0" w:defUnhideWhenUsed="0" w:defQFormat="0" w:count="371">
-    <w:lsdException w:name="Normal" w:uiPriority="0" w:qFormat="1"/>
-    <w:lsdException w:name="heading 1" w:uiPriority="9" w:qFormat="1"/>
-    <w:lsdException w:name="heading 2" w:semiHidden="1" w:uiPriority="9" w:unhideWhenUsed="1" w:qFormat="1"/>
-    <w:lsdException w:name="heading 3" w:semiHidden="1" w:uiPriority="9" w:unhideWhenUsed="1" w:qFormat="1"/>
-    <w:lsdException w:name="heading 4" w:semiHidden="1" w:uiPriority="9" w:unhideWhenUsed="1" w:qFormat="1"/>
-    <w:lsdException w:name="heading 5" w:semiHidden="1" w:uiPriority="9" w:unhideWhenUsed="1" w:qFormat="1"/>
-    <w:lsdException w:name="heading 6" w:semiHidden="1" w:uiPriority="9" w:unhideWhenUsed="1" w:qFormat="1"/>
-    <w:lsdException w:name="heading 7" w:semiHidden="1" w:uiPriority="9" w:unhideWhenUsed="1" w:qFormat="1"/>
-    <w:lsdException w:name="heading 8" w:semiHidden="1" w:uiPriority="9" w:unhideWhenUsed="1" w:qFormat="1"/>
-    <w:lsdException w:name="heading 9" w:semiHidden="1" w:uiPriority="9" w:unhideWhenUsed="1" w:qFormat="1"/>
-    <w:lsdException w:name="index 1" w:semiHidden="1" w:unhideWhenUsed="1"/>
-    <w:lsdException w:name="index 2" w:semiHidden="1" w:unhideWhenUsed="1"/>
-    <w:lsdException w:name="index 3" w:semiHidden="1" w:unhideWhenUsed="1"/>
-    <w:lsdException w:name="index 4" w:semiHidden="1" w:unhideWhenUsed="1"/>
-    <w:lsdException w:name="index 5" w:semiHidden="1" w:unhideWhenUsed="1"/>
-    <w:lsdException w:name="index 6" w:semiHidden="1" w:unhideWhenUsed="1"/>
-    <w:lsdException w:name="index 7" w:semiHidden="1" w:unhideWhenUsed="1"/>
-    <w:lsdException w:name="index 8" w:semiHidden="1" w:unhideWhenUsed="1"/>
-    <w:lsdException w:name="index 9" w:semiHidden="1" w:unhideWhenUsed="1"/>
-    <w:lsdException w:name="toc 1" w:semiHidden="1" w:uiPriority="39" w:unhideWhenUsed="1"/>
-    <w:lsdException w:name="toc 2" w:semiHidden="1" w:uiPriority="39" w:unhideWhenUsed="1"/>
-    <w:lsdException w:name="toc 3" w:semiHidden="1" w:uiPriority="39" w:unhideWhenUsed="1"/>
-    <w:lsdException w:name="toc 4" w:semiHidden="1" w:uiPriority="39" w:unhideWhenUsed="1"/>
-    <w:lsdException w:name="toc 5" w:semiHidden="1" w:uiPriority="39" w:unhideWhenUsed="1"/>
-    <w:lsdException w:name="toc 6" w:semiHidden="1" w:uiPriority="39" w:unhideWhenUsed="1"/>
-    <w:lsdException w:name="toc 7" w:semiHidden="1" w:uiPriority="39" w:unhideWhenUsed="1"/>
-    <w:lsdException w:name="toc 8" w:semiHidden="1" w:uiPriority="39" w:unhideWhenUsed="1"/>
-    <w:lsdException w:name="toc 9" w:semiHidden="1" w:uiPriority="39" w:unhideWhenUsed="1"/>
-    <w:lsdException w:name="Normal Indent" w:semiHidden="1" w:unhideWhenUsed="1"/>
-    <w:lsdException w:name="footnote text" w:semiHidden="1" w:unhideWhenUsed="1"/>
-    <w:lsdException w:name="annotation text" w:semiHidden="1" w:unhideWhenUsed="1"/>
-    <w:lsdException w:name="header" w:semiHidden="1" w:unhideWhenUsed="1"/>
-    <w:lsdException w:name="footer" w:semiHidden="1" w:unhideWhenUsed="1"/>
-    <w:lsdException w:name="index heading" w:semiHidden="1" w:unhideWhenUsed="1"/>
-    <w:lsdException w:name="caption" w:semiHidden="1" w:uiPriority="35" w:unhideWhenUsed="1" w:qFormat="1"/>
-    <w:lsdException w:name="table of figures" w:semiHidden="1" w:unhideWhenUsed="1"/>
-    <w:lsdException w:name="envelope address" w:semiHidden="1" w:unhideWhenUsed="1"/>
-    <w:lsdException w:name="envelope return" w:semiHidden="1" w:unhideWhenUsed="1"/>
-    <w:lsdException w:name="footnote reference" w:semiHidden="1" w:unhideWhenUsed="1"/>
-    <w:lsdException w:name="annotation reference" w:semiHidden="1" w:unhideWhenUsed="1"/>
-    <w:lsdException w:name="line number" w:semiHidden="1" w:unhideWhenUsed="1"/>
-    <w:lsdException w:name="page number" w:semiHidden="1" w:unhideWhenUsed="1"/>
-    <w:lsdException w:name="endnote reference" w:semiHidden="1" w:unhideWhenUsed="1"/>
-    <w:lsdException w:name="endnote text" w:semiHidden="1" w:unhideWhenUsed="1"/>
-    <w:lsdException w:name="table of authorities" w:semiHidden="1" w:unhideWhenUsed="1"/>
-    <w:lsdException w:name="macro" w:semiHidden="1" w:unhideWhenUsed="1"/>
-    <w:lsdException w:name="toa heading" w:semiHidden="1" w:unhideWhenUsed="1"/>
-    <w:lsdException w:name="List" w:semiHidden="1" w:unhideWhenUsed="1"/>
-    <w:lsdException w:name="List Bullet" w:semiHidden="1" w:unhideWhenUsed="1"/>
-    <w:lsdException w:name="List Number" w:semiHidden="1" w:unhideWhenUsed="1"/>
-    <w:lsdException w:name="List 2" w:semiHidden="1" w:unhideWhenUsed="1"/>
-    <w:lsdException w:name="List 3" w:semiHidden="1" w:unhideWhenUsed="1"/>
-    <w:lsdException w:name="List 4" w:semiHidden="1" w:unhideWhenUsed="1"/>
-    <w:lsdException w:name="List 5" w:semiHidden="1" w:unhideWhenUsed="1"/>
-    <w:lsdException w:name="List Bullet 2" w:semiHidden="1" w:unhideWhenUsed="1"/>
-    <w:lsdException w:name="List Bullet 3" w:semiHidden="1" w:unhideWhenUsed="1"/>
-    <w:lsdException w:name="List Bullet 4" w:semiHidden="1" w:unhideWhenUsed="1"/>
-    <w:lsdException w:name="List Bullet 5" w:semiHidden="1" w:unhideWhenUsed="1"/>
-    <w:lsdException w:name="List Number 2" w:semiHidden="1" w:unhideWhenUsed="1"/>
-    <w:lsdException w:name="List Number 3" w:semiHidden="1" w:unhideWhenUsed="1"/>
-    <w:lsdException w:name="List Number 4" w:semiHidden="1" w:unhideWhenUsed="1"/>
-    <w:lsdException w:name="List Number 5" w:semiHidden="1" w:unhideWhenUsed="1"/>
-    <w:lsdException w:name="Title" w:uiPriority="10" w:qFormat="1"/>
-    <w:lsdException w:name="Closing" w:semiHidden="1" w:unhideWhenUsed="1"/>
-    <w:lsdException w:name="Signature" w:semiHidden="1" w:unhideWhenUsed="1"/>
-    <w:lsdException w:name="Default Paragraph Font" w:semiHidden="1" w:uiPriority="1" w:unhideWhenUsed="1"/>
-    <w:lsdException w:name="Body Text" w:semiHidden="1" w:unhideWhenUsed="1"/>
-    <w:lsdException w:name="Body Text Indent" w:semiHidden="1" w:unhideWhenUsed="1"/>
-    <w:lsdException w:name="List Continue" w:semiHidden="1" w:unhideWhenUsed="1"/>
-    <w:lsdException w:name="List Continue 2" w:semiHidden="1" w:unhideWhenUsed="1"/>
-    <w:lsdException w:name="List Continue 3" w:semiHidden="1" w:unhideWhenUsed="1"/>
-    <w:lsdException w:name="List Continue 4" w:semiHidden="1" w:unhideWhenUsed="1"/>
-    <w:lsdException w:name="List Continue 5" w:semiHidden="1" w:unhideWhenUsed="1"/>
-    <w:lsdException w:name="Message Header" w:semiHidden="1" w:unhideWhenUsed="1"/>
-    <w:lsdException w:name="Subtitle" w:uiPriority="11" w:qFormat="1"/>
-    <w:lsdException w:name="Salutation" w:semiHidden="1" w:unhideWhenUsed="1"/>
-    <w:lsdException w:name="Date" w:semiHidden="1" w:unhideWhenUsed="1"/>
-    <w:lsdException w:name="Body Text First Indent" w:semiHidden="1" w:unhideWhenUsed="1"/>
-    <w:lsdException w:name="Body Text First Indent 2" w:semiHidden="1" w:unhideWhenUsed="1"/>
-    <w:lsdException w:name="Note Heading" w:semiHidden="1" w:unhideWhenUsed="1"/>
-    <w:lsdException w:name="Body Text 2" w:semiHidden="1" w:unhideWhenUsed="1"/>
-    <w:lsdException w:name="Body Text 3" w:semiHidden="1" w:unhideWhenUsed="1"/>
-    <w:lsdException w:name="Body Text Indent 2" w:semiHidden="1" w:unhideWhenUsed="1"/>
-    <w:lsdException w:name="Body Text Indent 3" w:semiHidden="1" w:unhideWhenUsed="1"/>
-    <w:lsdException w:name="Block Text" w:semiHidden="1" w:unhideWhenUsed="1"/>
-    <w:lsdException w:name="Hyperlink" w:semiHidden="1" w:unhideWhenUsed="1"/>
-    <w:lsdException w:name="FollowedHyperlink" w:semiHidden="1" w:unhideWhenUsed="1"/>
-    <w:lsdException w:name="Strong" w:uiPriority="22" w:qFormat="1"/>
-    <w:lsdException w:name="Emphasis" w:uiPriority="20" w:qFormat="1"/>
-    <w:lsdException w:name="Document Map" w:semiHidden="1" w:unhideWhenUsed="1"/>
-    <w:lsdException w:name="Plain Text" w:semiHidden="1" w:unhideWhenUsed="1"/>
-    <w:lsdException w:name="E-mail Signature" w:semiHidden="1" w:unhideWhenUsed="1"/>
-    <w:lsdException w:name="HTML Top of Form" w:semiHidden="1" w:unhideWhenUsed="1"/>
-    <w:lsdException w:name="HTML Bottom of Form" w:semiHidden="1" w:unhideWhenUsed="1"/>
-    <w:lsdException w:name="Normal (Web)" w:semiHidden="1" w:unhideWhenUsed="1"/>
-    <w:lsdException w:name="HTML Acronym" w:semiHidden="1" w:unhideWhenUsed="1"/>
-    <w:lsdException w:name="HTML Address" w:semiHidden="1" w:unhideWhenUsed="1"/>
-    <w:lsdException w:name="HTML Cite" w:semiHidden="1" w:unhideWhenUsed="1"/>
-    <w:lsdException w:name="HTML Code" w:semiHidden="1" w:unhideWhenUsed="1"/>
-    <w:lsdException w:name="HTML Definition" w:semiHidden="1" w:unhideWhenUsed="1"/>
-    <w:lsdException w:name="HTML Keyboard" w:semiHidden="1" w:unhideWhenUsed="1"/>
-    <w:lsdException w:name="HTML Preformatted" w:semiHidden="1" w:unhideWhenUsed="1"/>
-    <w:lsdException w:name="HTML Sample" w:semiHidden="1" w:unhideWhenUsed="1"/>
-    <w:lsdException w:name="HTML Typewriter" w:semiHidden="1" w:unhideWhenUsed="1"/>
-    <w:lsdException w:name="HTML Variable" w:semiHidden="1" w:unhideWhenUsed="1"/>
-    <w:lsdException w:name="Normal Table" w:semiHidden="1" w:unhideWhenUsed="1"/>
-    <w:lsdException w:name="annotation subject" w:semiHidden="1" w:unhideWhenUsed="1"/>
-    <w:lsdException w:name="No List" w:semiHidden="1" w:unhideWhenUsed="1"/>
-    <w:lsdException w:name="Outline List 1" w:semiHidden="1" w:unhideWhenUsed="1"/>
-    <w:lsdException w:name="Outline List 2" w:semiHidden="1" w:unhideWhenUsed="1"/>
-    <w:lsdException w:name="Outline List 3" w:semiHidden="1" w:unhideWhenUsed="1"/>
-    <w:lsdException w:name="Table Simple 1" w:semiHidden="1" w:unhideWhenUsed="1"/>
-    <w:lsdException w:name="Table Simple 2" w:semiHidden="1" w:unhideWhenUsed="1"/>
-    <w:lsdException w:name="Table Simple 3" w:semiHidden="1" w:unhideWhenUsed="1"/>
-    <w:lsdException w:name="Table Classic 1" w:semiHidden="1" w:unhideWhenUsed="1"/>
-    <w:lsdException w:name="Table Classic 2" w:semiHidden="1" w:unhideWhenUsed="1"/>
-    <w:lsdException w:name="Table Classic 3" w:semiHidden="1" w:unhideWhenUsed="1"/>
-    <w:lsdException w:name="Table Classic 4" w:semiHidden="1" w:unhideWhenUsed="1"/>
-    <w:lsdException w:name="Table Colorful 1" w:semiHidden="1" w:unhideWhenUsed="1"/>
-    <w:lsdException w:name="Table Colorful 2" w:semiHidden="1" w:unhideWhenUsed="1"/>
-    <w:lsdException w:name="Table Colorful 3" w:semiHidden="1" w:unhideWhenUsed="1"/>
-    <w:lsdException w:name="Table Columns 1" w:semiHidden="1" w:unhideWhenUsed="1"/>
-    <w:lsdException w:name="Table Columns 2" w:semiHidden="1" w:unhideWhenUsed="1"/>
-    <w:lsdException w:name="Table Columns 3" w:semiHidden="1" w:unhideWhenUsed="1"/>
-    <w:lsdException w:name="Table Columns 4" w:semiHidden="1" w:unhideWhenUsed="1"/>
-    <w:lsdException w:name="Table Columns 5" w:semiHidden="1" w:unhideWhenUsed="1"/>
-    <w:lsdException w:name="Table Grid 1" w:semiHidden="1" w:unhideWhenUsed="1"/>
-    <w:lsdException w:name="Table Grid 2" w:semiHidden="1" w:unhideWhenUsed="1"/>
-    <w:lsdException w:name="Table Grid 3" w:semiHidden="1" w:unhideWhenUsed="1"/>
-    <w:lsdException w:name="Table Grid 4" w:semiHidden="1" w:unhideWhenUsed="1"/>
-    <w:lsdException w:name="Table Grid 5" w:semiHidden="1" w:unhideWhenUsed="1"/>
-    <w:lsdException w:name="Table Grid 6" w:semiHidden="1" w:unhideWhenUsed="1"/>
-    <w:lsdException w:name="Table Grid 7" w:semiHidden="1" w:unhideWhenUsed="1"/>
-    <w:lsdException w:name="Table Grid 8" w:semiHidden="1" w:unhideWhenUsed="1"/>
-    <w:lsdException w:name="Table List 1" w:semiHidden="1" w:unhideWhenUsed="1"/>
-    <w:lsdException w:name="Table List 2" w:semiHidden="1" w:unhideWhenUsed="1"/>
-    <w:lsdException w:name="Table List 3" w:semiHidden="1" w:unhideWhenUsed="1"/>
-    <w:lsdException w:name="Table List 4" w:semiHidden="1" w:unhideWhenUsed="1"/>
-    <w:lsdException w:name="Table List 5" w:semiHidden="1" w:unhideWhenUsed="1"/>
-    <w:lsdException w:name="Table List 6" w:semiHidden="1" w:unhideWhenUsed="1"/>
-    <w:lsdException w:name="Table List 7" w:semiHidden="1" w:unhideWhenUsed="1"/>
-    <w:lsdException w:name="Table List 8" w:semiHidden="1" w:unhideWhenUsed="1"/>
-    <w:lsdException w:name="Table 3D effects 1" w:semiHidden="1" w:unhideWhenUsed="1"/>
-    <w:lsdException w:name="Table 3D effects 2" w:semiHidden="1" w:unhideWhenUsed="1"/>
-    <w:lsdException w:name="Table 3D effects 3" w:semiHidden="1" w:unhideWhenUsed="1"/>
-    <w:lsdException w:name="Table Contemporary" w:semiHidden="1" w:unhideWhenUsed="1"/>
-    <w:lsdException w:name="Table Elegant" w:semiHidden="1" w:unhideWhenUsed="1"/>
-    <w:lsdException w:name="Table Professional" w:semiHidden="1" w:unhideWhenUsed="1"/>
-    <w:lsdException w:name="Table Subtle 1" w:semiHidden="1" w:unhideWhenUsed="1"/>
-    <w:lsdException w:name="Table Subtle 2" w:semiHidden="1" w:unhideWhenUsed="1"/>
-    <w:lsdException w:name="Table Web 1" w:semiHidden="1" w:unhideWhenUsed="1"/>
-    <w:lsdException w:name="Table Web 2" w:semiHidden="1" w:unhideWhenUsed="1"/>
-    <w:lsdException w:name="Table Web 3" w:semiHidden="1" w:unhideWhenUsed="1"/>
-    <w:lsdException w:name="Balloon Text" w:semiHidden="1" w:unhideWhenUsed="1"/>
-    <w:lsdException w:name="Table Grid" w:uiPriority="39"/>
-    <w:lsdException w:name="Table Theme" w:semiHidden="1" w:unhideWhenUsed="1"/>
-    <w:lsdException w:name="Placeholder Text" w:semiHidden="1"/>
-    <w:lsdException w:name="No Spacing" w:uiPriority="1" w:qFormat="1"/>
-    <w:lsdException w:name="Light Shading" w:uiPriority="60"/>
-    <w:lsdException w:name="Light List" w:uiPriority="61"/>
-    <w:lsdException w:name="Light Grid" w:uiPriority="62"/>
-    <w:lsdException w:name="Medium Shading 1" w:uiPriority="63"/>
-    <w:lsdException w:name="Medium Shading 2" w:uiPriority="64"/>
-    <w:lsdException w:name="Medium List 1" w:uiPriority="65"/>
-    <w:lsdException w:name="Medium List 2" w:uiPriority="66"/>
-    <w:lsdException w:name="Medium Grid 1" w:uiPriority="67"/>
-    <w:lsdException w:name="Medium Grid 2" w:uiPriority="68"/>
-    <w:lsdException w:name="Medium Grid 3" w:uiPriority="69"/>
-    <w:lsdException w:name="Dark List" w:uiPriority="70"/>
-    <w:lsdException w:name="Colorful Shading" w:uiPriority="71"/>
-    <w:lsdException w:name="Colorful List" w:uiPriority="72"/>
-    <w:lsdException w:name="Colorful Grid" w:uiPriority="73"/>
-    <w:lsdException w:name="Light Shading Accent 1" w:uiPriority="60"/>
-    <w:lsdException w:name="Light List Accent 1" w:uiPriority="61"/>
-    <w:lsdException w:name="Light Grid Accent 1" w:uiPriority="62"/>
-    <w:lsdException w:name="Medium Shading 1 Accent 1" w:uiPriority="63"/>
-    <w:lsdException w:name="Medium Shading 2 Accent 1" w:uiPriority="64"/>
-    <w:lsdException w:name="Medium List 1 Accent 1" w:uiPriority="65"/>
-    <w:lsdException w:name="Revision" w:semiHidden="1"/>
-    <w:lsdException w:name="List Paragraph" w:uiPriority="34" w:qFormat="1"/>
-    <w:lsdException w:name="Quote" w:uiPriority="29" w:qFormat="1"/>
-    <w:lsdException w:name="Intense Quote" w:uiPriority="30" w:qFormat="1"/>
-    <w:lsdException w:name="Medium List 2 Accent 1" w:uiPriority="66"/>
-    <w:lsdException w:name="Medium Grid 1 Accent 1" w:uiPriority="67"/>
-    <w:lsdException w:name="Medium Grid 2 Accent 1" w:uiPriority="68"/>
-    <w:lsdException w:name="Medium Grid 3 Accent 1" w:uiPriority="69"/>
-    <w:lsdException w:name="Dark List Accent 1" w:uiPriority="70"/>
-    <w:lsdException w:name="Colorful Shading Accent 1" w:uiPriority="71"/>
-    <w:lsdException w:name="Colorful List Accent 1" w:uiPriority="72"/>
-    <w:lsdException w:name="Colorful Grid Accent 1" w:uiPriority="73"/>
-    <w:lsdException w:name="Light Shading Accent 2" w:uiPriority="60"/>
-    <w:lsdException w:name="Light List Accent 2" w:uiPriority="61"/>
-    <w:lsdException w:name="Light Grid Accent 2" w:uiPriority="62"/>
-    <w:lsdException w:name="Medium Shading 1 Accent 2" w:uiPriority="63"/>
-    <w:lsdException w:name="Medium Shading 2 Accent 2" w:uiPriority="64"/>
-    <w:lsdException w:name="Medium List 1 Accent 2" w:uiPriority="65"/>
-    <w:lsdException w:name="Medium List 2 Accent 2" w:uiPriority="66"/>
-    <w:lsdException w:name="Medium Grid 1 Accent 2" w:uiPriority="67"/>
-    <w:lsdException w:name="Medium Grid 2 Accent 2" w:uiPriority="68"/>
-    <w:lsdException w:name="Medium Grid 3 Accent 2" w:uiPriority="69"/>
-    <w:lsdException w:name="Dark List Accent 2" w:uiPriority="70"/>
-    <w:lsdException w:name="Colorful Shading Accent 2" w:uiPriority="71"/>
-    <w:lsdException w:name="Colorful List Accent 2" w:uiPriority="72"/>
-    <w:lsdException w:name="Colorful Grid Accent 2" w:uiPriority="73"/>
-    <w:lsdException w:name="Light Shading Accent 3" w:uiPriority="60"/>
-    <w:lsdException w:name="Light List Accent 3" w:uiPriority="61"/>
-    <w:lsdException w:name="Light Grid Accent 3" w:uiPriority="62"/>
-    <w:lsdException w:name="Medium Shading 1 Accent 3" w:uiPriority="63"/>
-    <w:lsdException w:name="Medium Shading 2 Accent 3" w:uiPriority="64"/>
-    <w:lsdException w:name="Medium List 1 Accent 3" w:uiPriority="65"/>
-    <w:lsdException w:name="Medium List 2 Accent 3" w:uiPriority="66"/>
-    <w:lsdException w:name="Medium Grid 1 Accent 3" w:uiPriority="67"/>
-    <w:lsdException w:name="Medium Grid 2 Accent 3" w:uiPriority="68"/>
-    <w:lsdException w:name="Medium Grid 3 Accent 3" w:uiPriority="69"/>
-    <w:lsdException w:name="Dark List Accent 3" w:uiPriority="70"/>
-    <w:lsdException w:name="Colorful Shading Accent 3" w:uiPriority="71"/>
-    <w:lsdException w:name="Colorful List Accent 3" w:uiPriority="72"/>
-    <w:lsdException w:name="Colorful Grid Accent 3" w:uiPriority="73"/>
-    <w:lsdException w:name="Light Shading Accent 4" w:uiPriority="60"/>
-    <w:lsdException w:name="Light List Accent 4" w:uiPriority="61"/>
-    <w:lsdException w:name="Light Grid Accent 4" w:uiPriority="62"/>
-    <w:lsdException w:name="Medium Shading 1 Accent 4" w:uiPriority="63"/>
-    <w:lsdException w:name="Medium Shading 2 Accent 4" w:uiPriority="64"/>
-    <w:lsdException w:name="Medium List 1 Accent 4" w:uiPriority="65"/>
-    <w:lsdException w:name="Medium List 2 Accent 4" w:uiPriority="66"/>
-    <w:lsdException w:name="Medium Grid 1 Accent 4" w:uiPriority="67"/>
-    <w:lsdException w:name="Medium Grid 2 Accent 4" w:uiPriority="68"/>
-    <w:lsdException w:name="Medium Grid 3 Accent 4" w:uiPriority="69"/>
-    <w:lsdException w:name="Dark List Accent 4" w:uiPriority="70"/>
-    <w:lsdException w:name="Colorful Shading Accent 4" w:uiPriority="71"/>
-    <w:lsdException w:name="Colorful List Accent 4" w:uiPriority="72"/>
-    <w:lsdException w:name="Colorful Grid Accent 4" w:uiPriority="73"/>
-    <w:lsdException w:name="Light Shading Accent 5" w:uiPriority="60"/>
-    <w:lsdException w:name="Light List Accent 5" w:uiPriority="61"/>
-    <w:lsdException w:name="Light Grid Accent 5" w:uiPriority="62"/>
-    <w:lsdException w:name="Medium Shading 1 Accent 5" w:uiPriority="63"/>
-    <w:lsdException w:name="Medium Shading 2 Accent 5" w:uiPriority="64"/>
-    <w:lsdException w:name="Medium List 1 Accent 5" w:uiPriority="65"/>
-    <w:lsdException w:name="Medium List 2 Accent 5" w:uiPriority="66"/>
-    <w:lsdException w:name="Medium Grid 1 Accent 5" w:uiPriority="67"/>
-    <w:lsdException w:name="Medium Grid 2 Accent 5" w:uiPriority="68"/>
-    <w:lsdException w:name="Medium Grid 3 Accent 5" w:uiPriority="69"/>
-    <w:lsdException w:name="Dark List Accent 5" w:uiPriority="70"/>
-    <w:lsdException w:name="Colorful Shading Accent 5" w:uiPriority="71"/>
-    <w:lsdException w:name="Colorful List Accent 5" w:uiPriority="72"/>
-    <w:lsdException w:name="Colorful Grid Accent 5" w:uiPriority="73"/>
-    <w:lsdException w:name="Light Shading Accent 6" w:uiPriority="60"/>
-    <w:lsdException w:name="Light List Accent 6" w:uiPriority="61"/>
-    <w:lsdException w:name="Light Grid Accent 6" w:uiPriority="62"/>
-    <w:lsdException w:name="Medium Shading 1 Accent 6" w:uiPriority="63"/>
-    <w:lsdException w:name="Medium Shading 2 Accent 6" w:uiPriority="64"/>
-    <w:lsdException w:name="Medium List 1 Accent 6" w:uiPriority="65"/>
-    <w:lsdException w:name="Medium List 2 Accent 6" w:uiPriority="66"/>
-    <w:lsdException w:name="Medium Grid 1 Accent 6" w:uiPriority="67"/>
-    <w:lsdException w:name="Medium Grid 2 Accent 6" w:uiPriority="68"/>
-    <w:lsdException w:name="Medium Grid 3 Accent 6" w:uiPriority="69"/>
-    <w:lsdException w:name="Dark List Accent 6" w:uiPriority="70"/>
-    <w:lsdException w:name="Colorful Shading Accent 6" w:uiPriority="71"/>
-    <w:lsdException w:name="Colorful List Accent 6" w:uiPriority="72"/>
-    <w:lsdException w:name="Colorful Grid Accent 6" w:uiPriority="73"/>
-    <w:lsdException w:name="Subtle Emphasis" w:uiPriority="19" w:qFormat="1"/>
-    <w:lsdException w:name="Intense Emphasis" w:uiPriority="21" w:qFormat="1"/>
-    <w:lsdException w:name="Subtle Reference" w:uiPriority="31" w:qFormat="1"/>
-    <w:lsdException w:name="Intense Reference" w:uiPriority="32" w:qFormat="1"/>
-    <w:lsdException w:name="Book Title" w:uiPriority="33" w:qFormat="1"/>
-    <w:lsdException w:name="Bibliography" w:semiHidden="1" w:uiPriority="37" w:unhideWhenUsed="1"/>
-    <w:lsdException w:name="TOC Heading" w:semiHidden="1" w:uiPriority="39" w:unhideWhenUsed="1" w:qFormat="1"/>
-    <w:lsdException w:name="Plain Table 1" w:uiPriority="41"/>
-    <w:lsdException w:name="Plain Table 2" w:uiPriority="42"/>
-    <w:lsdException w:name="Plain Table 3" w:uiPriority="43"/>
-    <w:lsdException w:name="Plain Table 4" w:uiPriority="44"/>
-    <w:lsdException w:name="Plain Table 5" w:uiPriority="45"/>
-    <w:lsdException w:name="Grid Table Light" w:uiPriority="40"/>
-    <w:lsdException w:name="Grid Table 1 Light" w:uiPriority="46"/>
-    <w:lsdException w:name="Grid Table 2" w:uiPriority="47"/>
-    <w:lsdException w:name="Grid Table 3" w:uiPriority="48"/>
-    <w:lsdException w:name="Grid Table 4" w:uiPriority="49"/>
-    <w:lsdException w:name="Grid Table 5 Dark" w:uiPriority="50"/>
-    <w:lsdException w:name="Grid Table 6 Colorful" w:uiPriority="51"/>
-    <w:lsdException w:name="Grid Table 7 Colorful" w:uiPriority="52"/>
-    <w:lsdException w:name="Grid Table 1 Light Accent 1" w:uiPriority="46"/>
-    <w:lsdException w:name="Grid Table 2 Accent 1" w:uiPriority="47"/>
-    <w:lsdException w:name="Grid Table 3 Accent 1" w:uiPriority="48"/>
-    <w:lsdException w:name="Grid Table 4 Accent 1" w:uiPriority="49"/>
-    <w:lsdException w:name="Grid Table 5 Dark Accent 1" w:uiPriority="50"/>
-    <w:lsdException w:name="Grid Table 6 Colorful Accent 1" w:uiPriority="51"/>
-    <w:lsdException w:name="Grid Table 7 Colorful Accent 1" w:uiPriority="52"/>
-    <w:lsdException w:name="Grid Table 1 Light Accent 2" w:uiPriority="46"/>
-    <w:lsdException w:name="Grid Table 2 Accent 2" w:uiPriority="47"/>
-    <w:lsdException w:name="Grid Table 3 Accent 2" w:uiPriority="48"/>
-    <w:lsdException w:name="Grid Table 4 Accent 2" w:uiPriority="49"/>
-    <w:lsdException w:name="Grid Table 5 Dark Accent 2" w:uiPriority="50"/>
-    <w:lsdException w:name="Grid Table 6 Colorful Accent 2" w:uiPriority="51"/>
-    <w:lsdException w:name="Grid Table 7 Colorful Accent 2" w:uiPriority="52"/>
-    <w:lsdException w:name="Grid Table 1 Light Accent 3" w:uiPriority="46"/>
-    <w:lsdException w:name="Grid Table 2 Accent 3" w:uiPriority="47"/>
-    <w:lsdException w:name="Grid Table 3 Accent 3" w:uiPriority="48"/>
-    <w:lsdException w:name="Grid Table 4 Accent 3" w:uiPriority="49"/>
-    <w:lsdException w:name="Grid Table 5 Dark Accent 3" w:uiPriority="50"/>
-    <w:lsdException w:name="Grid Table 6 Colorful Accent 3" w:uiPriority="51"/>
-    <w:lsdException w:name="Grid Table 7 Colorful Accent 3" w:uiPriority="52"/>
-    <w:lsdException w:name="Grid Table 1 Light Accent 4" w:uiPriority="46"/>
-    <w:lsdException w:name="Grid Table 2 Accent 4" w:uiPriority="47"/>
-    <w:lsdException w:name="Grid Table 3 Accent 4" w:uiPriority="48"/>
-    <w:lsdException w:name="Grid Table 4 Accent 4" w:uiPriority="49"/>
-    <w:lsdException w:name="Grid Table 5 Dark Accent 4" w:uiPriority="50"/>
-    <w:lsdException w:name="Grid Table 6 Colorful Accent 4" w:uiPriority="51"/>
-    <w:lsdException w:name="Grid Table 7 Colorful Accent 4" w:uiPriority="52"/>
-    <w:lsdException w:name="Grid Table 1 Light Accent 5" w:uiPriority="46"/>
-    <w:lsdException w:name="Grid Table 2 Accent 5" w:uiPriority="47"/>
-    <w:lsdException w:name="Grid Table 3 Accent 5" w:uiPriority="48"/>
-    <w:lsdException w:name="Grid Table 4 Accent 5" w:uiPriority="49"/>
-    <w:lsdException w:name="Grid Table 5 Dark Accent 5" w:uiPriority="50"/>
-    <w:lsdException w:name="Grid Table 6 Colorful Accent 5" w:uiPriority="51"/>
-    <w:lsdException w:name="Grid Table 7 Colorful Accent 5" w:uiPriority="52"/>
-    <w:lsdException w:name="Grid Table 1 Light Accent 6" w:uiPriority="46"/>
-    <w:lsdException w:name="Grid Table 2 Accent 6" w:uiPriority="47"/>
-    <w:lsdException w:name="Grid Table 3 Accent 6" w:uiPriority="48"/>
-    <w:lsdException w:name="Grid Table 4 Accent 6" w:uiPriority="49"/>
-    <w:lsdException w:name="Grid Table 5 Dark Accent 6" w:uiPriority="50"/>
-    <w:lsdException w:name="Grid Table 6 Colorful Accent 6" w:uiPriority="51"/>
-    <w:lsdException w:name="Grid Table 7 Colorful Accent 6" w:uiPriority="52"/>
-    <w:lsdException w:name="List Table 1 Light" w:uiPriority="46"/>
-    <w:lsdException w:name="List Table 2" w:uiPriority="47"/>
-    <w:lsdException w:name="List Table 3" w:uiPriority="48"/>
-    <w:lsdException w:name="List Table 4" w:uiPriority="49"/>
-    <w:lsdException w:name="List Table 5 Dark" w:uiPriority="50"/>
-    <w:lsdException w:name="List Table 6 Colorful" w:uiPriority="51"/>
-    <w:lsdException w:name="List Table 7 Colorful" w:uiPriority="52"/>
-    <w:lsdException w:name="List Table 1 Light Accent 1" w:uiPriority="46"/>
-    <w:lsdException w:name="List Table 2 Accent 1" w:uiPriority="47"/>
-    <w:lsdException w:name="List Table 3 Accent 1" w:uiPriority="48"/>
-    <w:lsdException w:name="List Table 4 Accent 1" w:uiPriority="49"/>
-    <w:lsdException w:name="List Table 5 Dark Accent 1" w:uiPriority="50"/>
-    <w:lsdException w:name="List Table 6 Colorful Accent 1" w:uiPriority="51"/>
-    <w:lsdException w:name="List Table 7 Colorful Accent 1" w:uiPriority="52"/>
-    <w:lsdException w:name="List Table 1 Light Accent 2" w:uiPriority="46"/>
-    <w:lsdException w:name="List Table 2 Accent 2" w:uiPriority="47"/>
-    <w:lsdException w:name="List Table 3 Accent 2" w:uiPriority="48"/>
-    <w:lsdException w:name="List Table 4 Accent 2" w:uiPriority="49"/>
-    <w:lsdException w:name="List Table 5 Dark Accent 2" w:uiPriority="50"/>
-    <w:lsdException w:name="List Table 6 Colorful Accent 2" w:uiPriority="51"/>
-    <w:lsdException w:name="List Table 7 Colorful Accent 2" w:uiPriority="52"/>
-    <w:lsdException w:name="List Table 1 Light Accent 3" w:uiPriority="46"/>
-    <w:lsdException w:name="List Table 2 Accent 3" w:uiPriority="47"/>
-    <w:lsdException w:name="List Table 3 Accent 3" w:uiPriority="48"/>
-    <w:lsdException w:name="List Table 4 Accent 3" w:uiPriority="49"/>
-    <w:lsdException w:name="List Table 5 Dark Accent 3" w:uiPriority="50"/>
-    <w:lsdException w:name="List Table 6 Colorful Accent 3" w:uiPriority="51"/>
-    <w:lsdException w:name="List Table 7 Colorful Accent 3" w:uiPriority="52"/>
-    <w:lsdException w:name="List Table 1 Light Accent 4" w:uiPriority="46"/>
-    <w:lsdException w:name="List Table 2 Accent 4" w:uiPriority="47"/>
-    <w:lsdException w:name="List Table 3 Accent 4" w:uiPriority="48"/>
-    <w:lsdException w:name="List Table 4 Accent 4" w:uiPriority="49"/>
-    <w:lsdException w:name="List Table 5 Dark Accent 4" w:uiPriority="50"/>
-    <w:lsdException w:name="List Table 6 Colorful Accent 4" w:uiPriority="51"/>
-    <w:lsdException w:name="List Table 7 Colorful Accent 4" w:uiPriority="52"/>
-    <w:lsdException w:name="List Table 1 Light Accent 5" w:uiPriority="46"/>
-    <w:lsdException w:name="List Table 2 Accent 5" w:uiPriority="47"/>
-    <w:lsdException w:name="List Table 3 Accent 5" w:uiPriority="48"/>
-    <w:lsdException w:name="List Table 4 Accent 5" w:uiPriority="49"/>
-    <w:lsdException w:name="List Table 5 Dark Accent 5" w:uiPriority="50"/>
-    <w:lsdException w:name="List Table 6 Colorful Accent 5" w:uiPriority="51"/>
-    <w:lsdException w:name="List Table 7 Colorful Accent 5" w:uiPriority="52"/>
-    <w:lsdException w:name="List Table 1 Light Accent 6" w:uiPriority="46"/>
-    <w:lsdException w:name="List Table 2 Accent 6" w:uiPriority="47"/>
-    <w:lsdException w:name="List Table 3 Accent 6" w:uiPriority="48"/>
-    <w:lsdException w:name="List Table 4 Accent 6" w:uiPriority="49"/>
-    <w:lsdException w:name="List Table 5 Dark Accent 6" w:uiPriority="50"/>
-    <w:lsdException w:name="List Table 6 Colorful Accent 6" w:uiPriority="51"/>
-    <w:lsdException w:name="List Table 7 Colorful Accent 6" w:uiPriority="52"/>
+  <w:latentStyles w:defLockedState="0" w:defUIPriority="99" w:defSemiHidden="1" w:defUnhideWhenUsed="1" w:defQFormat="0" w:count="267">
+    <w:lsdException w:name="Normal" w:semiHidden="0" w:uiPriority="0" w:unhideWhenUsed="0" w:qFormat="1"/>
+    <w:lsdException w:name="heading 1" w:semiHidden="0" w:uiPriority="9" w:unhideWhenUsed="0" w:qFormat="1"/>
+    <w:lsdException w:name="heading 2" w:uiPriority="9" w:qFormat="1"/>
+    <w:lsdException w:name="heading 3" w:uiPriority="9" w:qFormat="1"/>
+    <w:lsdException w:name="heading 4" w:uiPriority="9" w:qFormat="1"/>
+    <w:lsdException w:name="heading 5" w:uiPriority="9" w:qFormat="1"/>
+    <w:lsdException w:name="heading 6" w:uiPriority="9" w:qFormat="1"/>
+    <w:lsdException w:name="heading 7" w:uiPriority="9" w:qFormat="1"/>
+    <w:lsdException w:name="heading 8" w:uiPriority="9" w:qFormat="1"/>
+    <w:lsdException w:name="heading 9" w:uiPriority="9" w:qFormat="1"/>
+    <w:lsdException w:name="toc 1" w:uiPriority="39"/>
+    <w:lsdException w:name="toc 2" w:uiPriority="39"/>
+    <w:lsdException w:name="toc 3" w:uiPriority="39"/>
+    <w:lsdException w:name="toc 4" w:uiPriority="39"/>
+    <w:lsdException w:name="toc 5" w:uiPriority="39"/>
+    <w:lsdException w:name="toc 6" w:uiPriority="39"/>
+    <w:lsdException w:name="toc 7" w:uiPriority="39"/>
+    <w:lsdException w:name="toc 8" w:uiPriority="39"/>
+    <w:lsdException w:name="toc 9" w:uiPriority="39"/>
+    <w:lsdException w:name="caption" w:uiPriority="35" w:qFormat="1"/>
+    <w:lsdException w:name="Title" w:semiHidden="0" w:uiPriority="10" w:unhideWhenUsed="0" w:qFormat="1"/>
+    <w:lsdException w:name="Default Paragraph Font" w:uiPriority="1"/>
+    <w:lsdException w:name="Subtitle" w:semiHidden="0" w:uiPriority="11" w:unhideWhenUsed="0" w:qFormat="1"/>
+    <w:lsdException w:name="Strong" w:semiHidden="0" w:uiPriority="22" w:unhideWhenUsed="0" w:qFormat="1"/>
+    <w:lsdException w:name="Emphasis" w:semiHidden="0" w:uiPriority="20" w:unhideWhenUsed="0" w:qFormat="1"/>
+    <w:lsdException w:name="Table Grid" w:semiHidden="0" w:uiPriority="39" w:unhideWhenUsed="0"/>
+    <w:lsdException w:name="Placeholder Text" w:unhideWhenUsed="0"/>
+    <w:lsdException w:name="No Spacing" w:semiHidden="0" w:uiPriority="1" w:unhideWhenUsed="0" w:qFormat="1"/>
+    <w:lsdException w:name="Light Shading" w:semiHidden="0" w:uiPriority="60" w:unhideWhenUsed="0"/>
+    <w:lsdException w:name="Light List" w:semiHidden="0" w:uiPriority="61" w:unhideWhenUsed="0"/>
+    <w:lsdException w:name="Light Grid" w:semiHidden="0" w:uiPriority="62" w:unhideWhenUsed="0"/>
+    <w:lsdException w:name="Medium Shading 1" w:semiHidden="0" w:uiPriority="63" w:unhideWhenUsed="0"/>
+    <w:lsdException w:name="Medium Shading 2" w:semiHidden="0" w:uiPriority="64" w:unhideWhenUsed="0"/>
+    <w:lsdException w:name="Medium List 1" w:semiHidden="0" w:uiPriority="65" w:unhideWhenUsed="0"/>
+    <w:lsdException w:name="Medium List 2" w:semiHidden="0" w:uiPriority="66" w:unhideWhenUsed="0"/>
+    <w:lsdException w:name="Medium Grid 1" w:semiHidden="0" w:uiPriority="67" w:unhideWhenUsed="0"/>
+    <w:lsdException w:name="Medium Grid 2" w:semiHidden="0" w:uiPriority="68" w:unhideWhenUsed="0"/>
+    <w:lsdException w:name="Medium Grid 3" w:semiHidden="0" w:uiPriority="69" w:unhideWhenUsed="0"/>
+    <w:lsdException w:name="Dark List" w:semiHidden="0" w:uiPriority="70" w:unhideWhenUsed="0"/>
+    <w:lsdException w:name="Colorful Shading" w:semiHidden="0" w:uiPriority="71" w:unhideWhenUsed="0"/>
+    <w:lsdException w:name="Colorful List" w:semiHidden="0" w:uiPriority="72" w:unhideWhenUsed="0"/>
+    <w:lsdException w:name="Colorful Grid" w:semiHidden="0" w:uiPriority="73" w:unhideWhenUsed="0"/>
+    <w:lsdException w:name="Light Shading Accent 1" w:semiHidden="0" w:uiPriority="60" w:unhideWhenUsed="0"/>
+    <w:lsdException w:name="Light List Accent 1" w:semiHidden="0" w:uiPriority="61" w:unhideWhenUsed="0"/>
+    <w:lsdException w:name="Light Grid Accent 1" w:semiHidden="0" w:uiPriority="62" w:unhideWhenUsed="0"/>
+    <w:lsdException w:name="Medium Shading 1 Accent 1" w:semiHidden="0" w:uiPriority="63" w:unhideWhenUsed="0"/>
+    <w:lsdException w:name="Medium Shading 2 Accent 1" w:semiHidden="0" w:uiPriority="64" w:unhideWhenUsed="0"/>
+    <w:lsdException w:name="Medium List 1 Accent 1" w:semiHidden="0" w:uiPriority="65" w:unhideWhenUsed="0"/>
+    <w:lsdException w:name="Revision" w:unhideWhenUsed="0"/>
+    <w:lsdException w:name="List Paragraph" w:semiHidden="0" w:uiPriority="34" w:unhideWhenUsed="0" w:qFormat="1"/>
+    <w:lsdException w:name="Quote" w:semiHidden="0" w:uiPriority="29" w:unhideWhenUsed="0" w:qFormat="1"/>
+    <w:lsdException w:name="Intense Quote" w:semiHidden="0" w:uiPriority="30" w:unhideWhenUsed="0" w:qFormat="1"/>
+    <w:lsdException w:name="Medium List 2 Accent 1" w:semiHidden="0" w:uiPriority="66" w:unhideWhenUsed="0"/>
+    <w:lsdException w:name="Medium Grid 1 Accent 1" w:semiHidden="0" w:uiPriority="67" w:unhideWhenUsed="0"/>
+    <w:lsdException w:name="Medium Grid 2 Accent 1" w:semiHidden="0" w:uiPriority="68" w:unhideWhenUsed="0"/>
+    <w:lsdException w:name="Medium Grid 3 Accent 1" w:semiHidden="0" w:uiPriority="69" w:unhideWhenUsed="0"/>
+    <w:lsdException w:name="Dark List Accent 1" w:semiHidden="0" w:uiPriority="70" w:unhideWhenUsed="0"/>
+    <w:lsdException w:name="Colorful Shading Accent 1" w:semiHidden="0" w:uiPriority="71" w:unhideWhenUsed="0"/>
+    <w:lsdException w:name="Colorful List Accent 1" w:semiHidden="0" w:uiPriority="72" w:unhideWhenUsed="0"/>
+    <w:lsdException w:name="Colorful Grid Accent 1" w:semiHidden="0" w:uiPriority="73" w:unhideWhenUsed="0"/>
+    <w:lsdException w:name="Light Shading Accent 2" w:semiHidden="0" w:uiPriority="60" w:unhideWhenUsed="0"/>
+    <w:lsdException w:name="Light List Accent 2" w:semiHidden="0" w:uiPriority="61" w:unhideWhenUsed="0"/>
+    <w:lsdException w:name="Light Grid Accent 2" w:semiHidden="0" w:uiPriority="62" w:unhideWhenUsed="0"/>
+    <w:lsdException w:name="Medium Shading 1 Accent 2" w:semiHidden="0" w:uiPriority="63" w:unhideWhenUsed="0"/>
+    <w:lsdException w:name="Medium Shading 2 Accent 2" w:semiHidden="0" w:uiPriority="64" w:unhideWhenUsed="0"/>
+    <w:lsdException w:name="Medium List 1 Accent 2" w:semiHidden="0" w:uiPriority="65" w:unhideWhenUsed="0"/>
+    <w:lsdException w:name="Medium List 2 Accent 2" w:semiHidden="0" w:uiPriority="66" w:unhideWhenUsed="0"/>
+    <w:lsdException w:name="Medium Grid 1 Accent 2" w:semiHidden="0" w:uiPriority="67" w:unhideWhenUsed="0"/>
+    <w:lsdException w:name="Medium Grid 2 Accent 2" w:semiHidden="0" w:uiPriority="68" w:unhideWhenUsed="0"/>
+    <w:lsdException w:name="Medium Grid 3 Accent 2" w:semiHidden="0" w:uiPriority="69" w:unhideWhenUsed="0"/>
+    <w:lsdException w:name="Dark List Accent 2" w:semiHidden="0" w:uiPriority="70" w:unhideWhenUsed="0"/>
+    <w:lsdException w:name="Colorful Shading Accent 2" w:semiHidden="0" w:uiPriority="71" w:unhideWhenUsed="0"/>
+    <w:lsdException w:name="Colorful List Accent 2" w:semiHidden="0" w:uiPriority="72" w:unhideWhenUsed="0"/>
+    <w:lsdException w:name="Colorful Grid Accent 2" w:semiHidden="0" w:uiPriority="73" w:unhideWhenUsed="0"/>
+    <w:lsdException w:name="Light Shading Accent 3" w:semiHidden="0" w:uiPriority="60" w:unhideWhenUsed="0"/>
+    <w:lsdException w:name="Light List Accent 3" w:semiHidden="0" w:uiPriority="61" w:unhideWhenUsed="0"/>
+    <w:lsdException w:name="Light Grid Accent 3" w:semiHidden="0" w:uiPriority="62" w:unhideWhenUsed="0"/>
+    <w:lsdException w:name="Medium Shading 1 Accent 3" w:semiHidden="0" w:uiPriority="63" w:unhideWhenUsed="0"/>
+    <w:lsdException w:name="Medium Shading 2 Accent 3" w:semiHidden="0" w:uiPriority="64" w:unhideWhenUsed="0"/>
+    <w:lsdException w:name="Medium List 1 Accent 3" w:semiHidden="0" w:uiPriority="65" w:unhideWhenUsed="0"/>
+    <w:lsdException w:name="Medium List 2 Accent 3" w:semiHidden="0" w:uiPriority="66" w:unhideWhenUsed="0"/>
+    <w:lsdException w:name="Medium Grid 1 Accent 3" w:semiHidden="0" w:uiPriority="67" w:unhideWhenUsed="0"/>
+    <w:lsdException w:name="Medium Grid 2 Accent 3" w:semiHidden="0" w:uiPriority="68" w:unhideWhenUsed="0"/>
+    <w:lsdException w:name="Medium Grid 3 Accent 3" w:semiHidden="0" w:uiPriority="69" w:unhideWhenUsed="0"/>
+    <w:lsdException w:name="Dark List Accent 3" w:semiHidden="0" w:uiPriority="70" w:unhideWhenUsed="0"/>
+    <w:lsdException w:name="Colorful Shading Accent 3" w:semiHidden="0" w:uiPriority="71" w:unhideWhenUsed="0"/>
+    <w:lsdException w:name="Colorful List Accent 3" w:semiHidden="0" w:uiPriority="72" w:unhideWhenUsed="0"/>
+    <w:lsdException w:name="Colorful Grid Accent 3" w:semiHidden="0" w:uiPriority="73" w:unhideWhenUsed="0"/>
+    <w:lsdException w:name="Light Shading Accent 4" w:semiHidden="0" w:uiPriority="60" w:unhideWhenUsed="0"/>
+    <w:lsdException w:name="Light List Accent 4" w:semiHidden="0" w:uiPriority="61" w:unhideWhenUsed="0"/>
+    <w:lsdException w:name="Light Grid Accent 4" w:semiHidden="0" w:uiPriority="62" w:unhideWhenUsed="0"/>
+    <w:lsdException w:name="Medium Shading 1 Accent 4" w:semiHidden="0" w:uiPriority="63" w:unhideWhenUsed="0"/>
+    <w:lsdException w:name="Medium Shading 2 Accent 4" w:semiHidden="0" w:uiPriority="64" w:unhideWhenUsed="0"/>
+    <w:lsdException w:name="Medium List 1 Accent 4" w:semiHidden="0" w:uiPriority="65" w:unhideWhenUsed="0"/>
+    <w:lsdException w:name="Medium List 2 Accent 4" w:semiHidden="0" w:uiPriority="66" w:unhideWhenUsed="0"/>
+    <w:lsdException w:name="Medium Grid 1 Accent 4" w:semiHidden="0" w:uiPriority="67" w:unhideWhenUsed="0"/>
+    <w:lsdException w:name="Medium Grid 2 Accent 4" w:semiHidden="0" w:uiPriority="68" w:unhideWhenUsed="0"/>
+    <w:lsdException w:name="Medium Grid 3 Accent 4" w:semiHidden="0" w:uiPriority="69" w:unhideWhenUsed="0"/>
+    <w:lsdException w:name="Dark List Accent 4" w:semiHidden="0" w:uiPriority="70" w:unhideWhenUsed="0"/>
+    <w:lsdException w:name="Colorful Shading Accent 4" w:semiHidden="0" w:uiPriority="71" w:unhideWhenUsed="0"/>
+    <w:lsdException w:name="Colorful List Accent 4" w:semiHidden="0" w:uiPriority="72" w:unhideWhenUsed="0"/>
+    <w:lsdException w:name="Colorful Grid Accent 4" w:semiHidden="0" w:uiPriority="73" w:unhideWhenUsed="0"/>
+    <w:lsdException w:name="Light Shading Accent 5" w:semiHidden="0" w:uiPriority="60" w:unhideWhenUsed="0"/>
+    <w:lsdException w:name="Light List Accent 5" w:semiHidden="0" w:uiPriority="61" w:unhideWhenUsed="0"/>
+    <w:lsdException w:name="Light Grid Accent 5" w:semiHidden="0" w:uiPriority="62" w:unhideWhenUsed="0"/>
+    <w:lsdException w:name="Medium Shading 1 Accent 5" w:semiHidden="0" w:uiPriority="63" w:unhideWhenUsed="0"/>
+    <w:lsdException w:name="Medium Shading 2 Accent 5" w:semiHidden="0" w:uiPriority="64" w:unhideWhenUsed="0"/>
+    <w:lsdException w:name="Medium List 1 Accent 5" w:semiHidden="0" w:uiPriority="65" w:unhideWhenUsed="0"/>
+    <w:lsdException w:name="Medium List 2 Accent 5" w:semiHidden="0" w:uiPriority="66" w:unhideWhenUsed="0"/>
+    <w:lsdException w:name="Medium Grid 1 Accent 5" w:semiHidden="0" w:uiPriority="67" w:unhideWhenUsed="0"/>
+    <w:lsdException w:name="Medium Grid 2 Accent 5" w:semiHidden="0" w:uiPriority="68" w:unhideWhenUsed="0"/>
+    <w:lsdException w:name="Medium Grid 3 Accent 5" w:semiHidden="0" w:uiPriority="69" w:unhideWhenUsed="0"/>
+    <w:lsdException w:name="Dark List Accent 5" w:semiHidden="0" w:uiPriority="70" w:unhideWhenUsed="0"/>
+    <w:lsdException w:name="Colorful Shading Accent 5" w:semiHidden="0" w:uiPriority="71" w:unhideWhenUsed="0"/>
+    <w:lsdException w:name="Colorful List Accent 5" w:semiHidden="0" w:uiPriority="72" w:unhideWhenUsed="0"/>
+    <w:lsdException w:name="Colorful Grid Accent 5" w:semiHidden="0" w:uiPriority="73" w:unhideWhenUsed="0"/>
+    <w:lsdException w:name="Light Shading Accent 6" w:semiHidden="0" w:uiPriority="60" w:unhideWhenUsed="0"/>
+    <w:lsdException w:name="Light List Accent 6" w:semiHidden="0" w:uiPriority="61" w:unhideWhenUsed="0"/>
+    <w:lsdException w:name="Light Grid Accent 6" w:semiHidden="0" w:uiPriority="62" w:unhideWhenUsed="0"/>
+    <w:lsdException w:name="Medium Shading 1 Accent 6" w:semiHidden="0" w:uiPriority="63" w:unhideWhenUsed="0"/>
+    <w:lsdException w:name="Medium Shading 2 Accent 6" w:semiHidden="0" w:uiPriority="64" w:unhideWhenUsed="0"/>
+    <w:lsdException w:name="Medium List 1 Accent 6" w:semiHidden="0" w:uiPriority="65" w:unhideWhenUsed="0"/>
+    <w:lsdException w:name="Medium List 2 Accent 6" w:semiHidden="0" w:uiPriority="66" w:unhideWhenUsed="0"/>
+    <w:lsdException w:name="Medium Grid 1 Accent 6" w:semiHidden="0" w:uiPriority="67" w:unhideWhenUsed="0"/>
+    <w:lsdException w:name="Medium Grid 2 Accent 6" w:semiHidden="0" w:uiPriority="68" w:unhideWhenUsed="0"/>
+    <w:lsdException w:name="Medium Grid 3 Accent 6" w:semiHidden="0" w:uiPriority="69" w:unhideWhenUsed="0"/>
+    <w:lsdException w:name="Dark List Accent 6" w:semiHidden="0" w:uiPriority="70" w:unhideWhenUsed="0"/>
+    <w:lsdException w:name="Colorful Shading Accent 6" w:semiHidden="0" w:uiPriority="71" w:unhideWhenUsed="0"/>
+    <w:lsdException w:name="Colorful List Accent 6" w:semiHidden="0" w:uiPriority="72" w:unhideWhenUsed="0"/>
+    <w:lsdException w:name="Colorful Grid Accent 6" w:semiHidden="0" w:uiPriority="73" w:unhideWhenUsed="0"/>
+    <w:lsdException w:name="Subtle Emphasis" w:semiHidden="0" w:uiPriority="19" w:unhideWhenUsed="0" w:qFormat="1"/>
+    <w:lsdException w:name="Intense Emphasis" w:semiHidden="0" w:uiPriority="21" w:unhideWhenUsed="0" w:qFormat="1"/>
+    <w:lsdException w:name="Subtle Reference" w:semiHidden="0" w:uiPriority="31" w:unhideWhenUsed="0" w:qFormat="1"/>
+    <w:lsdException w:name="Intense Reference" w:semiHidden="0" w:uiPriority="32" w:unhideWhenUsed="0" w:qFormat="1"/>
+    <w:lsdException w:name="Book Title" w:semiHidden="0" w:uiPriority="33" w:unhideWhenUsed="0" w:qFormat="1"/>
+    <w:lsdException w:name="Bibliography" w:uiPriority="37"/>
+    <w:lsdException w:name="TOC Heading" w:uiPriority="39" w:qFormat="1"/>
   </w:latentStyles>
-  <w:style w:type="paragraph" w:default="1" w:styleId="Normal">
+  <w:style w:type="paragraph" w:default="1" w:styleId="Standaard">
     <w:name w:val="Normal"/>
     <w:qFormat/>
   </w:style>
-  <w:style w:type="paragraph" w:styleId="Heading1">
+  <w:style w:type="paragraph" w:styleId="Kop1">
     <w:name w:val="heading 1"/>
-    <w:basedOn w:val="Normal"/>
-    <w:next w:val="Normal"/>
-    <w:link w:val="Heading1Char"/>
+    <w:basedOn w:val="Standaard"/>
+    <w:next w:val="Standaard"/>
+    <w:link w:val="Kop1Char"/>
     <w:uiPriority w:val="9"/>
     <w:qFormat/>
     <w:rsid w:val="005A6492"/>
@@ -6415,13 +6802,13 @@
       <w:szCs w:val="32"/>
     </w:rPr>
   </w:style>
-  <w:style w:type="character" w:default="1" w:styleId="DefaultParagraphFont">
+  <w:style w:type="character" w:default="1" w:styleId="Standaardalinea-lettertype">
     <w:name w:val="Default Paragraph Font"/>
     <w:uiPriority w:val="1"/>
     <w:semiHidden/>
     <w:unhideWhenUsed/>
   </w:style>
-  <w:style w:type="table" w:default="1" w:styleId="TableNormal">
+  <w:style w:type="table" w:default="1" w:styleId="Standaardtabel">
     <w:name w:val="Normal Table"/>
     <w:uiPriority w:val="99"/>
     <w:semiHidden/>
@@ -6436,15 +6823,15 @@
       </w:tblCellMar>
     </w:tblPr>
   </w:style>
-  <w:style w:type="numbering" w:default="1" w:styleId="NoList">
+  <w:style w:type="numbering" w:default="1" w:styleId="Geenlijst">
     <w:name w:val="No List"/>
     <w:uiPriority w:val="99"/>
     <w:semiHidden/>
     <w:unhideWhenUsed/>
   </w:style>
-  <w:style w:type="paragraph" w:styleId="NoSpacing">
+  <w:style w:type="paragraph" w:styleId="Geenafstand">
     <w:name w:val="No Spacing"/>
-    <w:link w:val="NoSpacingChar"/>
+    <w:link w:val="GeenafstandChar"/>
     <w:uiPriority w:val="1"/>
     <w:qFormat/>
     <w:rsid w:val="005A6492"/>
@@ -6452,17 +6839,17 @@
       <w:spacing w:after="0" w:line="240" w:lineRule="auto"/>
     </w:pPr>
   </w:style>
-  <w:style w:type="character" w:customStyle="1" w:styleId="NoSpacingChar">
-    <w:name w:val="No Spacing Char"/>
-    <w:basedOn w:val="DefaultParagraphFont"/>
-    <w:link w:val="NoSpacing"/>
+  <w:style w:type="character" w:customStyle="1" w:styleId="GeenafstandChar">
+    <w:name w:val="Geen afstand Char"/>
+    <w:basedOn w:val="Standaardalinea-lettertype"/>
+    <w:link w:val="Geenafstand"/>
     <w:uiPriority w:val="1"/>
     <w:rsid w:val="005A6492"/>
   </w:style>
-  <w:style w:type="paragraph" w:styleId="Header">
+  <w:style w:type="paragraph" w:styleId="Koptekst">
     <w:name w:val="header"/>
-    <w:basedOn w:val="Normal"/>
-    <w:link w:val="HeaderChar"/>
+    <w:basedOn w:val="Standaard"/>
+    <w:link w:val="KoptekstChar"/>
     <w:uiPriority w:val="99"/>
     <w:unhideWhenUsed/>
     <w:rsid w:val="005A6492"/>
@@ -6474,17 +6861,17 @@
       <w:spacing w:after="0" w:line="240" w:lineRule="auto"/>
     </w:pPr>
   </w:style>
-  <w:style w:type="character" w:customStyle="1" w:styleId="HeaderChar">
-    <w:name w:val="Header Char"/>
-    <w:basedOn w:val="DefaultParagraphFont"/>
-    <w:link w:val="Header"/>
+  <w:style w:type="character" w:customStyle="1" w:styleId="KoptekstChar">
+    <w:name w:val="Koptekst Char"/>
+    <w:basedOn w:val="Standaardalinea-lettertype"/>
+    <w:link w:val="Koptekst"/>
     <w:uiPriority w:val="99"/>
     <w:rsid w:val="005A6492"/>
   </w:style>
-  <w:style w:type="paragraph" w:styleId="Footer">
+  <w:style w:type="paragraph" w:styleId="Voettekst">
     <w:name w:val="footer"/>
-    <w:basedOn w:val="Normal"/>
-    <w:link w:val="FooterChar"/>
+    <w:basedOn w:val="Standaard"/>
+    <w:link w:val="VoettekstChar"/>
     <w:uiPriority w:val="99"/>
     <w:unhideWhenUsed/>
     <w:rsid w:val="005A6492"/>
@@ -6496,17 +6883,17 @@
       <w:spacing w:after="0" w:line="240" w:lineRule="auto"/>
     </w:pPr>
   </w:style>
-  <w:style w:type="character" w:customStyle="1" w:styleId="FooterChar">
-    <w:name w:val="Footer Char"/>
-    <w:basedOn w:val="DefaultParagraphFont"/>
-    <w:link w:val="Footer"/>
+  <w:style w:type="character" w:customStyle="1" w:styleId="VoettekstChar">
+    <w:name w:val="Voettekst Char"/>
+    <w:basedOn w:val="Standaardalinea-lettertype"/>
+    <w:link w:val="Voettekst"/>
     <w:uiPriority w:val="99"/>
     <w:rsid w:val="005A6492"/>
   </w:style>
-  <w:style w:type="character" w:customStyle="1" w:styleId="Heading1Char">
-    <w:name w:val="Heading 1 Char"/>
-    <w:basedOn w:val="DefaultParagraphFont"/>
-    <w:link w:val="Heading1"/>
+  <w:style w:type="character" w:customStyle="1" w:styleId="Kop1Char">
+    <w:name w:val="Kop 1 Char"/>
+    <w:basedOn w:val="Standaardalinea-lettertype"/>
+    <w:link w:val="Kop1"/>
     <w:uiPriority w:val="9"/>
     <w:rsid w:val="005A6492"/>
     <w:rPr>
@@ -6516,10 +6903,10 @@
       <w:szCs w:val="32"/>
     </w:rPr>
   </w:style>
-  <w:style w:type="paragraph" w:styleId="TOCHeading">
+  <w:style w:type="paragraph" w:styleId="Kopvaninhoudsopgave">
     <w:name w:val="TOC Heading"/>
-    <w:basedOn w:val="Heading1"/>
-    <w:next w:val="Normal"/>
+    <w:basedOn w:val="Kop1"/>
+    <w:next w:val="Standaard"/>
     <w:uiPriority w:val="39"/>
     <w:unhideWhenUsed/>
     <w:qFormat/>
@@ -6531,10 +6918,10 @@
       <w:lang w:eastAsia="nl-NL"/>
     </w:rPr>
   </w:style>
-  <w:style w:type="paragraph" w:styleId="TOC1">
+  <w:style w:type="paragraph" w:styleId="Inhopg1">
     <w:name w:val="toc 1"/>
-    <w:basedOn w:val="Normal"/>
-    <w:next w:val="Normal"/>
+    <w:basedOn w:val="Standaard"/>
+    <w:next w:val="Standaard"/>
     <w:autoRedefine/>
     <w:uiPriority w:val="39"/>
     <w:unhideWhenUsed/>
@@ -6545,7 +6932,7 @@
   </w:style>
   <w:style w:type="character" w:styleId="Hyperlink">
     <w:name w:val="Hyperlink"/>
-    <w:basedOn w:val="DefaultParagraphFont"/>
+    <w:basedOn w:val="Standaardalinea-lettertype"/>
     <w:uiPriority w:val="99"/>
     <w:unhideWhenUsed/>
     <w:rsid w:val="005A6492"/>
@@ -6556,7 +6943,7 @@
   </w:style>
   <w:style w:type="table" w:customStyle="1" w:styleId="GridTable4-Accent51">
     <w:name w:val="Grid Table 4 - Accent 51"/>
-    <w:basedOn w:val="TableNormal"/>
+    <w:basedOn w:val="Standaardtabel"/>
     <w:uiPriority w:val="49"/>
     <w:rsid w:val="005B59C2"/>
     <w:pPr>
@@ -6630,10 +7017,10 @@
       </w:tcPr>
     </w:tblStylePr>
   </w:style>
-  <w:style w:type="paragraph" w:styleId="BalloonText">
+  <w:style w:type="paragraph" w:styleId="Ballontekst">
     <w:name w:val="Balloon Text"/>
-    <w:basedOn w:val="Normal"/>
-    <w:link w:val="BalloonTextChar"/>
+    <w:basedOn w:val="Standaard"/>
+    <w:link w:val="BallontekstChar"/>
     <w:uiPriority w:val="99"/>
     <w:semiHidden/>
     <w:unhideWhenUsed/>
@@ -6647,10 +7034,10 @@
       <w:szCs w:val="16"/>
     </w:rPr>
   </w:style>
-  <w:style w:type="character" w:customStyle="1" w:styleId="BalloonTextChar">
-    <w:name w:val="Balloon Text Char"/>
-    <w:basedOn w:val="DefaultParagraphFont"/>
-    <w:link w:val="BalloonText"/>
+  <w:style w:type="character" w:customStyle="1" w:styleId="BallontekstChar">
+    <w:name w:val="Ballontekst Char"/>
+    <w:basedOn w:val="Standaardalinea-lettertype"/>
+    <w:link w:val="Ballontekst"/>
     <w:uiPriority w:val="99"/>
     <w:semiHidden/>
     <w:rsid w:val="00C13341"/>
@@ -6660,9 +7047,457 @@
       <w:szCs w:val="16"/>
     </w:rPr>
   </w:style>
-  <w:style w:type="table" w:styleId="TableGrid">
+  <w:style w:type="table" w:styleId="Tabelraster">
     <w:name w:val="Table Grid"/>
-    <w:basedOn w:val="TableNormal"/>
+    <w:basedOn w:val="Standaardtabel"/>
+    <w:uiPriority w:val="39"/>
+    <w:rsid w:val="00605DAD"/>
+    <w:pPr>
+      <w:spacing w:after="0" w:line="240" w:lineRule="auto"/>
+    </w:pPr>
+    <w:tblPr>
+      <w:tblBorders>
+        <w:top w:val="single" w:sz="4" w:space="0" w:color="auto"/>
+        <w:left w:val="single" w:sz="4" w:space="0" w:color="auto"/>
+        <w:bottom w:val="single" w:sz="4" w:space="0" w:color="auto"/>
+        <w:right w:val="single" w:sz="4" w:space="0" w:color="auto"/>
+        <w:insideH w:val="single" w:sz="4" w:space="0" w:color="auto"/>
+        <w:insideV w:val="single" w:sz="4" w:space="0" w:color="auto"/>
+      </w:tblBorders>
+    </w:tblPr>
+  </w:style>
+</w:styles>
+</file>
+
+<file path=word/stylesWithEffects.xml><?xml version="1.0" encoding="utf-8"?>
+<w:styles xmlns:wpc="http://schemas.microsoft.com/office/word/2010/wordprocessingCanvas" xmlns:mc="http://schemas.openxmlformats.org/markup-compatibility/2006" xmlns:o="urn:schemas-microsoft-com:office:office" xmlns:r="http://schemas.openxmlformats.org/officeDocument/2006/relationships" xmlns:m="http://schemas.openxmlformats.org/officeDocument/2006/math" xmlns:v="urn:schemas-microsoft-com:vml" xmlns:wp14="http://schemas.microsoft.com/office/word/2010/wordprocessingDrawing" xmlns:wp="http://schemas.openxmlformats.org/drawingml/2006/wordprocessingDrawing" xmlns:w10="urn:schemas-microsoft-com:office:word" xmlns:w="http://schemas.openxmlformats.org/wordprocessingml/2006/main" xmlns:w14="http://schemas.microsoft.com/office/word/2010/wordml" xmlns:wpg="http://schemas.microsoft.com/office/word/2010/wordprocessingGroup" xmlns:wpi="http://schemas.microsoft.com/office/word/2010/wordprocessingInk" xmlns:wne="http://schemas.microsoft.com/office/word/2006/wordml" xmlns:wps="http://schemas.microsoft.com/office/word/2010/wordprocessingShape" mc:Ignorable="w14 wp14">
+  <w:docDefaults>
+    <w:rPrDefault>
+      <w:rPr>
+        <w:rFonts w:asciiTheme="minorHAnsi" w:eastAsiaTheme="minorHAnsi" w:hAnsiTheme="minorHAnsi" w:cstheme="minorBidi"/>
+        <w:sz w:val="22"/>
+        <w:szCs w:val="22"/>
+        <w:lang w:val="nl-NL" w:eastAsia="en-US" w:bidi="ar-SA"/>
+      </w:rPr>
+    </w:rPrDefault>
+    <w:pPrDefault>
+      <w:pPr>
+        <w:spacing w:after="160" w:line="259" w:lineRule="auto"/>
+      </w:pPr>
+    </w:pPrDefault>
+  </w:docDefaults>
+  <w:latentStyles w:defLockedState="0" w:defUIPriority="99" w:defSemiHidden="1" w:defUnhideWhenUsed="1" w:defQFormat="0" w:count="267">
+    <w:lsdException w:name="Normal" w:semiHidden="0" w:uiPriority="0" w:unhideWhenUsed="0" w:qFormat="1"/>
+    <w:lsdException w:name="heading 1" w:semiHidden="0" w:uiPriority="9" w:unhideWhenUsed="0" w:qFormat="1"/>
+    <w:lsdException w:name="heading 2" w:uiPriority="9" w:qFormat="1"/>
+    <w:lsdException w:name="heading 3" w:uiPriority="9" w:qFormat="1"/>
+    <w:lsdException w:name="heading 4" w:uiPriority="9" w:qFormat="1"/>
+    <w:lsdException w:name="heading 5" w:uiPriority="9" w:qFormat="1"/>
+    <w:lsdException w:name="heading 6" w:uiPriority="9" w:qFormat="1"/>
+    <w:lsdException w:name="heading 7" w:uiPriority="9" w:qFormat="1"/>
+    <w:lsdException w:name="heading 8" w:uiPriority="9" w:qFormat="1"/>
+    <w:lsdException w:name="heading 9" w:uiPriority="9" w:qFormat="1"/>
+    <w:lsdException w:name="toc 1" w:uiPriority="39"/>
+    <w:lsdException w:name="toc 2" w:uiPriority="39"/>
+    <w:lsdException w:name="toc 3" w:uiPriority="39"/>
+    <w:lsdException w:name="toc 4" w:uiPriority="39"/>
+    <w:lsdException w:name="toc 5" w:uiPriority="39"/>
+    <w:lsdException w:name="toc 6" w:uiPriority="39"/>
+    <w:lsdException w:name="toc 7" w:uiPriority="39"/>
+    <w:lsdException w:name="toc 8" w:uiPriority="39"/>
+    <w:lsdException w:name="toc 9" w:uiPriority="39"/>
+    <w:lsdException w:name="caption" w:uiPriority="35" w:qFormat="1"/>
+    <w:lsdException w:name="Title" w:semiHidden="0" w:uiPriority="10" w:unhideWhenUsed="0" w:qFormat="1"/>
+    <w:lsdException w:name="Default Paragraph Font" w:uiPriority="1"/>
+    <w:lsdException w:name="Subtitle" w:semiHidden="0" w:uiPriority="11" w:unhideWhenUsed="0" w:qFormat="1"/>
+    <w:lsdException w:name="Strong" w:semiHidden="0" w:uiPriority="22" w:unhideWhenUsed="0" w:qFormat="1"/>
+    <w:lsdException w:name="Emphasis" w:semiHidden="0" w:uiPriority="20" w:unhideWhenUsed="0" w:qFormat="1"/>
+    <w:lsdException w:name="Table Grid" w:semiHidden="0" w:uiPriority="39" w:unhideWhenUsed="0"/>
+    <w:lsdException w:name="Placeholder Text" w:unhideWhenUsed="0"/>
+    <w:lsdException w:name="No Spacing" w:semiHidden="0" w:uiPriority="1" w:unhideWhenUsed="0" w:qFormat="1"/>
+    <w:lsdException w:name="Light Shading" w:semiHidden="0" w:uiPriority="60" w:unhideWhenUsed="0"/>
+    <w:lsdException w:name="Light List" w:semiHidden="0" w:uiPriority="61" w:unhideWhenUsed="0"/>
+    <w:lsdException w:name="Light Grid" w:semiHidden="0" w:uiPriority="62" w:unhideWhenUsed="0"/>
+    <w:lsdException w:name="Medium Shading 1" w:semiHidden="0" w:uiPriority="63" w:unhideWhenUsed="0"/>
+    <w:lsdException w:name="Medium Shading 2" w:semiHidden="0" w:uiPriority="64" w:unhideWhenUsed="0"/>
+    <w:lsdException w:name="Medium List 1" w:semiHidden="0" w:uiPriority="65" w:unhideWhenUsed="0"/>
+    <w:lsdException w:name="Medium List 2" w:semiHidden="0" w:uiPriority="66" w:unhideWhenUsed="0"/>
+    <w:lsdException w:name="Medium Grid 1" w:semiHidden="0" w:uiPriority="67" w:unhideWhenUsed="0"/>
+    <w:lsdException w:name="Medium Grid 2" w:semiHidden="0" w:uiPriority="68" w:unhideWhenUsed="0"/>
+    <w:lsdException w:name="Medium Grid 3" w:semiHidden="0" w:uiPriority="69" w:unhideWhenUsed="0"/>
+    <w:lsdException w:name="Dark List" w:semiHidden="0" w:uiPriority="70" w:unhideWhenUsed="0"/>
+    <w:lsdException w:name="Colorful Shading" w:semiHidden="0" w:uiPriority="71" w:unhideWhenUsed="0"/>
+    <w:lsdException w:name="Colorful List" w:semiHidden="0" w:uiPriority="72" w:unhideWhenUsed="0"/>
+    <w:lsdException w:name="Colorful Grid" w:semiHidden="0" w:uiPriority="73" w:unhideWhenUsed="0"/>
+    <w:lsdException w:name="Light Shading Accent 1" w:semiHidden="0" w:uiPriority="60" w:unhideWhenUsed="0"/>
+    <w:lsdException w:name="Light List Accent 1" w:semiHidden="0" w:uiPriority="61" w:unhideWhenUsed="0"/>
+    <w:lsdException w:name="Light Grid Accent 1" w:semiHidden="0" w:uiPriority="62" w:unhideWhenUsed="0"/>
+    <w:lsdException w:name="Medium Shading 1 Accent 1" w:semiHidden="0" w:uiPriority="63" w:unhideWhenUsed="0"/>
+    <w:lsdException w:name="Medium Shading 2 Accent 1" w:semiHidden="0" w:uiPriority="64" w:unhideWhenUsed="0"/>
+    <w:lsdException w:name="Medium List 1 Accent 1" w:semiHidden="0" w:uiPriority="65" w:unhideWhenUsed="0"/>
+    <w:lsdException w:name="Revision" w:unhideWhenUsed="0"/>
+    <w:lsdException w:name="List Paragraph" w:semiHidden="0" w:uiPriority="34" w:unhideWhenUsed="0" w:qFormat="1"/>
+    <w:lsdException w:name="Quote" w:semiHidden="0" w:uiPriority="29" w:unhideWhenUsed="0" w:qFormat="1"/>
+    <w:lsdException w:name="Intense Quote" w:semiHidden="0" w:uiPriority="30" w:unhideWhenUsed="0" w:qFormat="1"/>
+    <w:lsdException w:name="Medium List 2 Accent 1" w:semiHidden="0" w:uiPriority="66" w:unhideWhenUsed="0"/>
+    <w:lsdException w:name="Medium Grid 1 Accent 1" w:semiHidden="0" w:uiPriority="67" w:unhideWhenUsed="0"/>
+    <w:lsdException w:name="Medium Grid 2 Accent 1" w:semiHidden="0" w:uiPriority="68" w:unhideWhenUsed="0"/>
+    <w:lsdException w:name="Medium Grid 3 Accent 1" w:semiHidden="0" w:uiPriority="69" w:unhideWhenUsed="0"/>
+    <w:lsdException w:name="Dark List Accent 1" w:semiHidden="0" w:uiPriority="70" w:unhideWhenUsed="0"/>
+    <w:lsdException w:name="Colorful Shading Accent 1" w:semiHidden="0" w:uiPriority="71" w:unhideWhenUsed="0"/>
+    <w:lsdException w:name="Colorful List Accent 1" w:semiHidden="0" w:uiPriority="72" w:unhideWhenUsed="0"/>
+    <w:lsdException w:name="Colorful Grid Accent 1" w:semiHidden="0" w:uiPriority="73" w:unhideWhenUsed="0"/>
+    <w:lsdException w:name="Light Shading Accent 2" w:semiHidden="0" w:uiPriority="60" w:unhideWhenUsed="0"/>
+    <w:lsdException w:name="Light List Accent 2" w:semiHidden="0" w:uiPriority="61" w:unhideWhenUsed="0"/>
+    <w:lsdException w:name="Light Grid Accent 2" w:semiHidden="0" w:uiPriority="62" w:unhideWhenUsed="0"/>
+    <w:lsdException w:name="Medium Shading 1 Accent 2" w:semiHidden="0" w:uiPriority="63" w:unhideWhenUsed="0"/>
+    <w:lsdException w:name="Medium Shading 2 Accent 2" w:semiHidden="0" w:uiPriority="64" w:unhideWhenUsed="0"/>
+    <w:lsdException w:name="Medium List 1 Accent 2" w:semiHidden="0" w:uiPriority="65" w:unhideWhenUsed="0"/>
+    <w:lsdException w:name="Medium List 2 Accent 2" w:semiHidden="0" w:uiPriority="66" w:unhideWhenUsed="0"/>
+    <w:lsdException w:name="Medium Grid 1 Accent 2" w:semiHidden="0" w:uiPriority="67" w:unhideWhenUsed="0"/>
+    <w:lsdException w:name="Medium Grid 2 Accent 2" w:semiHidden="0" w:uiPriority="68" w:unhideWhenUsed="0"/>
+    <w:lsdException w:name="Medium Grid 3 Accent 2" w:semiHidden="0" w:uiPriority="69" w:unhideWhenUsed="0"/>
+    <w:lsdException w:name="Dark List Accent 2" w:semiHidden="0" w:uiPriority="70" w:unhideWhenUsed="0"/>
+    <w:lsdException w:name="Colorful Shading Accent 2" w:semiHidden="0" w:uiPriority="71" w:unhideWhenUsed="0"/>
+    <w:lsdException w:name="Colorful List Accent 2" w:semiHidden="0" w:uiPriority="72" w:unhideWhenUsed="0"/>
+    <w:lsdException w:name="Colorful Grid Accent 2" w:semiHidden="0" w:uiPriority="73" w:unhideWhenUsed="0"/>
+    <w:lsdException w:name="Light Shading Accent 3" w:semiHidden="0" w:uiPriority="60" w:unhideWhenUsed="0"/>
+    <w:lsdException w:name="Light List Accent 3" w:semiHidden="0" w:uiPriority="61" w:unhideWhenUsed="0"/>
+    <w:lsdException w:name="Light Grid Accent 3" w:semiHidden="0" w:uiPriority="62" w:unhideWhenUsed="0"/>
+    <w:lsdException w:name="Medium Shading 1 Accent 3" w:semiHidden="0" w:uiPriority="63" w:unhideWhenUsed="0"/>
+    <w:lsdException w:name="Medium Shading 2 Accent 3" w:semiHidden="0" w:uiPriority="64" w:unhideWhenUsed="0"/>
+    <w:lsdException w:name="Medium List 1 Accent 3" w:semiHidden="0" w:uiPriority="65" w:unhideWhenUsed="0"/>
+    <w:lsdException w:name="Medium List 2 Accent 3" w:semiHidden="0" w:uiPriority="66" w:unhideWhenUsed="0"/>
+    <w:lsdException w:name="Medium Grid 1 Accent 3" w:semiHidden="0" w:uiPriority="67" w:unhideWhenUsed="0"/>
+    <w:lsdException w:name="Medium Grid 2 Accent 3" w:semiHidden="0" w:uiPriority="68" w:unhideWhenUsed="0"/>
+    <w:lsdException w:name="Medium Grid 3 Accent 3" w:semiHidden="0" w:uiPriority="69" w:unhideWhenUsed="0"/>
+    <w:lsdException w:name="Dark List Accent 3" w:semiHidden="0" w:uiPriority="70" w:unhideWhenUsed="0"/>
+    <w:lsdException w:name="Colorful Shading Accent 3" w:semiHidden="0" w:uiPriority="71" w:unhideWhenUsed="0"/>
+    <w:lsdException w:name="Colorful List Accent 3" w:semiHidden="0" w:uiPriority="72" w:unhideWhenUsed="0"/>
+    <w:lsdException w:name="Colorful Grid Accent 3" w:semiHidden="0" w:uiPriority="73" w:unhideWhenUsed="0"/>
+    <w:lsdException w:name="Light Shading Accent 4" w:semiHidden="0" w:uiPriority="60" w:unhideWhenUsed="0"/>
+    <w:lsdException w:name="Light List Accent 4" w:semiHidden="0" w:uiPriority="61" w:unhideWhenUsed="0"/>
+    <w:lsdException w:name="Light Grid Accent 4" w:semiHidden="0" w:uiPriority="62" w:unhideWhenUsed="0"/>
+    <w:lsdException w:name="Medium Shading 1 Accent 4" w:semiHidden="0" w:uiPriority="63" w:unhideWhenUsed="0"/>
+    <w:lsdException w:name="Medium Shading 2 Accent 4" w:semiHidden="0" w:uiPriority="64" w:unhideWhenUsed="0"/>
+    <w:lsdException w:name="Medium List 1 Accent 4" w:semiHidden="0" w:uiPriority="65" w:unhideWhenUsed="0"/>
+    <w:lsdException w:name="Medium List 2 Accent 4" w:semiHidden="0" w:uiPriority="66" w:unhideWhenUsed="0"/>
+    <w:lsdException w:name="Medium Grid 1 Accent 4" w:semiHidden="0" w:uiPriority="67" w:unhideWhenUsed="0"/>
+    <w:lsdException w:name="Medium Grid 2 Accent 4" w:semiHidden="0" w:uiPriority="68" w:unhideWhenUsed="0"/>
+    <w:lsdException w:name="Medium Grid 3 Accent 4" w:semiHidden="0" w:uiPriority="69" w:unhideWhenUsed="0"/>
+    <w:lsdException w:name="Dark List Accent 4" w:semiHidden="0" w:uiPriority="70" w:unhideWhenUsed="0"/>
+    <w:lsdException w:name="Colorful Shading Accent 4" w:semiHidden="0" w:uiPriority="71" w:unhideWhenUsed="0"/>
+    <w:lsdException w:name="Colorful List Accent 4" w:semiHidden="0" w:uiPriority="72" w:unhideWhenUsed="0"/>
+    <w:lsdException w:name="Colorful Grid Accent 4" w:semiHidden="0" w:uiPriority="73" w:unhideWhenUsed="0"/>
+    <w:lsdException w:name="Light Shading Accent 5" w:semiHidden="0" w:uiPriority="60" w:unhideWhenUsed="0"/>
+    <w:lsdException w:name="Light List Accent 5" w:semiHidden="0" w:uiPriority="61" w:unhideWhenUsed="0"/>
+    <w:lsdException w:name="Light Grid Accent 5" w:semiHidden="0" w:uiPriority="62" w:unhideWhenUsed="0"/>
+    <w:lsdException w:name="Medium Shading 1 Accent 5" w:semiHidden="0" w:uiPriority="63" w:unhideWhenUsed="0"/>
+    <w:lsdException w:name="Medium Shading 2 Accent 5" w:semiHidden="0" w:uiPriority="64" w:unhideWhenUsed="0"/>
+    <w:lsdException w:name="Medium List 1 Accent 5" w:semiHidden="0" w:uiPriority="65" w:unhideWhenUsed="0"/>
+    <w:lsdException w:name="Medium List 2 Accent 5" w:semiHidden="0" w:uiPriority="66" w:unhideWhenUsed="0"/>
+    <w:lsdException w:name="Medium Grid 1 Accent 5" w:semiHidden="0" w:uiPriority="67" w:unhideWhenUsed="0"/>
+    <w:lsdException w:name="Medium Grid 2 Accent 5" w:semiHidden="0" w:uiPriority="68" w:unhideWhenUsed="0"/>
+    <w:lsdException w:name="Medium Grid 3 Accent 5" w:semiHidden="0" w:uiPriority="69" w:unhideWhenUsed="0"/>
+    <w:lsdException w:name="Dark List Accent 5" w:semiHidden="0" w:uiPriority="70" w:unhideWhenUsed="0"/>
+    <w:lsdException w:name="Colorful Shading Accent 5" w:semiHidden="0" w:uiPriority="71" w:unhideWhenUsed="0"/>
+    <w:lsdException w:name="Colorful List Accent 5" w:semiHidden="0" w:uiPriority="72" w:unhideWhenUsed="0"/>
+    <w:lsdException w:name="Colorful Grid Accent 5" w:semiHidden="0" w:uiPriority="73" w:unhideWhenUsed="0"/>
+    <w:lsdException w:name="Light Shading Accent 6" w:semiHidden="0" w:uiPriority="60" w:unhideWhenUsed="0"/>
+    <w:lsdException w:name="Light List Accent 6" w:semiHidden="0" w:uiPriority="61" w:unhideWhenUsed="0"/>
+    <w:lsdException w:name="Light Grid Accent 6" w:semiHidden="0" w:uiPriority="62" w:unhideWhenUsed="0"/>
+    <w:lsdException w:name="Medium Shading 1 Accent 6" w:semiHidden="0" w:uiPriority="63" w:unhideWhenUsed="0"/>
+    <w:lsdException w:name="Medium Shading 2 Accent 6" w:semiHidden="0" w:uiPriority="64" w:unhideWhenUsed="0"/>
+    <w:lsdException w:name="Medium List 1 Accent 6" w:semiHidden="0" w:uiPriority="65" w:unhideWhenUsed="0"/>
+    <w:lsdException w:name="Medium List 2 Accent 6" w:semiHidden="0" w:uiPriority="66" w:unhideWhenUsed="0"/>
+    <w:lsdException w:name="Medium Grid 1 Accent 6" w:semiHidden="0" w:uiPriority="67" w:unhideWhenUsed="0"/>
+    <w:lsdException w:name="Medium Grid 2 Accent 6" w:semiHidden="0" w:uiPriority="68" w:unhideWhenUsed="0"/>
+    <w:lsdException w:name="Medium Grid 3 Accent 6" w:semiHidden="0" w:uiPriority="69" w:unhideWhenUsed="0"/>
+    <w:lsdException w:name="Dark List Accent 6" w:semiHidden="0" w:uiPriority="70" w:unhideWhenUsed="0"/>
+    <w:lsdException w:name="Colorful Shading Accent 6" w:semiHidden="0" w:uiPriority="71" w:unhideWhenUsed="0"/>
+    <w:lsdException w:name="Colorful List Accent 6" w:semiHidden="0" w:uiPriority="72" w:unhideWhenUsed="0"/>
+    <w:lsdException w:name="Colorful Grid Accent 6" w:semiHidden="0" w:uiPriority="73" w:unhideWhenUsed="0"/>
+    <w:lsdException w:name="Subtle Emphasis" w:semiHidden="0" w:uiPriority="19" w:unhideWhenUsed="0" w:qFormat="1"/>
+    <w:lsdException w:name="Intense Emphasis" w:semiHidden="0" w:uiPriority="21" w:unhideWhenUsed="0" w:qFormat="1"/>
+    <w:lsdException w:name="Subtle Reference" w:semiHidden="0" w:uiPriority="31" w:unhideWhenUsed="0" w:qFormat="1"/>
+    <w:lsdException w:name="Intense Reference" w:semiHidden="0" w:uiPriority="32" w:unhideWhenUsed="0" w:qFormat="1"/>
+    <w:lsdException w:name="Book Title" w:semiHidden="0" w:uiPriority="33" w:unhideWhenUsed="0" w:qFormat="1"/>
+    <w:lsdException w:name="Bibliography" w:uiPriority="37"/>
+    <w:lsdException w:name="TOC Heading" w:uiPriority="39" w:qFormat="1"/>
+  </w:latentStyles>
+  <w:style w:type="paragraph" w:default="1" w:styleId="Standaard">
+    <w:name w:val="Normal"/>
+    <w:qFormat/>
+  </w:style>
+  <w:style w:type="paragraph" w:styleId="Kop1">
+    <w:name w:val="heading 1"/>
+    <w:basedOn w:val="Standaard"/>
+    <w:next w:val="Standaard"/>
+    <w:link w:val="Kop1Char"/>
+    <w:uiPriority w:val="9"/>
+    <w:qFormat/>
+    <w:rsid w:val="005A6492"/>
+    <w:pPr>
+      <w:keepNext/>
+      <w:keepLines/>
+      <w:spacing w:before="240" w:after="0"/>
+      <w:outlineLvl w:val="0"/>
+    </w:pPr>
+    <w:rPr>
+      <w:rFonts w:asciiTheme="majorHAnsi" w:eastAsiaTheme="majorEastAsia" w:hAnsiTheme="majorHAnsi" w:cstheme="majorBidi"/>
+      <w:color w:val="2E74B5" w:themeColor="accent1" w:themeShade="BF"/>
+      <w:sz w:val="32"/>
+      <w:szCs w:val="32"/>
+    </w:rPr>
+  </w:style>
+  <w:style w:type="character" w:default="1" w:styleId="Standaardalinea-lettertype">
+    <w:name w:val="Default Paragraph Font"/>
+    <w:uiPriority w:val="1"/>
+    <w:semiHidden/>
+    <w:unhideWhenUsed/>
+  </w:style>
+  <w:style w:type="table" w:default="1" w:styleId="Standaardtabel">
+    <w:name w:val="Normal Table"/>
+    <w:uiPriority w:val="99"/>
+    <w:semiHidden/>
+    <w:unhideWhenUsed/>
+    <w:tblPr>
+      <w:tblInd w:w="0" w:type="dxa"/>
+      <w:tblCellMar>
+        <w:top w:w="0" w:type="dxa"/>
+        <w:left w:w="108" w:type="dxa"/>
+        <w:bottom w:w="0" w:type="dxa"/>
+        <w:right w:w="108" w:type="dxa"/>
+      </w:tblCellMar>
+    </w:tblPr>
+  </w:style>
+  <w:style w:type="numbering" w:default="1" w:styleId="Geenlijst">
+    <w:name w:val="No List"/>
+    <w:uiPriority w:val="99"/>
+    <w:semiHidden/>
+    <w:unhideWhenUsed/>
+  </w:style>
+  <w:style w:type="paragraph" w:styleId="Geenafstand">
+    <w:name w:val="No Spacing"/>
+    <w:link w:val="GeenafstandChar"/>
+    <w:uiPriority w:val="1"/>
+    <w:qFormat/>
+    <w:rsid w:val="005A6492"/>
+    <w:pPr>
+      <w:spacing w:after="0" w:line="240" w:lineRule="auto"/>
+    </w:pPr>
+  </w:style>
+  <w:style w:type="character" w:customStyle="1" w:styleId="GeenafstandChar">
+    <w:name w:val="Geen afstand Char"/>
+    <w:basedOn w:val="Standaardalinea-lettertype"/>
+    <w:link w:val="Geenafstand"/>
+    <w:uiPriority w:val="1"/>
+    <w:rsid w:val="005A6492"/>
+  </w:style>
+  <w:style w:type="paragraph" w:styleId="Koptekst">
+    <w:name w:val="header"/>
+    <w:basedOn w:val="Standaard"/>
+    <w:link w:val="KoptekstChar"/>
+    <w:uiPriority w:val="99"/>
+    <w:unhideWhenUsed/>
+    <w:rsid w:val="005A6492"/>
+    <w:pPr>
+      <w:tabs>
+        <w:tab w:val="center" w:pos="4536"/>
+        <w:tab w:val="right" w:pos="9072"/>
+      </w:tabs>
+      <w:spacing w:after="0" w:line="240" w:lineRule="auto"/>
+    </w:pPr>
+  </w:style>
+  <w:style w:type="character" w:customStyle="1" w:styleId="KoptekstChar">
+    <w:name w:val="Koptekst Char"/>
+    <w:basedOn w:val="Standaardalinea-lettertype"/>
+    <w:link w:val="Koptekst"/>
+    <w:uiPriority w:val="99"/>
+    <w:rsid w:val="005A6492"/>
+  </w:style>
+  <w:style w:type="paragraph" w:styleId="Voettekst">
+    <w:name w:val="footer"/>
+    <w:basedOn w:val="Standaard"/>
+    <w:link w:val="VoettekstChar"/>
+    <w:uiPriority w:val="99"/>
+    <w:unhideWhenUsed/>
+    <w:rsid w:val="005A6492"/>
+    <w:pPr>
+      <w:tabs>
+        <w:tab w:val="center" w:pos="4536"/>
+        <w:tab w:val="right" w:pos="9072"/>
+      </w:tabs>
+      <w:spacing w:after="0" w:line="240" w:lineRule="auto"/>
+    </w:pPr>
+  </w:style>
+  <w:style w:type="character" w:customStyle="1" w:styleId="VoettekstChar">
+    <w:name w:val="Voettekst Char"/>
+    <w:basedOn w:val="Standaardalinea-lettertype"/>
+    <w:link w:val="Voettekst"/>
+    <w:uiPriority w:val="99"/>
+    <w:rsid w:val="005A6492"/>
+  </w:style>
+  <w:style w:type="character" w:customStyle="1" w:styleId="Kop1Char">
+    <w:name w:val="Kop 1 Char"/>
+    <w:basedOn w:val="Standaardalinea-lettertype"/>
+    <w:link w:val="Kop1"/>
+    <w:uiPriority w:val="9"/>
+    <w:rsid w:val="005A6492"/>
+    <w:rPr>
+      <w:rFonts w:asciiTheme="majorHAnsi" w:eastAsiaTheme="majorEastAsia" w:hAnsiTheme="majorHAnsi" w:cstheme="majorBidi"/>
+      <w:color w:val="2E74B5" w:themeColor="accent1" w:themeShade="BF"/>
+      <w:sz w:val="32"/>
+      <w:szCs w:val="32"/>
+    </w:rPr>
+  </w:style>
+  <w:style w:type="paragraph" w:styleId="Kopvaninhoudsopgave">
+    <w:name w:val="TOC Heading"/>
+    <w:basedOn w:val="Kop1"/>
+    <w:next w:val="Standaard"/>
+    <w:uiPriority w:val="39"/>
+    <w:unhideWhenUsed/>
+    <w:qFormat/>
+    <w:rsid w:val="005A6492"/>
+    <w:pPr>
+      <w:outlineLvl w:val="9"/>
+    </w:pPr>
+    <w:rPr>
+      <w:lang w:eastAsia="nl-NL"/>
+    </w:rPr>
+  </w:style>
+  <w:style w:type="paragraph" w:styleId="Inhopg1">
+    <w:name w:val="toc 1"/>
+    <w:basedOn w:val="Standaard"/>
+    <w:next w:val="Standaard"/>
+    <w:autoRedefine/>
+    <w:uiPriority w:val="39"/>
+    <w:unhideWhenUsed/>
+    <w:rsid w:val="005A6492"/>
+    <w:pPr>
+      <w:spacing w:after="100"/>
+    </w:pPr>
+  </w:style>
+  <w:style w:type="character" w:styleId="Hyperlink">
+    <w:name w:val="Hyperlink"/>
+    <w:basedOn w:val="Standaardalinea-lettertype"/>
+    <w:uiPriority w:val="99"/>
+    <w:unhideWhenUsed/>
+    <w:rsid w:val="005A6492"/>
+    <w:rPr>
+      <w:color w:val="0563C1" w:themeColor="hyperlink"/>
+      <w:u w:val="single"/>
+    </w:rPr>
+  </w:style>
+  <w:style w:type="table" w:customStyle="1" w:styleId="GridTable4-Accent51">
+    <w:name w:val="Grid Table 4 - Accent 51"/>
+    <w:basedOn w:val="Standaardtabel"/>
+    <w:uiPriority w:val="49"/>
+    <w:rsid w:val="005B59C2"/>
+    <w:pPr>
+      <w:spacing w:after="0" w:line="240" w:lineRule="auto"/>
+    </w:pPr>
+    <w:tblPr>
+      <w:tblStyleRowBandSize w:val="1"/>
+      <w:tblStyleColBandSize w:val="1"/>
+      <w:tblBorders>
+        <w:top w:val="single" w:sz="4" w:space="0" w:color="8EAADB" w:themeColor="accent5" w:themeTint="99"/>
+        <w:left w:val="single" w:sz="4" w:space="0" w:color="8EAADB" w:themeColor="accent5" w:themeTint="99"/>
+        <w:bottom w:val="single" w:sz="4" w:space="0" w:color="8EAADB" w:themeColor="accent5" w:themeTint="99"/>
+        <w:right w:val="single" w:sz="4" w:space="0" w:color="8EAADB" w:themeColor="accent5" w:themeTint="99"/>
+        <w:insideH w:val="single" w:sz="4" w:space="0" w:color="8EAADB" w:themeColor="accent5" w:themeTint="99"/>
+        <w:insideV w:val="single" w:sz="4" w:space="0" w:color="8EAADB" w:themeColor="accent5" w:themeTint="99"/>
+      </w:tblBorders>
+    </w:tblPr>
+    <w:tblStylePr w:type="firstRow">
+      <w:rPr>
+        <w:b/>
+        <w:bCs/>
+        <w:color w:val="FFFFFF" w:themeColor="background1"/>
+      </w:rPr>
+      <w:tblPr/>
+      <w:tcPr>
+        <w:tcBorders>
+          <w:top w:val="single" w:sz="4" w:space="0" w:color="4472C4" w:themeColor="accent5"/>
+          <w:left w:val="single" w:sz="4" w:space="0" w:color="4472C4" w:themeColor="accent5"/>
+          <w:bottom w:val="single" w:sz="4" w:space="0" w:color="4472C4" w:themeColor="accent5"/>
+          <w:right w:val="single" w:sz="4" w:space="0" w:color="4472C4" w:themeColor="accent5"/>
+          <w:insideH w:val="nil"/>
+          <w:insideV w:val="nil"/>
+        </w:tcBorders>
+        <w:shd w:val="clear" w:color="auto" w:fill="4472C4" w:themeFill="accent5"/>
+      </w:tcPr>
+    </w:tblStylePr>
+    <w:tblStylePr w:type="lastRow">
+      <w:rPr>
+        <w:b/>
+        <w:bCs/>
+      </w:rPr>
+      <w:tblPr/>
+      <w:tcPr>
+        <w:tcBorders>
+          <w:top w:val="double" w:sz="4" w:space="0" w:color="4472C4" w:themeColor="accent5"/>
+        </w:tcBorders>
+      </w:tcPr>
+    </w:tblStylePr>
+    <w:tblStylePr w:type="firstCol">
+      <w:rPr>
+        <w:b/>
+        <w:bCs/>
+      </w:rPr>
+    </w:tblStylePr>
+    <w:tblStylePr w:type="lastCol">
+      <w:rPr>
+        <w:b/>
+        <w:bCs/>
+      </w:rPr>
+    </w:tblStylePr>
+    <w:tblStylePr w:type="band1Vert">
+      <w:tblPr/>
+      <w:tcPr>
+        <w:shd w:val="clear" w:color="auto" w:fill="D9E2F3" w:themeFill="accent5" w:themeFillTint="33"/>
+      </w:tcPr>
+    </w:tblStylePr>
+    <w:tblStylePr w:type="band1Horz">
+      <w:tblPr/>
+      <w:tcPr>
+        <w:shd w:val="clear" w:color="auto" w:fill="D9E2F3" w:themeFill="accent5" w:themeFillTint="33"/>
+      </w:tcPr>
+    </w:tblStylePr>
+  </w:style>
+  <w:style w:type="paragraph" w:styleId="Ballontekst">
+    <w:name w:val="Balloon Text"/>
+    <w:basedOn w:val="Standaard"/>
+    <w:link w:val="BallontekstChar"/>
+    <w:uiPriority w:val="99"/>
+    <w:semiHidden/>
+    <w:unhideWhenUsed/>
+    <w:rsid w:val="00C13341"/>
+    <w:pPr>
+      <w:spacing w:after="0" w:line="240" w:lineRule="auto"/>
+    </w:pPr>
+    <w:rPr>
+      <w:rFonts w:ascii="Tahoma" w:hAnsi="Tahoma" w:cs="Tahoma"/>
+      <w:sz w:val="16"/>
+      <w:szCs w:val="16"/>
+    </w:rPr>
+  </w:style>
+  <w:style w:type="character" w:customStyle="1" w:styleId="BallontekstChar">
+    <w:name w:val="Ballontekst Char"/>
+    <w:basedOn w:val="Standaardalinea-lettertype"/>
+    <w:link w:val="Ballontekst"/>
+    <w:uiPriority w:val="99"/>
+    <w:semiHidden/>
+    <w:rsid w:val="00C13341"/>
+    <w:rPr>
+      <w:rFonts w:ascii="Tahoma" w:hAnsi="Tahoma" w:cs="Tahoma"/>
+      <w:sz w:val="16"/>
+      <w:szCs w:val="16"/>
+    </w:rPr>
+  </w:style>
+  <w:style w:type="table" w:styleId="Tabelraster">
+    <w:name w:val="Table Grid"/>
+    <w:basedOn w:val="Standaardtabel"/>
     <w:uiPriority w:val="39"/>
     <w:rsid w:val="00605DAD"/>
     <w:pPr>
@@ -6937,7 +7772,7 @@
   <a:extraClrSchemeLst/>
   <a:extLst>
     <a:ext uri="{05A4C25C-085E-4340-85A3-A5531E510DB2}">
-      <thm15:themeFamily xmlns:thm15="http://schemas.microsoft.com/office/thememl/2012/main" name="Office Theme" id="{62F939B6-93AF-4DB8-9C6B-D6C7DFDC589F}" vid="{4A3C46E8-61CC-4603-A589-7422A47A8E4A}"/>
+      <thm15:themeFamily xmlns:thm15="http://schemas.microsoft.com/office/thememl/2012/main" xmlns="" name="Office Theme" id="{62F939B6-93AF-4DB8-9C6B-D6C7DFDC589F}" vid="{4A3C46E8-61CC-4603-A589-7422A47A8E4A}"/>
     </a:ext>
   </a:extLst>
 </a:theme>
@@ -6967,7 +7802,7 @@
 </file>
 
 <file path=customXml/itemProps2.xml><?xml version="1.0" encoding="utf-8"?>
-<ds:datastoreItem xmlns:ds="http://schemas.openxmlformats.org/officeDocument/2006/customXml" ds:itemID="{2549E552-48B5-4B09-9AA2-B5085290512B}">
+<ds:datastoreItem xmlns:ds="http://schemas.openxmlformats.org/officeDocument/2006/customXml" ds:itemID="{5D12F0F1-3D61-4BD2-8547-1E173BF64A46}">
   <ds:schemaRefs>
     <ds:schemaRef ds:uri="http://schemas.openxmlformats.org/officeDocument/2006/bibliography"/>
   </ds:schemaRefs>

</xml_diff>